<commit_message>
Week 8 assignment is finished. The netkit lab and the report are updated
</commit_message>
<xml_diff>
--- a/Nacedo-Zorgvol/Report-Nacedo.docx
+++ b/Nacedo-Zorgvol/Report-Nacedo.docx
@@ -2477,10 +2477,7 @@
         <w:pStyle w:val="Heading1"/>
       </w:pPr>
       <w:r>
-        <w:t>Linux, Static IP address / Subnet configuration</w:t>
-      </w:r>
-      <w:r>
-        <w:t xml:space="preserve"> Week 8</w:t>
+        <w:t>Linux, Static IP address / Subnet configuration Week 8</w:t>
       </w:r>
     </w:p>
     <w:p>
@@ -5833,6 +5830,76 @@
           <w:rStyle w:val="SubtleEmphasis"/>
         </w:rPr>
       </w:pPr>
+      <w:r>
+        <w:rPr>
+          <w:i w:val="0"/>
+          <w:iCs w:val="0"/>
+          <w:noProof/>
+          <w:sz w:val="18"/>
+          <w:szCs w:val="18"/>
+        </w:rPr>
+        <w:drawing>
+          <wp:inline distT="0" distB="0" distL="0" distR="0" wp14:anchorId="21AC2CD8" wp14:editId="006631BD">
+            <wp:extent cx="5731510" cy="2830195"/>
+            <wp:effectExtent l="0" t="0" r="2540" b="8255"/>
+            <wp:docPr id="26" name="Picture 26"/>
+            <wp:cNvGraphicFramePr>
+              <a:graphicFrameLocks xmlns:a="http://schemas.openxmlformats.org/drawingml/2006/main" noChangeAspect="1"/>
+            </wp:cNvGraphicFramePr>
+            <a:graphic xmlns:a="http://schemas.openxmlformats.org/drawingml/2006/main">
+              <a:graphicData uri="http://schemas.openxmlformats.org/drawingml/2006/picture">
+                <pic:pic xmlns:pic="http://schemas.openxmlformats.org/drawingml/2006/picture">
+                  <pic:nvPicPr>
+                    <pic:cNvPr id="0" name="Picture 1"/>
+                    <pic:cNvPicPr>
+                      <a:picLocks noChangeAspect="1" noChangeArrowheads="1"/>
+                    </pic:cNvPicPr>
+                  </pic:nvPicPr>
+                  <pic:blipFill>
+                    <a:blip r:embed="rId26" cstate="print">
+                      <a:extLst>
+                        <a:ext uri="{28A0092B-C50C-407E-A947-70E740481C1C}">
+                          <a14:useLocalDpi xmlns:a14="http://schemas.microsoft.com/office/drawing/2010/main" val="0"/>
+                        </a:ext>
+                      </a:extLst>
+                    </a:blip>
+                    <a:srcRect/>
+                    <a:stretch>
+                      <a:fillRect/>
+                    </a:stretch>
+                  </pic:blipFill>
+                  <pic:spPr bwMode="auto">
+                    <a:xfrm>
+                      <a:off x="0" y="0"/>
+                      <a:ext cx="5731510" cy="2830195"/>
+                    </a:xfrm>
+                    <a:prstGeom prst="rect">
+                      <a:avLst/>
+                    </a:prstGeom>
+                    <a:noFill/>
+                    <a:ln>
+                      <a:noFill/>
+                    </a:ln>
+                  </pic:spPr>
+                </pic:pic>
+              </a:graphicData>
+            </a:graphic>
+          </wp:inline>
+        </w:drawing>
+      </w:r>
+    </w:p>
+    <w:p>
+      <w:pPr>
+        <w:rPr>
+          <w:rStyle w:val="SubtleEmphasis"/>
+        </w:rPr>
+      </w:pPr>
+      <w:r>
+        <w:rPr>
+          <w:rStyle w:val="SubtleEmphasis"/>
+        </w:rPr>
+        <w:t>Every node can connect to each other within the same collision domain.</w:t>
+      </w:r>
       <w:r>
         <w:rPr>
           <w:rStyle w:val="SubtleEmphasis"/>

</xml_diff>

<commit_message>
Changed the netkit folder according to the received email of week
</commit_message>
<xml_diff>
--- a/Nacedo-Zorgvol/Report-Nacedo.docx
+++ b/Nacedo-Zorgvol/Report-Nacedo.docx
@@ -345,15 +345,7 @@
         <w:t xml:space="preserve"> Use this command “</w:t>
       </w:r>
       <w:r>
-        <w:t>export MANPATH</w:t>
-      </w:r>
-      <w:proofErr w:type="gramStart"/>
-      <w:r>
-        <w:t>=:$</w:t>
-      </w:r>
-      <w:proofErr w:type="gramEnd"/>
-      <w:r>
-        <w:t>NETKIT_HOME/man</w:t>
+        <w:t>export MANPATH=:$NETKIT_HOME/man</w:t>
       </w:r>
       <w:r>
         <w:t xml:space="preserve">” </w:t>
@@ -371,15 +363,7 @@
         <w:t xml:space="preserve"> Use this command “</w:t>
       </w:r>
       <w:r>
-        <w:t>export PATH=$NETKIT_HOME/</w:t>
-      </w:r>
-      <w:proofErr w:type="gramStart"/>
-      <w:r>
-        <w:t>bin:$</w:t>
-      </w:r>
-      <w:proofErr w:type="gramEnd"/>
-      <w:r>
-        <w:t>PATH</w:t>
+        <w:t>export PATH=$NETKIT_HOME/bin:$PATH</w:t>
       </w:r>
       <w:r>
         <w:t>”</w:t>
@@ -415,15 +399,7 @@
         <w:t>Use this command</w:t>
       </w:r>
       <w:r>
-        <w:t xml:space="preserve"> “</w:t>
-      </w:r>
-      <w:proofErr w:type="gramStart"/>
-      <w:r>
-        <w:t>gedit .bashrc</w:t>
-      </w:r>
-      <w:proofErr w:type="gramEnd"/>
-      <w:r>
-        <w:t>/”</w:t>
+        <w:t xml:space="preserve"> “gedit .bashrc/”</w:t>
       </w:r>
       <w:r>
         <w:t>.</w:t>
@@ -495,15 +471,7 @@
         <w:t>“</w:t>
       </w:r>
       <w:r>
-        <w:t>export MANPATH</w:t>
-      </w:r>
-      <w:proofErr w:type="gramStart"/>
-      <w:r>
-        <w:t>=:$</w:t>
-      </w:r>
-      <w:proofErr w:type="gramEnd"/>
-      <w:r>
-        <w:t>NETKIT_HOME/man</w:t>
+        <w:t>export MANPATH=:$NETKIT_HOME/man</w:t>
       </w:r>
       <w:r>
         <w:t>”</w:t>
@@ -545,15 +513,7 @@
         <w:t>“</w:t>
       </w:r>
       <w:r>
-        <w:t>export PATH=$NETKIT_HOME/</w:t>
-      </w:r>
-      <w:proofErr w:type="gramStart"/>
-      <w:r>
-        <w:t>bin:$</w:t>
-      </w:r>
-      <w:proofErr w:type="gramEnd"/>
-      <w:r>
-        <w:t>PATH</w:t>
+        <w:t>export PATH=$NETKIT_HOME/bin:$PATH</w:t>
       </w:r>
       <w:r>
         <w:t>”</w:t>
@@ -857,18 +817,10 @@
         <w:t xml:space="preserve"> </w:t>
       </w:r>
       <w:r>
-        <w:t>“vhalt -r pc</w:t>
-      </w:r>
-      <w:proofErr w:type="gramStart"/>
-      <w:r>
-        <w:t xml:space="preserve">1” </w:t>
-      </w:r>
-      <w:r>
-        <w:t xml:space="preserve"> (</w:t>
-      </w:r>
-      <w:proofErr w:type="gramEnd"/>
-      <w:r>
-        <w:t>should stop the virtual machine)</w:t>
+        <w:t xml:space="preserve">“vhalt -r pc1” </w:t>
+      </w:r>
+      <w:r>
+        <w:t xml:space="preserve"> (should stop the virtual machine)</w:t>
       </w:r>
     </w:p>
     <w:p>
@@ -1050,15 +1002,7 @@
         <w:t xml:space="preserve">Source MAC address:  </w:t>
       </w:r>
       <w:r>
-        <w:t>c</w:t>
-      </w:r>
-      <w:proofErr w:type="gramStart"/>
-      <w:r>
-        <w:t>0:b</w:t>
-      </w:r>
-      <w:proofErr w:type="gramEnd"/>
-      <w:r>
-        <w:t>5:d7:7c:09:65</w:t>
+        <w:t>c0:b5:d7:7c:09:65</w:t>
       </w:r>
       <w:r>
         <w:br/>
@@ -1086,6 +1030,53 @@
       <w:pPr>
         <w:ind w:left="360" w:firstLine="360"/>
       </w:pPr>
+      <w:r>
+        <w:rPr>
+          <w:noProof/>
+        </w:rPr>
+        <w:drawing>
+          <wp:inline distT="0" distB="0" distL="0" distR="0" wp14:anchorId="5C124ED5" wp14:editId="422AFAF2">
+            <wp:extent cx="5731510" cy="3144243"/>
+            <wp:effectExtent l="0" t="0" r="2540" b="0"/>
+            <wp:docPr id="12" name="Picture 12"/>
+            <wp:cNvGraphicFramePr>
+              <a:graphicFrameLocks xmlns:a="http://schemas.openxmlformats.org/drawingml/2006/main" noChangeAspect="1"/>
+            </wp:cNvGraphicFramePr>
+            <a:graphic xmlns:a="http://schemas.openxmlformats.org/drawingml/2006/main">
+              <a:graphicData uri="http://schemas.openxmlformats.org/drawingml/2006/picture">
+                <pic:pic xmlns:pic="http://schemas.openxmlformats.org/drawingml/2006/picture">
+                  <pic:nvPicPr>
+                    <pic:cNvPr id="1" name=""/>
+                    <pic:cNvPicPr/>
+                  </pic:nvPicPr>
+                  <pic:blipFill rotWithShape="1">
+                    <a:blip r:embed="rId8"/>
+                    <a:srcRect b="4378"/>
+                    <a:stretch/>
+                  </pic:blipFill>
+                  <pic:spPr bwMode="auto">
+                    <a:xfrm>
+                      <a:off x="0" y="0"/>
+                      <a:ext cx="5731510" cy="3144243"/>
+                    </a:xfrm>
+                    <a:prstGeom prst="rect">
+                      <a:avLst/>
+                    </a:prstGeom>
+                    <a:ln>
+                      <a:noFill/>
+                    </a:ln>
+                    <a:extLst>
+                      <a:ext uri="{53640926-AAD7-44D8-BBD7-CCE9431645EC}">
+                        <a14:shadowObscured xmlns:a14="http://schemas.microsoft.com/office/drawing/2010/main"/>
+                      </a:ext>
+                    </a:extLst>
+                  </pic:spPr>
+                </pic:pic>
+              </a:graphicData>
+            </a:graphic>
+          </wp:inline>
+        </w:drawing>
+      </w:r>
       <w:r>
         <w:rPr>
           <w:noProof/>
@@ -1254,53 +1245,6 @@
           </mc:Fallback>
         </mc:AlternateContent>
       </w:r>
-      <w:r>
-        <w:rPr>
-          <w:noProof/>
-        </w:rPr>
-        <w:drawing>
-          <wp:inline distT="0" distB="0" distL="0" distR="0" wp14:anchorId="3E86107C" wp14:editId="383345C8">
-            <wp:extent cx="6188533" cy="3394858"/>
-            <wp:effectExtent l="0" t="0" r="3175" b="0"/>
-            <wp:docPr id="12" name="Picture 12"/>
-            <wp:cNvGraphicFramePr>
-              <a:graphicFrameLocks xmlns:a="http://schemas.openxmlformats.org/drawingml/2006/main" noChangeAspect="1"/>
-            </wp:cNvGraphicFramePr>
-            <a:graphic xmlns:a="http://schemas.openxmlformats.org/drawingml/2006/main">
-              <a:graphicData uri="http://schemas.openxmlformats.org/drawingml/2006/picture">
-                <pic:pic xmlns:pic="http://schemas.openxmlformats.org/drawingml/2006/picture">
-                  <pic:nvPicPr>
-                    <pic:cNvPr id="1" name=""/>
-                    <pic:cNvPicPr/>
-                  </pic:nvPicPr>
-                  <pic:blipFill rotWithShape="1">
-                    <a:blip r:embed="rId8"/>
-                    <a:srcRect b="4378"/>
-                    <a:stretch/>
-                  </pic:blipFill>
-                  <pic:spPr bwMode="auto">
-                    <a:xfrm>
-                      <a:off x="0" y="0"/>
-                      <a:ext cx="6194719" cy="3398252"/>
-                    </a:xfrm>
-                    <a:prstGeom prst="rect">
-                      <a:avLst/>
-                    </a:prstGeom>
-                    <a:ln>
-                      <a:noFill/>
-                    </a:ln>
-                    <a:extLst>
-                      <a:ext uri="{53640926-AAD7-44D8-BBD7-CCE9431645EC}">
-                        <a14:shadowObscured xmlns:a14="http://schemas.microsoft.com/office/drawing/2010/main"/>
-                      </a:ext>
-                    </a:extLst>
-                  </pic:spPr>
-                </pic:pic>
-              </a:graphicData>
-            </a:graphic>
-          </wp:inline>
-        </w:drawing>
-      </w:r>
     </w:p>
     <w:p>
       <w:pPr>
@@ -1331,13 +1275,8 @@
         <w:ind w:left="720"/>
       </w:pPr>
       <w:r>
-        <w:t xml:space="preserve">Source IP </w:t>
-      </w:r>
-      <w:proofErr w:type="gramStart"/>
-      <w:r>
-        <w:t>address :</w:t>
-      </w:r>
-      <w:proofErr w:type="gramEnd"/>
+        <w:t>Source IP address :</w:t>
+      </w:r>
       <w:r>
         <w:t xml:space="preserve"> </w:t>
       </w:r>
@@ -1595,15 +1534,7 @@
         <w:ind w:left="720"/>
       </w:pPr>
       <w:r>
-        <w:t xml:space="preserve">Source </w:t>
-      </w:r>
-      <w:proofErr w:type="gramStart"/>
-      <w:r>
-        <w:t>port :</w:t>
-      </w:r>
-      <w:proofErr w:type="gramEnd"/>
-      <w:r>
-        <w:t xml:space="preserve"> 58400</w:t>
+        <w:t>Source port : 58400</w:t>
       </w:r>
       <w:r>
         <w:br/>
@@ -2080,6 +2011,53 @@
         <w:rPr>
           <w:noProof/>
         </w:rPr>
+        <w:drawing>
+          <wp:inline distT="0" distB="0" distL="0" distR="0" wp14:anchorId="48868EF2" wp14:editId="299E39BA">
+            <wp:extent cx="5731510" cy="3093933"/>
+            <wp:effectExtent l="0" t="0" r="2540" b="0"/>
+            <wp:docPr id="21" name="Picture 21"/>
+            <wp:cNvGraphicFramePr>
+              <a:graphicFrameLocks xmlns:a="http://schemas.openxmlformats.org/drawingml/2006/main" noChangeAspect="1"/>
+            </wp:cNvGraphicFramePr>
+            <a:graphic xmlns:a="http://schemas.openxmlformats.org/drawingml/2006/main">
+              <a:graphicData uri="http://schemas.openxmlformats.org/drawingml/2006/picture">
+                <pic:pic xmlns:pic="http://schemas.openxmlformats.org/drawingml/2006/picture">
+                  <pic:nvPicPr>
+                    <pic:cNvPr id="1" name=""/>
+                    <pic:cNvPicPr/>
+                  </pic:nvPicPr>
+                  <pic:blipFill rotWithShape="1">
+                    <a:blip r:embed="rId12"/>
+                    <a:srcRect b="3968"/>
+                    <a:stretch/>
+                  </pic:blipFill>
+                  <pic:spPr bwMode="auto">
+                    <a:xfrm>
+                      <a:off x="0" y="0"/>
+                      <a:ext cx="5731510" cy="3093933"/>
+                    </a:xfrm>
+                    <a:prstGeom prst="rect">
+                      <a:avLst/>
+                    </a:prstGeom>
+                    <a:ln>
+                      <a:noFill/>
+                    </a:ln>
+                    <a:extLst>
+                      <a:ext uri="{53640926-AAD7-44D8-BBD7-CCE9431645EC}">
+                        <a14:shadowObscured xmlns:a14="http://schemas.microsoft.com/office/drawing/2010/main"/>
+                      </a:ext>
+                    </a:extLst>
+                  </pic:spPr>
+                </pic:pic>
+              </a:graphicData>
+            </a:graphic>
+          </wp:inline>
+        </w:drawing>
+      </w:r>
+      <w:r>
+        <w:rPr>
+          <w:noProof/>
+        </w:rPr>
         <mc:AlternateContent>
           <mc:Choice Requires="wps">
             <w:drawing>
@@ -2166,53 +2144,6 @@
           </mc:Fallback>
         </mc:AlternateContent>
       </w:r>
-      <w:r>
-        <w:rPr>
-          <w:noProof/>
-        </w:rPr>
-        <w:drawing>
-          <wp:inline distT="0" distB="0" distL="0" distR="0" wp14:anchorId="464BDED5" wp14:editId="67B06AFE">
-            <wp:extent cx="6188710" cy="3341077"/>
-            <wp:effectExtent l="0" t="0" r="2540" b="0"/>
-            <wp:docPr id="21" name="Picture 21"/>
-            <wp:cNvGraphicFramePr>
-              <a:graphicFrameLocks xmlns:a="http://schemas.openxmlformats.org/drawingml/2006/main" noChangeAspect="1"/>
-            </wp:cNvGraphicFramePr>
-            <a:graphic xmlns:a="http://schemas.openxmlformats.org/drawingml/2006/main">
-              <a:graphicData uri="http://schemas.openxmlformats.org/drawingml/2006/picture">
-                <pic:pic xmlns:pic="http://schemas.openxmlformats.org/drawingml/2006/picture">
-                  <pic:nvPicPr>
-                    <pic:cNvPr id="1" name=""/>
-                    <pic:cNvPicPr/>
-                  </pic:nvPicPr>
-                  <pic:blipFill rotWithShape="1">
-                    <a:blip r:embed="rId12"/>
-                    <a:srcRect b="3968"/>
-                    <a:stretch/>
-                  </pic:blipFill>
-                  <pic:spPr bwMode="auto">
-                    <a:xfrm>
-                      <a:off x="0" y="0"/>
-                      <a:ext cx="6188710" cy="3341077"/>
-                    </a:xfrm>
-                    <a:prstGeom prst="rect">
-                      <a:avLst/>
-                    </a:prstGeom>
-                    <a:ln>
-                      <a:noFill/>
-                    </a:ln>
-                    <a:extLst>
-                      <a:ext uri="{53640926-AAD7-44D8-BBD7-CCE9431645EC}">
-                        <a14:shadowObscured xmlns:a14="http://schemas.microsoft.com/office/drawing/2010/main"/>
-                      </a:ext>
-                    </a:extLst>
-                  </pic:spPr>
-                </pic:pic>
-              </a:graphicData>
-            </a:graphic>
-          </wp:inline>
-        </w:drawing>
-      </w:r>
     </w:p>
     <w:p>
       <w:r>
@@ -2593,25 +2524,7 @@
           <w:sz w:val="16"/>
           <w:szCs w:val="16"/>
         </w:rPr>
-        <w:t xml:space="preserve">Provide screenshots of all exercises 2a and 2b. Do all subsections of this tutorial – all of them are </w:t>
-      </w:r>
-      <w:proofErr w:type="gramStart"/>
-      <w:r>
-        <w:rPr>
-          <w:color w:val="A5A5A5" w:themeColor="accent3"/>
-          <w:sz w:val="16"/>
-          <w:szCs w:val="16"/>
-        </w:rPr>
-        <w:t>really useful</w:t>
-      </w:r>
-      <w:proofErr w:type="gramEnd"/>
-      <w:r>
-        <w:rPr>
-          <w:color w:val="A5A5A5" w:themeColor="accent3"/>
-          <w:sz w:val="16"/>
-          <w:szCs w:val="16"/>
-        </w:rPr>
-        <w:t>! This task should be done individually, so</w:t>
+        <w:t>Provide screenshots of all exercises 2a and 2b. Do all subsections of this tutorial – all of them are really useful! This task should be done individually, so</w:t>
       </w:r>
       <w:r>
         <w:rPr>
@@ -3348,25 +3261,7 @@
           <w:sz w:val="16"/>
           <w:szCs w:val="16"/>
         </w:rPr>
-        <w:t>“Arp 102.20.2.1</w:t>
-      </w:r>
-      <w:proofErr w:type="gramStart"/>
-      <w:r>
-        <w:rPr>
-          <w:color w:val="FF0000"/>
-          <w:sz w:val="16"/>
-          <w:szCs w:val="16"/>
-        </w:rPr>
-        <w:t>” ,</w:t>
-      </w:r>
-      <w:proofErr w:type="gramEnd"/>
-      <w:r>
-        <w:rPr>
-          <w:color w:val="FF0000"/>
-          <w:sz w:val="16"/>
-          <w:szCs w:val="16"/>
-        </w:rPr>
-        <w:t xml:space="preserve"> “Arp 102.10.2.1”</w:t>
+        <w:t>“Arp 102.20.2.1” , “Arp 102.10.2.1”</w:t>
       </w:r>
       <w:r>
         <w:rPr>
@@ -3687,34 +3582,16 @@
           <w:sz w:val="16"/>
           <w:szCs w:val="16"/>
         </w:rPr>
-        <w:t>The arp entries are registered as incomplete. The ip addresses “102.20.2.1”, “102.10.2.1</w:t>
-      </w:r>
-      <w:proofErr w:type="gramStart"/>
-      <w:r>
+        <w:t>The arp entries are registered as incomplete. The ip addresses “102.20.2.1”, “102.10.2.1”  are shown in the register.</w:t>
+      </w:r>
+    </w:p>
+    <w:p>
+      <w:pPr>
         <w:rPr>
           <w:color w:val="FF0000"/>
           <w:sz w:val="16"/>
           <w:szCs w:val="16"/>
         </w:rPr>
-        <w:t>”  are</w:t>
-      </w:r>
-      <w:proofErr w:type="gramEnd"/>
-      <w:r>
-        <w:rPr>
-          <w:color w:val="FF0000"/>
-          <w:sz w:val="16"/>
-          <w:szCs w:val="16"/>
-        </w:rPr>
-        <w:t xml:space="preserve"> shown in the register.</w:t>
-      </w:r>
-    </w:p>
-    <w:p>
-      <w:pPr>
-        <w:rPr>
-          <w:color w:val="FF0000"/>
-          <w:sz w:val="16"/>
-          <w:szCs w:val="16"/>
-        </w:rPr>
       </w:pPr>
     </w:p>
     <w:p>
@@ -3748,25 +3625,7 @@
           <w:sz w:val="16"/>
           <w:szCs w:val="16"/>
         </w:rPr>
-        <w:t xml:space="preserve">Configure both nodes to have a subnet mask </w:t>
-      </w:r>
-      <w:proofErr w:type="gramStart"/>
-      <w:r>
-        <w:rPr>
-          <w:color w:val="000000" w:themeColor="text1"/>
-          <w:sz w:val="16"/>
-          <w:szCs w:val="16"/>
-        </w:rPr>
-        <w:t>255.255.255.0, and</w:t>
-      </w:r>
-      <w:proofErr w:type="gramEnd"/>
-      <w:r>
-        <w:rPr>
-          <w:color w:val="000000" w:themeColor="text1"/>
-          <w:sz w:val="16"/>
-          <w:szCs w:val="16"/>
-        </w:rPr>
-        <w:t xml:space="preserve"> change the </w:t>
+        <w:t xml:space="preserve">Configure both nodes to have a subnet mask 255.255.255.0, and change the </w:t>
       </w:r>
       <w:r>
         <w:rPr>
@@ -4271,7 +4130,6 @@
         </w:rPr>
         <w:t xml:space="preserve">Deliver the lab network of this task in </w:t>
       </w:r>
-      <w:proofErr w:type="gramStart"/>
       <w:r>
         <w:rPr>
           <w:sz w:val="18"/>
@@ -4294,7 +4152,6 @@
         </w:rPr>
         <w:t>git</w:t>
       </w:r>
-      <w:proofErr w:type="gramEnd"/>
       <w:r>
         <w:rPr>
           <w:sz w:val="18"/>
@@ -4325,23 +4182,7 @@
           <w:szCs w:val="18"/>
         </w:rPr>
         <w:lastRenderedPageBreak/>
-        <w:t>Each simulated node has its own directory. Also, each simulated node has a &lt;node</w:t>
-      </w:r>
-      <w:proofErr w:type="gramStart"/>
-      <w:r>
-        <w:rPr>
-          <w:sz w:val="18"/>
-          <w:szCs w:val="18"/>
-        </w:rPr>
-        <w:t>&gt;.startup</w:t>
-      </w:r>
-      <w:proofErr w:type="gramEnd"/>
-      <w:r>
-        <w:rPr>
-          <w:sz w:val="18"/>
-          <w:szCs w:val="18"/>
-        </w:rPr>
-        <w:t xml:space="preserve"> file where any commands can be added that should be executed before startup of the node.</w:t>
+        <w:t>Each simulated node has its own directory. Also, each simulated node has a &lt;node&gt;.startup file where any commands can be added that should be executed before startup of the node.</w:t>
       </w:r>
       <w:r>
         <w:rPr>
@@ -4365,23 +4206,7 @@
           <w:sz w:val="18"/>
           <w:szCs w:val="18"/>
         </w:rPr>
-        <w:t xml:space="preserve">To start the </w:t>
-      </w:r>
-      <w:proofErr w:type="gramStart"/>
-      <w:r>
-        <w:rPr>
-          <w:sz w:val="18"/>
-          <w:szCs w:val="18"/>
-        </w:rPr>
-        <w:t>lab</w:t>
-      </w:r>
-      <w:proofErr w:type="gramEnd"/>
-      <w:r>
-        <w:rPr>
-          <w:sz w:val="18"/>
-          <w:szCs w:val="18"/>
-        </w:rPr>
-        <w:t xml:space="preserve"> issue the following command in the root directory of your lab:</w:t>
+        <w:t>To start the lab issue the following command in the root directory of your lab:</w:t>
       </w:r>
     </w:p>
     <w:p>
@@ -4446,44 +4271,34 @@
         <w:br/>
         <w:t>Netkit uses the file “labs.conf” in order to initialize the Ethernet devices and their respective collision domains for each node. For example inside the labs.conf there is a line “</w:t>
       </w:r>
-      <w:proofErr w:type="gramStart"/>
       <w:r>
         <w:rPr>
           <w:rFonts w:ascii="Courier Code" w:hAnsi="Courier Code"/>
           <w:sz w:val="18"/>
           <w:szCs w:val="18"/>
         </w:rPr>
-        <w:t>RouterAC[</w:t>
-      </w:r>
-      <w:proofErr w:type="gramEnd"/>
+        <w:t>RouterAC[0]=LANA</w:t>
+      </w:r>
+      <w:r>
+        <w:rPr>
+          <w:sz w:val="18"/>
+          <w:szCs w:val="18"/>
+        </w:rPr>
+        <w:t xml:space="preserve">” and a line </w:t>
+      </w:r>
+      <w:r>
+        <w:rPr>
+          <w:sz w:val="18"/>
+          <w:szCs w:val="18"/>
+        </w:rPr>
+        <w:t>“</w:t>
+      </w:r>
       <w:r>
         <w:rPr>
           <w:rFonts w:ascii="Courier Code" w:hAnsi="Courier Code"/>
           <w:sz w:val="18"/>
           <w:szCs w:val="18"/>
         </w:rPr>
-        <w:t>0]=LANA</w:t>
-      </w:r>
-      <w:r>
-        <w:rPr>
-          <w:sz w:val="18"/>
-          <w:szCs w:val="18"/>
-        </w:rPr>
-        <w:t xml:space="preserve">” and a line </w:t>
-      </w:r>
-      <w:r>
-        <w:rPr>
-          <w:sz w:val="18"/>
-          <w:szCs w:val="18"/>
-        </w:rPr>
-        <w:t>“</w:t>
-      </w:r>
-      <w:r>
-        <w:rPr>
-          <w:rFonts w:ascii="Courier Code" w:hAnsi="Courier Code"/>
-          <w:sz w:val="18"/>
-          <w:szCs w:val="18"/>
-        </w:rPr>
         <w:t>RouterAC[1]=LANC</w:t>
       </w:r>
       <w:r>
@@ -4506,23 +4321,7 @@
           <w:szCs w:val="18"/>
         </w:rPr>
         <w:br/>
-        <w:t xml:space="preserve">These two lines have same effect </w:t>
-      </w:r>
-      <w:proofErr w:type="gramStart"/>
-      <w:r>
-        <w:rPr>
-          <w:sz w:val="18"/>
-          <w:szCs w:val="18"/>
-        </w:rPr>
-        <w:t>when  the</w:t>
-      </w:r>
-      <w:proofErr w:type="gramEnd"/>
-      <w:r>
-        <w:rPr>
-          <w:sz w:val="18"/>
-          <w:szCs w:val="18"/>
-        </w:rPr>
-        <w:t xml:space="preserve"> node “RouterAC” is initialized, as if we would run the command:</w:t>
+        <w:t>These two lines have same effect when  the node “RouterAC” is initialized, as if we would run the command:</w:t>
       </w:r>
       <w:r>
         <w:rPr>
@@ -4644,23 +4443,7 @@
           <w:sz w:val="18"/>
           <w:szCs w:val="18"/>
         </w:rPr>
-        <w:t xml:space="preserve">For </w:t>
-      </w:r>
-      <w:proofErr w:type="gramStart"/>
-      <w:r>
-        <w:rPr>
-          <w:sz w:val="18"/>
-          <w:szCs w:val="18"/>
-        </w:rPr>
-        <w:t>example</w:t>
-      </w:r>
-      <w:proofErr w:type="gramEnd"/>
-      <w:r>
-        <w:rPr>
-          <w:sz w:val="18"/>
-          <w:szCs w:val="18"/>
-        </w:rPr>
-        <w:t xml:space="preserve"> if your group number is 230 you should use IP address from the range 10.230.0.0/16 for LANA, 172.16.230.0/24 for LANB and 192.168.230.0/24. (see also</w:t>
+        <w:t>For example if your group number is 230 you should use IP address from the range 10.230.0.0/16 for LANA, 172.16.230.0/24 for LANB and 192.168.230.0/24. (see also</w:t>
       </w:r>
       <w:r>
         <w:rPr>
@@ -4746,7 +4529,6 @@
           <w:szCs w:val="18"/>
         </w:rPr>
       </w:pPr>
-      <w:proofErr w:type="gramStart"/>
       <w:r>
         <w:rPr>
           <w:rFonts w:ascii="Times New Roman" w:hAnsi="Times New Roman" w:cs="Times New Roman"/>
@@ -4755,18 +4537,7 @@
           <w:sz w:val="18"/>
           <w:szCs w:val="18"/>
         </w:rPr>
-        <w:t>Note :</w:t>
-      </w:r>
-      <w:proofErr w:type="gramEnd"/>
-      <w:r>
-        <w:rPr>
-          <w:rFonts w:ascii="Times New Roman" w:hAnsi="Times New Roman" w:cs="Times New Roman"/>
-          <w:i w:val="0"/>
-          <w:iCs w:val="0"/>
-          <w:sz w:val="18"/>
-          <w:szCs w:val="18"/>
-        </w:rPr>
-        <w:t xml:space="preserve"> Please don’t remove the commands which are already present in the &lt;node&gt;.startup files. They are necessary for starting up Linux networking service.</w:t>
+        <w:t>Note : Please don’t remove the commands which are already present in the &lt;node&gt;.startup files. They are necessary for starting up Linux networking service.</w:t>
       </w:r>
     </w:p>
     <w:p>
@@ -5898,7 +5669,19 @@
         <w:rPr>
           <w:rStyle w:val="SubtleEmphasis"/>
         </w:rPr>
-        <w:t>Every node can connect to each other within the same collision domain.</w:t>
+        <w:t xml:space="preserve">Every node can connect to </w:t>
+      </w:r>
+      <w:r>
+        <w:rPr>
+          <w:rStyle w:val="SubtleEmphasis"/>
+        </w:rPr>
+        <w:t>the nodes</w:t>
+      </w:r>
+      <w:r>
+        <w:rPr>
+          <w:rStyle w:val="SubtleEmphasis"/>
+        </w:rPr>
+        <w:t xml:space="preserve"> within the same collision domain.</w:t>
       </w:r>
       <w:r>
         <w:rPr>
@@ -5990,9 +5773,8 @@
           <w:sz w:val="16"/>
           <w:szCs w:val="16"/>
         </w:rPr>
-        <w:t xml:space="preserve">Network </w:t>
-      </w:r>
-      <w:proofErr w:type="gramStart"/>
+        <w:t>Network Address</w:t>
+      </w:r>
       <w:r>
         <w:rPr>
           <w:rFonts w:ascii="Times New Roman" w:hAnsi="Times New Roman" w:cs="Times New Roman"/>
@@ -6002,30 +5784,18 @@
           <w:sz w:val="16"/>
           <w:szCs w:val="16"/>
         </w:rPr>
-        <w:t>Address</w:t>
+        <w:t xml:space="preserve">  </w:t>
       </w:r>
       <w:r>
         <w:rPr>
           <w:rFonts w:ascii="Times New Roman" w:hAnsi="Times New Roman" w:cs="Times New Roman"/>
           <w:i w:val="0"/>
           <w:iCs w:val="0"/>
-          <w:color w:val="A5A5A5" w:themeColor="accent3"/>
-          <w:sz w:val="16"/>
-          <w:szCs w:val="16"/>
-        </w:rPr>
-        <w:t xml:space="preserve">  </w:t>
-      </w:r>
-      <w:r>
-        <w:rPr>
-          <w:rFonts w:ascii="Times New Roman" w:hAnsi="Times New Roman" w:cs="Times New Roman"/>
-          <w:i w:val="0"/>
-          <w:iCs w:val="0"/>
           <w:sz w:val="16"/>
           <w:szCs w:val="16"/>
         </w:rPr>
         <w:t>:</w:t>
       </w:r>
-      <w:proofErr w:type="gramEnd"/>
       <w:r>
         <w:rPr>
           <w:rFonts w:ascii="Times New Roman" w:hAnsi="Times New Roman" w:cs="Times New Roman"/>
@@ -6074,9 +5844,8 @@
           <w:sz w:val="16"/>
           <w:szCs w:val="16"/>
         </w:rPr>
-        <w:t xml:space="preserve">Broadcast </w:t>
-      </w:r>
-      <w:proofErr w:type="gramStart"/>
+        <w:t>Broadcast Address</w:t>
+      </w:r>
       <w:r>
         <w:rPr>
           <w:rFonts w:ascii="Times New Roman" w:hAnsi="Times New Roman" w:cs="Times New Roman"/>
@@ -6086,39 +5855,17 @@
           <w:sz w:val="16"/>
           <w:szCs w:val="16"/>
         </w:rPr>
-        <w:t>Address</w:t>
+        <w:t xml:space="preserve"> </w:t>
       </w:r>
       <w:r>
         <w:rPr>
           <w:rFonts w:ascii="Times New Roman" w:hAnsi="Times New Roman" w:cs="Times New Roman"/>
           <w:i w:val="0"/>
           <w:iCs w:val="0"/>
-          <w:color w:val="A5A5A5" w:themeColor="accent3"/>
-          <w:sz w:val="16"/>
-          <w:szCs w:val="16"/>
-        </w:rPr>
-        <w:t xml:space="preserve"> </w:t>
-      </w:r>
-      <w:r>
-        <w:rPr>
-          <w:rFonts w:ascii="Times New Roman" w:hAnsi="Times New Roman" w:cs="Times New Roman"/>
-          <w:i w:val="0"/>
-          <w:iCs w:val="0"/>
-          <w:sz w:val="16"/>
-          <w:szCs w:val="16"/>
-        </w:rPr>
-        <w:t>:</w:t>
-      </w:r>
-      <w:proofErr w:type="gramEnd"/>
-      <w:r>
-        <w:rPr>
-          <w:rFonts w:ascii="Times New Roman" w:hAnsi="Times New Roman" w:cs="Times New Roman"/>
-          <w:i w:val="0"/>
-          <w:iCs w:val="0"/>
-          <w:sz w:val="16"/>
-          <w:szCs w:val="16"/>
-        </w:rPr>
-        <w:t xml:space="preserve">  122.33.196.255</w:t>
+          <w:sz w:val="16"/>
+          <w:szCs w:val="16"/>
+        </w:rPr>
+        <w:t>:  122.33.196.255</w:t>
       </w:r>
     </w:p>
     <w:p>
@@ -6158,40 +5905,17 @@
           <w:sz w:val="16"/>
           <w:szCs w:val="16"/>
         </w:rPr>
-        <w:t xml:space="preserve"> </w:t>
-      </w:r>
-      <w:proofErr w:type="gramStart"/>
+        <w:t xml:space="preserve">   </w:t>
+      </w:r>
       <w:r>
         <w:rPr>
           <w:rFonts w:ascii="Times New Roman" w:hAnsi="Times New Roman" w:cs="Times New Roman"/>
           <w:i w:val="0"/>
           <w:iCs w:val="0"/>
-          <w:color w:val="A5A5A5" w:themeColor="accent3"/>
-          <w:sz w:val="16"/>
-          <w:szCs w:val="16"/>
-        </w:rPr>
-        <w:t xml:space="preserve">  </w:t>
-      </w:r>
-      <w:r>
-        <w:rPr>
-          <w:rFonts w:ascii="Times New Roman" w:hAnsi="Times New Roman" w:cs="Times New Roman"/>
-          <w:i w:val="0"/>
-          <w:iCs w:val="0"/>
-          <w:sz w:val="16"/>
-          <w:szCs w:val="16"/>
-        </w:rPr>
-        <w:t>:</w:t>
-      </w:r>
-      <w:proofErr w:type="gramEnd"/>
-      <w:r>
-        <w:rPr>
-          <w:rFonts w:ascii="Times New Roman" w:hAnsi="Times New Roman" w:cs="Times New Roman"/>
-          <w:i w:val="0"/>
-          <w:iCs w:val="0"/>
-          <w:sz w:val="16"/>
-          <w:szCs w:val="16"/>
-        </w:rPr>
-        <w:t xml:space="preserve"> 255.255.255.0</w:t>
+          <w:sz w:val="16"/>
+          <w:szCs w:val="16"/>
+        </w:rPr>
+        <w:t>: 255.255.255.0</w:t>
       </w:r>
     </w:p>
     <w:p>
@@ -6322,40 +6046,17 @@
           <w:sz w:val="16"/>
           <w:szCs w:val="16"/>
         </w:rPr>
-        <w:t xml:space="preserve"> </w:t>
-      </w:r>
-      <w:proofErr w:type="gramStart"/>
+        <w:t xml:space="preserve">   </w:t>
+      </w:r>
       <w:r>
         <w:rPr>
           <w:rFonts w:ascii="Times New Roman" w:hAnsi="Times New Roman" w:cs="Times New Roman"/>
           <w:i w:val="0"/>
           <w:iCs w:val="0"/>
-          <w:color w:val="A5A5A5" w:themeColor="accent3"/>
-          <w:sz w:val="16"/>
-          <w:szCs w:val="16"/>
-        </w:rPr>
-        <w:t xml:space="preserve">  </w:t>
-      </w:r>
-      <w:r>
-        <w:rPr>
-          <w:rFonts w:ascii="Times New Roman" w:hAnsi="Times New Roman" w:cs="Times New Roman"/>
-          <w:i w:val="0"/>
-          <w:iCs w:val="0"/>
-          <w:sz w:val="16"/>
-          <w:szCs w:val="16"/>
-        </w:rPr>
-        <w:t>:</w:t>
-      </w:r>
-      <w:proofErr w:type="gramEnd"/>
-      <w:r>
-        <w:rPr>
-          <w:rFonts w:ascii="Times New Roman" w:hAnsi="Times New Roman" w:cs="Times New Roman"/>
-          <w:i w:val="0"/>
-          <w:iCs w:val="0"/>
-          <w:sz w:val="16"/>
-          <w:szCs w:val="16"/>
-        </w:rPr>
-        <w:t xml:space="preserve"> 163.249.223.128/25</w:t>
+          <w:sz w:val="16"/>
+          <w:szCs w:val="16"/>
+        </w:rPr>
+        <w:t>: 163.249.223.128/25</w:t>
       </w:r>
     </w:p>
     <w:p>
@@ -6395,40 +6096,17 @@
           <w:sz w:val="16"/>
           <w:szCs w:val="16"/>
         </w:rPr>
-        <w:t xml:space="preserve"> </w:t>
-      </w:r>
-      <w:proofErr w:type="gramStart"/>
+        <w:t xml:space="preserve">   </w:t>
+      </w:r>
       <w:r>
         <w:rPr>
           <w:rFonts w:ascii="Times New Roman" w:hAnsi="Times New Roman" w:cs="Times New Roman"/>
           <w:i w:val="0"/>
           <w:iCs w:val="0"/>
-          <w:color w:val="A5A5A5" w:themeColor="accent3"/>
-          <w:sz w:val="16"/>
-          <w:szCs w:val="16"/>
-        </w:rPr>
-        <w:t xml:space="preserve">  </w:t>
-      </w:r>
-      <w:r>
-        <w:rPr>
-          <w:rFonts w:ascii="Times New Roman" w:hAnsi="Times New Roman" w:cs="Times New Roman"/>
-          <w:i w:val="0"/>
-          <w:iCs w:val="0"/>
-          <w:sz w:val="16"/>
-          <w:szCs w:val="16"/>
-        </w:rPr>
-        <w:t>:</w:t>
-      </w:r>
-      <w:proofErr w:type="gramEnd"/>
-      <w:r>
-        <w:rPr>
-          <w:rFonts w:ascii="Times New Roman" w:hAnsi="Times New Roman" w:cs="Times New Roman"/>
-          <w:i w:val="0"/>
-          <w:iCs w:val="0"/>
-          <w:sz w:val="16"/>
-          <w:szCs w:val="16"/>
-        </w:rPr>
-        <w:t xml:space="preserve"> 163.249.223.129</w:t>
+          <w:sz w:val="16"/>
+          <w:szCs w:val="16"/>
+        </w:rPr>
+        <w:t>: 163.249.223.129</w:t>
       </w:r>
     </w:p>
     <w:p>

</xml_diff>

<commit_message>
Add week 9 assignment to repo
</commit_message>
<xml_diff>
--- a/Nacedo-Zorgvol/Report-Nacedo.docx
+++ b/Nacedo-Zorgvol/Report-Nacedo.docx
@@ -7,10 +7,18 @@
         <w:pStyle w:val="Heading1"/>
       </w:pPr>
       <w:r>
-        <w:t xml:space="preserve">name Investigation of hardware </w:t>
-      </w:r>
-      <w:r>
-        <w:t xml:space="preserve"> Week 7</w:t>
+        <w:t xml:space="preserve">name Investigation of </w:t>
+      </w:r>
+      <w:proofErr w:type="gramStart"/>
+      <w:r>
+        <w:t xml:space="preserve">hardware </w:t>
+      </w:r>
+      <w:r>
+        <w:t xml:space="preserve"> Week</w:t>
+      </w:r>
+      <w:proofErr w:type="gramEnd"/>
+      <w:r>
+        <w:t xml:space="preserve"> 7</w:t>
       </w:r>
     </w:p>
     <w:p>
@@ -23,7 +31,21 @@
         <w:rPr>
           <w:rStyle w:val="SubtleEmphasis"/>
         </w:rPr>
-        <w:t>Task 1: install and Test Netkit Tool</w:t>
+        <w:t xml:space="preserve">Task 1: install and Test </w:t>
+      </w:r>
+      <w:proofErr w:type="spellStart"/>
+      <w:r>
+        <w:rPr>
+          <w:rStyle w:val="SubtleEmphasis"/>
+        </w:rPr>
+        <w:t>Netkit</w:t>
+      </w:r>
+      <w:proofErr w:type="spellEnd"/>
+      <w:r>
+        <w:rPr>
+          <w:rStyle w:val="SubtleEmphasis"/>
+        </w:rPr>
+        <w:t xml:space="preserve"> Tool</w:t>
       </w:r>
     </w:p>
     <w:p>
@@ -40,8 +62,36 @@
           <w:iCs w:val="0"/>
           <w:color w:val="000000" w:themeColor="text1"/>
         </w:rPr>
-        <w:t>Consult this week’s theory presentation and use the Netkit commands to start and halt a network node as described in the presentation. Netkit</w:t>
-      </w:r>
+        <w:t xml:space="preserve">Consult this week’s theory presentation and use the </w:t>
+      </w:r>
+      <w:proofErr w:type="spellStart"/>
+      <w:r>
+        <w:rPr>
+          <w:i w:val="0"/>
+          <w:iCs w:val="0"/>
+          <w:color w:val="000000" w:themeColor="text1"/>
+        </w:rPr>
+        <w:t>Netkit</w:t>
+      </w:r>
+      <w:proofErr w:type="spellEnd"/>
+      <w:r>
+        <w:rPr>
+          <w:i w:val="0"/>
+          <w:iCs w:val="0"/>
+          <w:color w:val="000000" w:themeColor="text1"/>
+        </w:rPr>
+        <w:t xml:space="preserve"> commands to start and halt a network node as described in the presentation. </w:t>
+      </w:r>
+      <w:proofErr w:type="spellStart"/>
+      <w:r>
+        <w:rPr>
+          <w:i w:val="0"/>
+          <w:iCs w:val="0"/>
+          <w:color w:val="000000" w:themeColor="text1"/>
+        </w:rPr>
+        <w:t>Netkit</w:t>
+      </w:r>
+      <w:proofErr w:type="spellEnd"/>
       <w:r>
         <w:rPr>
           <w:i w:val="0"/>
@@ -120,7 +170,15 @@
         <w:t xml:space="preserve"> </w:t>
       </w:r>
       <w:r>
-        <w:t>Download netkit files</w:t>
+        <w:t xml:space="preserve">Download </w:t>
+      </w:r>
+      <w:proofErr w:type="spellStart"/>
+      <w:r>
+        <w:t>netkit</w:t>
+      </w:r>
+      <w:proofErr w:type="spellEnd"/>
+      <w:r>
+        <w:t xml:space="preserve"> files</w:t>
       </w:r>
     </w:p>
     <w:p>
@@ -220,7 +278,15 @@
         <w:t>Use this command “</w:t>
       </w:r>
       <w:r>
-        <w:t>tar -xjSf Downloads/netkit-2.8.tar.bz2</w:t>
+        <w:t>tar -</w:t>
+      </w:r>
+      <w:proofErr w:type="spellStart"/>
+      <w:r>
+        <w:t>xjSf</w:t>
+      </w:r>
+      <w:proofErr w:type="spellEnd"/>
+      <w:r>
+        <w:t xml:space="preserve"> Downloads/netkit-2.8.tar.bz2</w:t>
       </w:r>
       <w:r>
         <w:t>”</w:t>
@@ -238,7 +304,15 @@
         <w:t>Use this command “</w:t>
       </w:r>
       <w:r>
-        <w:t>tar -xjSf Downloads/netkit-filesystem-i386-F5.2.tar.bz2</w:t>
+        <w:t>tar -</w:t>
+      </w:r>
+      <w:proofErr w:type="spellStart"/>
+      <w:r>
+        <w:t>xjSf</w:t>
+      </w:r>
+      <w:proofErr w:type="spellEnd"/>
+      <w:r>
+        <w:t xml:space="preserve"> Downloads/netkit-filesystem-i386-F5.2.tar.bz2</w:t>
       </w:r>
       <w:r>
         <w:t>”</w:t>
@@ -256,7 +330,15 @@
         <w:t>Use this command “</w:t>
       </w:r>
       <w:r>
-        <w:t>tar -xjSf Downloads/netkit-kernel-i386-K2.8.tar.bz2</w:t>
+        <w:t>tar -</w:t>
+      </w:r>
+      <w:proofErr w:type="spellStart"/>
+      <w:r>
+        <w:t>xjSf</w:t>
+      </w:r>
+      <w:proofErr w:type="spellEnd"/>
+      <w:r>
+        <w:t xml:space="preserve"> Downloads/netkit-kernel-i386-K2.8.tar.bz2</w:t>
       </w:r>
       <w:r>
         <w:t>”</w:t>
@@ -289,7 +371,15 @@
         <w:t xml:space="preserve">The </w:t>
       </w:r>
       <w:r>
-        <w:t>“pwd”</w:t>
+        <w:t>“</w:t>
+      </w:r>
+      <w:proofErr w:type="spellStart"/>
+      <w:r>
+        <w:t>pwd</w:t>
+      </w:r>
+      <w:proofErr w:type="spellEnd"/>
+      <w:r>
+        <w:t>”</w:t>
       </w:r>
       <w:r>
         <w:t xml:space="preserve"> command</w:t>
@@ -308,7 +398,15 @@
         <w:t>/home/&lt;</w:t>
       </w:r>
       <w:r>
-        <w:t xml:space="preserve">your linux </w:t>
+        <w:t xml:space="preserve">your </w:t>
+      </w:r>
+      <w:proofErr w:type="spellStart"/>
+      <w:r>
+        <w:t>linux</w:t>
+      </w:r>
+      <w:proofErr w:type="spellEnd"/>
+      <w:r>
+        <w:t xml:space="preserve"> </w:t>
       </w:r>
       <w:r>
         <w:t>username&gt;</w:t>
@@ -330,7 +428,15 @@
         <w:t>export NETKIT_HOME=/home/&lt;your username&gt;</w:t>
       </w:r>
       <w:r>
-        <w:t xml:space="preserve">/netkit” </w:t>
+        <w:t>/</w:t>
+      </w:r>
+      <w:proofErr w:type="spellStart"/>
+      <w:r>
+        <w:t>netkit</w:t>
+      </w:r>
+      <w:proofErr w:type="spellEnd"/>
+      <w:r>
+        <w:t xml:space="preserve">” </w:t>
       </w:r>
     </w:p>
     <w:p>
@@ -345,7 +451,15 @@
         <w:t xml:space="preserve"> Use this command “</w:t>
       </w:r>
       <w:r>
-        <w:t>export MANPATH=:$NETKIT_HOME/man</w:t>
+        <w:t>export MANPATH</w:t>
+      </w:r>
+      <w:proofErr w:type="gramStart"/>
+      <w:r>
+        <w:t>=:$</w:t>
+      </w:r>
+      <w:proofErr w:type="gramEnd"/>
+      <w:r>
+        <w:t>NETKIT_HOME/man</w:t>
       </w:r>
       <w:r>
         <w:t xml:space="preserve">” </w:t>
@@ -363,7 +477,15 @@
         <w:t xml:space="preserve"> Use this command “</w:t>
       </w:r>
       <w:r>
-        <w:t>export PATH=$NETKIT_HOME/bin:$PATH</w:t>
+        <w:t>export PATH=$NETKIT_HOME/</w:t>
+      </w:r>
+      <w:proofErr w:type="gramStart"/>
+      <w:r>
+        <w:t>bin:$</w:t>
+      </w:r>
+      <w:proofErr w:type="gramEnd"/>
+      <w:r>
+        <w:t>PATH</w:t>
       </w:r>
       <w:r>
         <w:t>”</w:t>
@@ -381,8 +503,13 @@
         <w:t xml:space="preserve"> Use this command “</w:t>
       </w:r>
       <w:r>
-        <w:t>. $NETKIT_HOME/bin/netkit_bash_completion</w:t>
-      </w:r>
+        <w:t>. $NETKIT_HOME/bin/</w:t>
+      </w:r>
+      <w:proofErr w:type="spellStart"/>
+      <w:r>
+        <w:t>netkit_bash_completion</w:t>
+      </w:r>
+      <w:proofErr w:type="spellEnd"/>
       <w:r>
         <w:t>”</w:t>
       </w:r>
@@ -399,7 +526,25 @@
         <w:t>Use this command</w:t>
       </w:r>
       <w:r>
-        <w:t xml:space="preserve"> “gedit .bashrc/”</w:t>
+        <w:t xml:space="preserve"> “</w:t>
+      </w:r>
+      <w:proofErr w:type="spellStart"/>
+      <w:proofErr w:type="gramStart"/>
+      <w:r>
+        <w:t>gedit</w:t>
+      </w:r>
+      <w:proofErr w:type="spellEnd"/>
+      <w:r>
+        <w:t xml:space="preserve"> .</w:t>
+      </w:r>
+      <w:proofErr w:type="spellStart"/>
+      <w:r>
+        <w:t>bashrc</w:t>
+      </w:r>
+      <w:proofErr w:type="spellEnd"/>
+      <w:proofErr w:type="gramEnd"/>
+      <w:r>
+        <w:t>/”</w:t>
       </w:r>
       <w:r>
         <w:t>.</w:t>
@@ -432,7 +577,15 @@
         <w:t>export NETKIT_HOME=/home/&lt;your username&gt;</w:t>
       </w:r>
       <w:r>
-        <w:t>/netkit”</w:t>
+        <w:t>/</w:t>
+      </w:r>
+      <w:proofErr w:type="spellStart"/>
+      <w:r>
+        <w:t>netkit</w:t>
+      </w:r>
+      <w:proofErr w:type="spellEnd"/>
+      <w:r>
+        <w:t>”</w:t>
       </w:r>
       <w:r>
         <w:t xml:space="preserve"> </w:t>
@@ -447,8 +600,13 @@
         <w:t xml:space="preserve"> end of the</w:t>
       </w:r>
       <w:r>
-        <w:t xml:space="preserve"> bashrc</w:t>
-      </w:r>
+        <w:t xml:space="preserve"> </w:t>
+      </w:r>
+      <w:proofErr w:type="spellStart"/>
+      <w:r>
+        <w:t>bashrc</w:t>
+      </w:r>
+      <w:proofErr w:type="spellEnd"/>
       <w:r>
         <w:t xml:space="preserve"> f</w:t>
       </w:r>
@@ -471,7 +629,15 @@
         <w:t>“</w:t>
       </w:r>
       <w:r>
-        <w:t>export MANPATH=:$NETKIT_HOME/man</w:t>
+        <w:t>export MANPATH</w:t>
+      </w:r>
+      <w:proofErr w:type="gramStart"/>
+      <w:r>
+        <w:t>=:$</w:t>
+      </w:r>
+      <w:proofErr w:type="gramEnd"/>
+      <w:r>
+        <w:t>NETKIT_HOME/man</w:t>
       </w:r>
       <w:r>
         <w:t>”</w:t>
@@ -489,8 +655,13 @@
         <w:t xml:space="preserve"> end of the</w:t>
       </w:r>
       <w:r>
-        <w:t xml:space="preserve"> bashrc</w:t>
-      </w:r>
+        <w:t xml:space="preserve"> </w:t>
+      </w:r>
+      <w:proofErr w:type="spellStart"/>
+      <w:r>
+        <w:t>bashrc</w:t>
+      </w:r>
+      <w:proofErr w:type="spellEnd"/>
       <w:r>
         <w:t xml:space="preserve"> f</w:t>
       </w:r>
@@ -513,7 +684,15 @@
         <w:t>“</w:t>
       </w:r>
       <w:r>
-        <w:t>export PATH=$NETKIT_HOME/bin:$PATH</w:t>
+        <w:t>export PATH=$NETKIT_HOME/</w:t>
+      </w:r>
+      <w:proofErr w:type="gramStart"/>
+      <w:r>
+        <w:t>bin:$</w:t>
+      </w:r>
+      <w:proofErr w:type="gramEnd"/>
+      <w:r>
+        <w:t>PATH</w:t>
       </w:r>
       <w:r>
         <w:t>”</w:t>
@@ -531,8 +710,13 @@
         <w:t xml:space="preserve"> end of the</w:t>
       </w:r>
       <w:r>
-        <w:t xml:space="preserve"> bashrc</w:t>
-      </w:r>
+        <w:t xml:space="preserve"> </w:t>
+      </w:r>
+      <w:proofErr w:type="spellStart"/>
+      <w:r>
+        <w:t>bashrc</w:t>
+      </w:r>
+      <w:proofErr w:type="spellEnd"/>
       <w:r>
         <w:t xml:space="preserve"> f</w:t>
       </w:r>
@@ -555,8 +739,13 @@
         <w:t>“</w:t>
       </w:r>
       <w:r>
-        <w:t>. $NETKIT_HOME/bin/netkit_bash_completion</w:t>
-      </w:r>
+        <w:t>. $NETKIT_HOME/bin/</w:t>
+      </w:r>
+      <w:proofErr w:type="spellStart"/>
+      <w:r>
+        <w:t>netkit_bash_completion</w:t>
+      </w:r>
+      <w:proofErr w:type="spellEnd"/>
       <w:r>
         <w:t>”</w:t>
       </w:r>
@@ -573,8 +762,13 @@
         <w:t xml:space="preserve"> end of the</w:t>
       </w:r>
       <w:r>
-        <w:t xml:space="preserve"> bashrc</w:t>
-      </w:r>
+        <w:t xml:space="preserve"> </w:t>
+      </w:r>
+      <w:proofErr w:type="spellStart"/>
+      <w:r>
+        <w:t>bashrc</w:t>
+      </w:r>
+      <w:proofErr w:type="spellEnd"/>
       <w:r>
         <w:t xml:space="preserve"> f</w:t>
       </w:r>
@@ -606,7 +800,15 @@
         </w:numPr>
       </w:pPr>
       <w:r>
-        <w:t xml:space="preserve">  “cd netkit”</w:t>
+        <w:t xml:space="preserve">  “cd </w:t>
+      </w:r>
+      <w:proofErr w:type="spellStart"/>
+      <w:r>
+        <w:t>netkit</w:t>
+      </w:r>
+      <w:proofErr w:type="spellEnd"/>
+      <w:r>
+        <w:t>”</w:t>
       </w:r>
     </w:p>
     <w:p>
@@ -638,8 +840,13 @@
       <w:r>
         <w:t>Use the command “</w:t>
       </w:r>
-      <w:r>
-        <w:t>sudo apt-get install lib32ncurses5</w:t>
+      <w:proofErr w:type="spellStart"/>
+      <w:r>
+        <w:t>sudo</w:t>
+      </w:r>
+      <w:proofErr w:type="spellEnd"/>
+      <w:r>
+        <w:t xml:space="preserve"> apt-get install lib32ncurses5</w:t>
       </w:r>
       <w:r>
         <w:t>”. Press key “y” on keyboard. If you see this message “</w:t>
@@ -674,8 +881,13 @@
       <w:r>
         <w:t>Use the command “</w:t>
       </w:r>
-      <w:r>
-        <w:t>sudo apt-get install libc6-i386</w:t>
+      <w:proofErr w:type="spellStart"/>
+      <w:r>
+        <w:t>sudo</w:t>
+      </w:r>
+      <w:proofErr w:type="spellEnd"/>
+      <w:r>
+        <w:t xml:space="preserve"> apt-get install libc6-i386</w:t>
       </w:r>
       <w:r>
         <w:t>”. Press key “y” on keyboard. If you see this message “</w:t>
@@ -710,9 +922,19 @@
       <w:r>
         <w:t>Use the command “</w:t>
       </w:r>
-      <w:r>
-        <w:t>sudo apt-get install xterm</w:t>
-      </w:r>
+      <w:proofErr w:type="spellStart"/>
+      <w:r>
+        <w:t>sudo</w:t>
+      </w:r>
+      <w:proofErr w:type="spellEnd"/>
+      <w:r>
+        <w:t xml:space="preserve"> apt-get install </w:t>
+      </w:r>
+      <w:proofErr w:type="spellStart"/>
+      <w:r>
+        <w:t>xterm</w:t>
+      </w:r>
+      <w:proofErr w:type="spellEnd"/>
       <w:r>
         <w:t>”. Press key “y” on keyboard. If you see this message “</w:t>
       </w:r>
@@ -753,7 +975,15 @@
         <w:t>./check_configuration.sh</w:t>
       </w:r>
       <w:r>
-        <w:t>” to check if netkit has install successfully</w:t>
+        <w:t xml:space="preserve">” to check if </w:t>
+      </w:r>
+      <w:proofErr w:type="spellStart"/>
+      <w:r>
+        <w:t>netkit</w:t>
+      </w:r>
+      <w:proofErr w:type="spellEnd"/>
+      <w:r>
+        <w:t xml:space="preserve"> has install successfully</w:t>
       </w:r>
     </w:p>
     <w:p>
@@ -765,10 +995,26 @@
         </w:numPr>
       </w:pPr>
       <w:r>
-        <w:t xml:space="preserve">Run netkit </w:t>
-      </w:r>
-      <w:r>
-        <w:t>(assuming you’re still in the “~/netkit$” directory)</w:t>
+        <w:t xml:space="preserve">Run </w:t>
+      </w:r>
+      <w:proofErr w:type="spellStart"/>
+      <w:r>
+        <w:t>netkit</w:t>
+      </w:r>
+      <w:proofErr w:type="spellEnd"/>
+      <w:r>
+        <w:t xml:space="preserve"> </w:t>
+      </w:r>
+      <w:r>
+        <w:t>(assuming you’re still in the “~/</w:t>
+      </w:r>
+      <w:proofErr w:type="spellStart"/>
+      <w:r>
+        <w:t>netkit</w:t>
+      </w:r>
+      <w:proofErr w:type="spellEnd"/>
+      <w:r>
+        <w:t>$” directory)</w:t>
       </w:r>
     </w:p>
     <w:p>
@@ -781,8 +1027,13 @@
       <w:r>
         <w:t xml:space="preserve"> “</w:t>
       </w:r>
-      <w:r>
-        <w:t>vstart pc1</w:t>
+      <w:proofErr w:type="spellStart"/>
+      <w:r>
+        <w:t>vstart</w:t>
+      </w:r>
+      <w:proofErr w:type="spellEnd"/>
+      <w:r>
+        <w:t xml:space="preserve"> pc1</w:t>
       </w:r>
       <w:r>
         <w:t>” (starts virtual machine)</w:t>
@@ -799,7 +1050,15 @@
         <w:t xml:space="preserve"> </w:t>
       </w:r>
       <w:r>
-        <w:t>“vlist”</w:t>
+        <w:t>“</w:t>
+      </w:r>
+      <w:proofErr w:type="spellStart"/>
+      <w:r>
+        <w:t>vlist</w:t>
+      </w:r>
+      <w:proofErr w:type="spellEnd"/>
+      <w:r>
+        <w:t>”</w:t>
       </w:r>
       <w:r>
         <w:t xml:space="preserve"> (lists all virtual machines)</w:t>
@@ -817,10 +1076,26 @@
         <w:t xml:space="preserve"> </w:t>
       </w:r>
       <w:r>
-        <w:t xml:space="preserve">“vhalt -r pc1” </w:t>
-      </w:r>
-      <w:r>
-        <w:t xml:space="preserve"> (should stop the virtual machine)</w:t>
+        <w:t>“</w:t>
+      </w:r>
+      <w:proofErr w:type="spellStart"/>
+      <w:r>
+        <w:t>vhalt</w:t>
+      </w:r>
+      <w:proofErr w:type="spellEnd"/>
+      <w:r>
+        <w:t xml:space="preserve"> -r pc</w:t>
+      </w:r>
+      <w:proofErr w:type="gramStart"/>
+      <w:r>
+        <w:t xml:space="preserve">1” </w:t>
+      </w:r>
+      <w:r>
+        <w:t xml:space="preserve"> (</w:t>
+      </w:r>
+      <w:proofErr w:type="gramEnd"/>
+      <w:r>
+        <w:t>should stop the virtual machine)</w:t>
       </w:r>
     </w:p>
     <w:p>
@@ -1002,7 +1277,15 @@
         <w:t xml:space="preserve">Source MAC address:  </w:t>
       </w:r>
       <w:r>
-        <w:t>c0:b5:d7:7c:09:65</w:t>
+        <w:t>c</w:t>
+      </w:r>
+      <w:proofErr w:type="gramStart"/>
+      <w:r>
+        <w:t>0:b</w:t>
+      </w:r>
+      <w:proofErr w:type="gramEnd"/>
+      <w:r>
+        <w:t>5:d7:7c:09:65</w:t>
       </w:r>
       <w:r>
         <w:br/>
@@ -1275,8 +1558,13 @@
         <w:ind w:left="720"/>
       </w:pPr>
       <w:r>
-        <w:t>Source IP address :</w:t>
-      </w:r>
+        <w:t xml:space="preserve">Source IP </w:t>
+      </w:r>
+      <w:proofErr w:type="gramStart"/>
+      <w:r>
+        <w:t>address :</w:t>
+      </w:r>
+      <w:proofErr w:type="gramEnd"/>
       <w:r>
         <w:t xml:space="preserve"> </w:t>
       </w:r>
@@ -1534,7 +1822,15 @@
         <w:ind w:left="720"/>
       </w:pPr>
       <w:r>
-        <w:t>Source port : 58400</w:t>
+        <w:t xml:space="preserve">Source </w:t>
+      </w:r>
+      <w:proofErr w:type="gramStart"/>
+      <w:r>
+        <w:t>port :</w:t>
+      </w:r>
+      <w:proofErr w:type="gramEnd"/>
+      <w:r>
+        <w:t xml:space="preserve"> 58400</w:t>
       </w:r>
       <w:r>
         <w:br/>
@@ -2524,7 +2820,25 @@
           <w:sz w:val="16"/>
           <w:szCs w:val="16"/>
         </w:rPr>
-        <w:t>Provide screenshots of all exercises 2a and 2b. Do all subsections of this tutorial – all of them are really useful! This task should be done individually, so</w:t>
+        <w:t xml:space="preserve">Provide screenshots of all exercises 2a and 2b. Do all subsections of this tutorial – all of them are </w:t>
+      </w:r>
+      <w:proofErr w:type="gramStart"/>
+      <w:r>
+        <w:rPr>
+          <w:color w:val="A5A5A5" w:themeColor="accent3"/>
+          <w:sz w:val="16"/>
+          <w:szCs w:val="16"/>
+        </w:rPr>
+        <w:t>really useful</w:t>
+      </w:r>
+      <w:proofErr w:type="gramEnd"/>
+      <w:r>
+        <w:rPr>
+          <w:color w:val="A5A5A5" w:themeColor="accent3"/>
+          <w:sz w:val="16"/>
+          <w:szCs w:val="16"/>
+        </w:rPr>
+        <w:t>! This task should be done individually, so</w:t>
       </w:r>
       <w:r>
         <w:rPr>
@@ -2831,7 +3145,25 @@
           <w:sz w:val="16"/>
           <w:szCs w:val="16"/>
         </w:rPr>
-        <w:t>Do the netwoerking online exercises  via this link</w:t>
+        <w:t xml:space="preserve">Do the </w:t>
+      </w:r>
+      <w:proofErr w:type="spellStart"/>
+      <w:r>
+        <w:rPr>
+          <w:color w:val="000000" w:themeColor="text1"/>
+          <w:sz w:val="16"/>
+          <w:szCs w:val="16"/>
+        </w:rPr>
+        <w:t>netwoerking</w:t>
+      </w:r>
+      <w:proofErr w:type="spellEnd"/>
+      <w:r>
+        <w:rPr>
+          <w:color w:val="000000" w:themeColor="text1"/>
+          <w:sz w:val="16"/>
+          <w:szCs w:val="16"/>
+        </w:rPr>
+        <w:t xml:space="preserve"> online exercises  via this link</w:t>
       </w:r>
       <w:r>
         <w:rPr>
@@ -2879,8 +3211,18 @@
           <w:sz w:val="16"/>
           <w:szCs w:val="16"/>
         </w:rPr>
-        <w:t>Provide screenshots of all exercis</w:t>
-      </w:r>
+        <w:t xml:space="preserve">Provide screenshots of all </w:t>
+      </w:r>
+      <w:proofErr w:type="spellStart"/>
+      <w:r>
+        <w:rPr>
+          <w:color w:val="A5A5A5" w:themeColor="accent3"/>
+          <w:sz w:val="16"/>
+          <w:szCs w:val="16"/>
+        </w:rPr>
+        <w:t>exercis</w:t>
+      </w:r>
+      <w:proofErr w:type="spellEnd"/>
       <w:r>
         <w:rPr>
           <w:color w:val="A5A5A5" w:themeColor="accent3"/>
@@ -2976,7 +3318,21 @@
         <w:rPr>
           <w:rStyle w:val="SubtleEmphasis"/>
         </w:rPr>
-        <w:t xml:space="preserve"> Build A Simple Netkit Network</w:t>
+        <w:t xml:space="preserve"> Build A Simple </w:t>
+      </w:r>
+      <w:proofErr w:type="spellStart"/>
+      <w:r>
+        <w:rPr>
+          <w:rStyle w:val="SubtleEmphasis"/>
+        </w:rPr>
+        <w:t>Netkit</w:t>
+      </w:r>
+      <w:proofErr w:type="spellEnd"/>
+      <w:r>
+        <w:rPr>
+          <w:rStyle w:val="SubtleEmphasis"/>
+        </w:rPr>
+        <w:t xml:space="preserve"> Network</w:t>
       </w:r>
     </w:p>
     <w:p>
@@ -2993,7 +3349,25 @@
           <w:sz w:val="16"/>
           <w:szCs w:val="16"/>
         </w:rPr>
-        <w:t>Read the explanation of the basic Netkit commands and use them to build a simple network of two nodes connected to a LAN interface.</w:t>
+        <w:t xml:space="preserve">Read the explanation of the basic </w:t>
+      </w:r>
+      <w:proofErr w:type="spellStart"/>
+      <w:r>
+        <w:rPr>
+          <w:color w:val="000000" w:themeColor="text1"/>
+          <w:sz w:val="16"/>
+          <w:szCs w:val="16"/>
+        </w:rPr>
+        <w:t>Netkit</w:t>
+      </w:r>
+      <w:proofErr w:type="spellEnd"/>
+      <w:r>
+        <w:rPr>
+          <w:color w:val="000000" w:themeColor="text1"/>
+          <w:sz w:val="16"/>
+          <w:szCs w:val="16"/>
+        </w:rPr>
+        <w:t xml:space="preserve"> commands and use them to build a simple network of two nodes connected to a LAN interface.</w:t>
       </w:r>
     </w:p>
     <w:p>
@@ -3221,7 +3595,25 @@
           <w:sz w:val="16"/>
           <w:szCs w:val="16"/>
         </w:rPr>
-        <w:t>ping wasn’t successful because the ip addresses are not in the same range.</w:t>
+        <w:t xml:space="preserve">ping wasn’t successful because the </w:t>
+      </w:r>
+      <w:proofErr w:type="spellStart"/>
+      <w:r>
+        <w:rPr>
+          <w:color w:val="FF0000"/>
+          <w:sz w:val="16"/>
+          <w:szCs w:val="16"/>
+        </w:rPr>
+        <w:t>ip</w:t>
+      </w:r>
+      <w:proofErr w:type="spellEnd"/>
+      <w:r>
+        <w:rPr>
+          <w:color w:val="FF0000"/>
+          <w:sz w:val="16"/>
+          <w:szCs w:val="16"/>
+        </w:rPr>
+        <w:t xml:space="preserve"> addresses are not in the same range.</w:t>
       </w:r>
     </w:p>
     <w:p>
@@ -3261,15 +3653,69 @@
           <w:sz w:val="16"/>
           <w:szCs w:val="16"/>
         </w:rPr>
-        <w:t>“Arp 102.20.2.1” , “Arp 102.10.2.1”</w:t>
-      </w:r>
+        <w:t>“Arp 102.20.2.1</w:t>
+      </w:r>
+      <w:proofErr w:type="gramStart"/>
       <w:r>
         <w:rPr>
           <w:color w:val="FF0000"/>
           <w:sz w:val="16"/>
           <w:szCs w:val="16"/>
         </w:rPr>
-        <w:t>. The arp entries are sill empty because there was no connection established between the nodes.</w:t>
+        <w:t>” ,</w:t>
+      </w:r>
+      <w:proofErr w:type="gramEnd"/>
+      <w:r>
+        <w:rPr>
+          <w:color w:val="FF0000"/>
+          <w:sz w:val="16"/>
+          <w:szCs w:val="16"/>
+        </w:rPr>
+        <w:t xml:space="preserve"> “Arp 102.10.2.1”</w:t>
+      </w:r>
+      <w:r>
+        <w:rPr>
+          <w:color w:val="FF0000"/>
+          <w:sz w:val="16"/>
+          <w:szCs w:val="16"/>
+        </w:rPr>
+        <w:t xml:space="preserve">. The </w:t>
+      </w:r>
+      <w:proofErr w:type="spellStart"/>
+      <w:r>
+        <w:rPr>
+          <w:color w:val="FF0000"/>
+          <w:sz w:val="16"/>
+          <w:szCs w:val="16"/>
+        </w:rPr>
+        <w:t>arp</w:t>
+      </w:r>
+      <w:proofErr w:type="spellEnd"/>
+      <w:r>
+        <w:rPr>
+          <w:color w:val="FF0000"/>
+          <w:sz w:val="16"/>
+          <w:szCs w:val="16"/>
+        </w:rPr>
+        <w:t xml:space="preserve"> entries are </w:t>
+      </w:r>
+      <w:proofErr w:type="spellStart"/>
+      <w:r>
+        <w:rPr>
+          <w:color w:val="FF0000"/>
+          <w:sz w:val="16"/>
+          <w:szCs w:val="16"/>
+        </w:rPr>
+        <w:t>sill</w:t>
+      </w:r>
+      <w:proofErr w:type="spellEnd"/>
+      <w:r>
+        <w:rPr>
+          <w:color w:val="FF0000"/>
+          <w:sz w:val="16"/>
+          <w:szCs w:val="16"/>
+        </w:rPr>
+        <w:t xml:space="preserve"> empty because there was no connection established between the nodes.</w:t>
       </w:r>
     </w:p>
     <w:p>
@@ -3306,7 +3752,25 @@
           <w:sz w:val="16"/>
           <w:szCs w:val="16"/>
         </w:rPr>
-        <w:t>B) Configure the IP addresses of the 2 nodes by using the “ip” command explained in the theory lesson.</w:t>
+        <w:t>B) Configure the IP addresses of the 2 nodes by using the “</w:t>
+      </w:r>
+      <w:proofErr w:type="spellStart"/>
+      <w:r>
+        <w:rPr>
+          <w:color w:val="000000" w:themeColor="text1"/>
+          <w:sz w:val="16"/>
+          <w:szCs w:val="16"/>
+        </w:rPr>
+        <w:t>ip</w:t>
+      </w:r>
+      <w:proofErr w:type="spellEnd"/>
+      <w:r>
+        <w:rPr>
+          <w:color w:val="000000" w:themeColor="text1"/>
+          <w:sz w:val="16"/>
+          <w:szCs w:val="16"/>
+        </w:rPr>
+        <w:t>” command explained in the theory lesson.</w:t>
       </w:r>
     </w:p>
     <w:p>
@@ -3428,7 +3892,25 @@
           <w:sz w:val="16"/>
           <w:szCs w:val="16"/>
         </w:rPr>
-        <w:t xml:space="preserve">The ranges of the ip addresses are wrong that’s why </w:t>
+        <w:t xml:space="preserve">The ranges of the </w:t>
+      </w:r>
+      <w:proofErr w:type="spellStart"/>
+      <w:r>
+        <w:rPr>
+          <w:color w:val="FF0000"/>
+          <w:sz w:val="16"/>
+          <w:szCs w:val="16"/>
+        </w:rPr>
+        <w:t>ip</w:t>
+      </w:r>
+      <w:proofErr w:type="spellEnd"/>
+      <w:r>
+        <w:rPr>
+          <w:color w:val="FF0000"/>
+          <w:sz w:val="16"/>
+          <w:szCs w:val="16"/>
+        </w:rPr>
+        <w:t xml:space="preserve"> addresses are wrong that’s why </w:t>
       </w:r>
       <w:r>
         <w:rPr>
@@ -3582,16 +4064,70 @@
           <w:sz w:val="16"/>
           <w:szCs w:val="16"/>
         </w:rPr>
-        <w:t>The arp entries are registered as incomplete. The ip addresses “102.20.2.1”, “102.10.2.1”  are shown in the register.</w:t>
-      </w:r>
-    </w:p>
-    <w:p>
-      <w:pPr>
+        <w:t xml:space="preserve">The </w:t>
+      </w:r>
+      <w:proofErr w:type="spellStart"/>
+      <w:r>
         <w:rPr>
           <w:color w:val="FF0000"/>
           <w:sz w:val="16"/>
           <w:szCs w:val="16"/>
         </w:rPr>
+        <w:t>arp</w:t>
+      </w:r>
+      <w:proofErr w:type="spellEnd"/>
+      <w:r>
+        <w:rPr>
+          <w:color w:val="FF0000"/>
+          <w:sz w:val="16"/>
+          <w:szCs w:val="16"/>
+        </w:rPr>
+        <w:t xml:space="preserve"> entries are registered as incomplete. The </w:t>
+      </w:r>
+      <w:proofErr w:type="spellStart"/>
+      <w:r>
+        <w:rPr>
+          <w:color w:val="FF0000"/>
+          <w:sz w:val="16"/>
+          <w:szCs w:val="16"/>
+        </w:rPr>
+        <w:t>ip</w:t>
+      </w:r>
+      <w:proofErr w:type="spellEnd"/>
+      <w:r>
+        <w:rPr>
+          <w:color w:val="FF0000"/>
+          <w:sz w:val="16"/>
+          <w:szCs w:val="16"/>
+        </w:rPr>
+        <w:t xml:space="preserve"> addresses “102.20.2.1”, “102.10.2.1</w:t>
+      </w:r>
+      <w:proofErr w:type="gramStart"/>
+      <w:r>
+        <w:rPr>
+          <w:color w:val="FF0000"/>
+          <w:sz w:val="16"/>
+          <w:szCs w:val="16"/>
+        </w:rPr>
+        <w:t>”  are</w:t>
+      </w:r>
+      <w:proofErr w:type="gramEnd"/>
+      <w:r>
+        <w:rPr>
+          <w:color w:val="FF0000"/>
+          <w:sz w:val="16"/>
+          <w:szCs w:val="16"/>
+        </w:rPr>
+        <w:t xml:space="preserve"> shown in the register.</w:t>
+      </w:r>
+    </w:p>
+    <w:p>
+      <w:pPr>
+        <w:rPr>
+          <w:color w:val="FF0000"/>
+          <w:sz w:val="16"/>
+          <w:szCs w:val="16"/>
+        </w:rPr>
       </w:pPr>
     </w:p>
     <w:p>
@@ -3625,7 +4161,25 @@
           <w:sz w:val="16"/>
           <w:szCs w:val="16"/>
         </w:rPr>
-        <w:t xml:space="preserve">Configure both nodes to have a subnet mask 255.255.255.0, and change the </w:t>
+        <w:t xml:space="preserve">Configure both nodes to have a subnet mask </w:t>
+      </w:r>
+      <w:proofErr w:type="gramStart"/>
+      <w:r>
+        <w:rPr>
+          <w:color w:val="000000" w:themeColor="text1"/>
+          <w:sz w:val="16"/>
+          <w:szCs w:val="16"/>
+        </w:rPr>
+        <w:t>255.255.255.0, and</w:t>
+      </w:r>
+      <w:proofErr w:type="gramEnd"/>
+      <w:r>
+        <w:rPr>
+          <w:color w:val="000000" w:themeColor="text1"/>
+          <w:sz w:val="16"/>
+          <w:szCs w:val="16"/>
+        </w:rPr>
+        <w:t xml:space="preserve"> change the </w:t>
       </w:r>
       <w:r>
         <w:rPr>
@@ -3806,7 +4360,25 @@
           <w:sz w:val="16"/>
           <w:szCs w:val="16"/>
         </w:rPr>
-        <w:t>The communication between both nodes was successful because the arp situation is not incomplete anymore.</w:t>
+        <w:t xml:space="preserve">The communication between both nodes was successful because the </w:t>
+      </w:r>
+      <w:proofErr w:type="spellStart"/>
+      <w:r>
+        <w:rPr>
+          <w:color w:val="FF0000"/>
+          <w:sz w:val="16"/>
+          <w:szCs w:val="16"/>
+        </w:rPr>
+        <w:t>arp</w:t>
+      </w:r>
+      <w:proofErr w:type="spellEnd"/>
+      <w:r>
+        <w:rPr>
+          <w:color w:val="FF0000"/>
+          <w:sz w:val="16"/>
+          <w:szCs w:val="16"/>
+        </w:rPr>
+        <w:t xml:space="preserve"> situation is not incomplete anymore.</w:t>
       </w:r>
     </w:p>
     <w:p>
@@ -3824,14 +4396,32 @@
           <w:sz w:val="16"/>
           <w:szCs w:val="16"/>
         </w:rPr>
-        <w:t xml:space="preserve">“arp -d </w:t>
-      </w:r>
+        <w:t>“</w:t>
+      </w:r>
+      <w:proofErr w:type="spellStart"/>
       <w:r>
         <w:rPr>
           <w:color w:val="FF0000"/>
           <w:sz w:val="16"/>
           <w:szCs w:val="16"/>
         </w:rPr>
+        <w:t>arp</w:t>
+      </w:r>
+      <w:proofErr w:type="spellEnd"/>
+      <w:r>
+        <w:rPr>
+          <w:color w:val="FF0000"/>
+          <w:sz w:val="16"/>
+          <w:szCs w:val="16"/>
+        </w:rPr>
+        <w:t xml:space="preserve"> -d </w:t>
+      </w:r>
+      <w:r>
+        <w:rPr>
+          <w:color w:val="FF0000"/>
+          <w:sz w:val="16"/>
+          <w:szCs w:val="16"/>
+        </w:rPr>
         <w:t>102.10.2.2</w:t>
       </w:r>
       <w:r>
@@ -3840,7 +4430,25 @@
           <w:sz w:val="16"/>
           <w:szCs w:val="16"/>
         </w:rPr>
-        <w:t xml:space="preserve">” and “arp -d </w:t>
+        <w:t>” and “</w:t>
+      </w:r>
+      <w:proofErr w:type="spellStart"/>
+      <w:r>
+        <w:rPr>
+          <w:color w:val="FF0000"/>
+          <w:sz w:val="16"/>
+          <w:szCs w:val="16"/>
+        </w:rPr>
+        <w:t>arp</w:t>
+      </w:r>
+      <w:proofErr w:type="spellEnd"/>
+      <w:r>
+        <w:rPr>
+          <w:color w:val="FF0000"/>
+          <w:sz w:val="16"/>
+          <w:szCs w:val="16"/>
+        </w:rPr>
+        <w:t xml:space="preserve"> -d </w:t>
       </w:r>
       <w:r>
         <w:rPr>
@@ -4114,7 +4722,39 @@
           <w:sz w:val="18"/>
           <w:szCs w:val="18"/>
         </w:rPr>
-        <w:t>For this assignment you can use a preconfigured netkit lab provided in net_routing.zip file. To do this you need to copy the provided zip file somewhere in your Linux environment, e.g. in ~/netkit_labs. Unzip the file. You have now a preconfigured lab</w:t>
+        <w:t xml:space="preserve">For this assignment you can use a preconfigured </w:t>
+      </w:r>
+      <w:proofErr w:type="spellStart"/>
+      <w:r>
+        <w:rPr>
+          <w:sz w:val="18"/>
+          <w:szCs w:val="18"/>
+        </w:rPr>
+        <w:t>netkit</w:t>
+      </w:r>
+      <w:proofErr w:type="spellEnd"/>
+      <w:r>
+        <w:rPr>
+          <w:sz w:val="18"/>
+          <w:szCs w:val="18"/>
+        </w:rPr>
+        <w:t xml:space="preserve"> lab provided in net_routing.zip file. To do this you need to copy the provided zip file somewhere in your Linux environment, e.g. in ~/</w:t>
+      </w:r>
+      <w:proofErr w:type="spellStart"/>
+      <w:r>
+        <w:rPr>
+          <w:sz w:val="18"/>
+          <w:szCs w:val="18"/>
+        </w:rPr>
+        <w:t>netkit_labs</w:t>
+      </w:r>
+      <w:proofErr w:type="spellEnd"/>
+      <w:r>
+        <w:rPr>
+          <w:sz w:val="18"/>
+          <w:szCs w:val="18"/>
+        </w:rPr>
+        <w:t>. Unzip the file. You have now a preconfigured lab</w:t>
       </w:r>
       <w:r>
         <w:rPr>
@@ -4130,6 +4770,7 @@
         </w:rPr>
         <w:t xml:space="preserve">Deliver the lab network of this task in </w:t>
       </w:r>
+      <w:proofErr w:type="gramStart"/>
       <w:r>
         <w:rPr>
           <w:sz w:val="18"/>
@@ -4152,6 +4793,7 @@
         </w:rPr>
         <w:t>git</w:t>
       </w:r>
+      <w:proofErr w:type="gramEnd"/>
       <w:r>
         <w:rPr>
           <w:sz w:val="18"/>
@@ -4182,7 +4824,48 @@
           <w:szCs w:val="18"/>
         </w:rPr>
         <w:lastRenderedPageBreak/>
-        <w:t>Each simulated node has its own directory. Also, each simulated node has a &lt;node&gt;.startup file where any commands can be added that should be executed before startup of the node.</w:t>
+        <w:t>Each simulated node has its own directory. Also, each simulated node has a &lt;node</w:t>
+      </w:r>
+      <w:proofErr w:type="gramStart"/>
+      <w:r>
+        <w:rPr>
+          <w:sz w:val="18"/>
+          <w:szCs w:val="18"/>
+        </w:rPr>
+        <w:t>&gt;.</w:t>
+      </w:r>
+      <w:proofErr w:type="spellStart"/>
+      <w:r>
+        <w:rPr>
+          <w:sz w:val="18"/>
+          <w:szCs w:val="18"/>
+        </w:rPr>
+        <w:t>startup</w:t>
+      </w:r>
+      <w:proofErr w:type="spellEnd"/>
+      <w:proofErr w:type="gramEnd"/>
+      <w:r>
+        <w:rPr>
+          <w:sz w:val="18"/>
+          <w:szCs w:val="18"/>
+        </w:rPr>
+        <w:t xml:space="preserve"> file where any commands can be added that should be executed before </w:t>
+      </w:r>
+      <w:proofErr w:type="spellStart"/>
+      <w:r>
+        <w:rPr>
+          <w:sz w:val="18"/>
+          <w:szCs w:val="18"/>
+        </w:rPr>
+        <w:t>startup</w:t>
+      </w:r>
+      <w:proofErr w:type="spellEnd"/>
+      <w:r>
+        <w:rPr>
+          <w:sz w:val="18"/>
+          <w:szCs w:val="18"/>
+        </w:rPr>
+        <w:t xml:space="preserve"> of the node.</w:t>
       </w:r>
       <w:r>
         <w:rPr>
@@ -4206,7 +4889,23 @@
           <w:sz w:val="18"/>
           <w:szCs w:val="18"/>
         </w:rPr>
-        <w:t>To start the lab issue the following command in the root directory of your lab:</w:t>
+        <w:t xml:space="preserve">To start the </w:t>
+      </w:r>
+      <w:proofErr w:type="gramStart"/>
+      <w:r>
+        <w:rPr>
+          <w:sz w:val="18"/>
+          <w:szCs w:val="18"/>
+        </w:rPr>
+        <w:t>lab</w:t>
+      </w:r>
+      <w:proofErr w:type="gramEnd"/>
+      <w:r>
+        <w:rPr>
+          <w:sz w:val="18"/>
+          <w:szCs w:val="18"/>
+        </w:rPr>
+        <w:t xml:space="preserve"> issue the following command in the root directory of your lab:</w:t>
       </w:r>
     </w:p>
     <w:p>
@@ -4217,6 +4916,7 @@
           <w:szCs w:val="18"/>
         </w:rPr>
       </w:pPr>
+      <w:proofErr w:type="spellStart"/>
       <w:r>
         <w:rPr>
           <w:sz w:val="18"/>
@@ -4224,6 +4924,7 @@
         </w:rPr>
         <w:t>lstart</w:t>
       </w:r>
+      <w:proofErr w:type="spellEnd"/>
     </w:p>
     <w:p>
       <w:pPr>
@@ -4269,15 +4970,82 @@
           <w:szCs w:val="18"/>
         </w:rPr>
         <w:br/>
-        <w:t>Netkit uses the file “labs.conf” in order to initialize the Ethernet devices and their respective collision domains for each node. For example inside the labs.conf there is a line “</w:t>
-      </w:r>
+      </w:r>
+      <w:proofErr w:type="spellStart"/>
+      <w:r>
+        <w:rPr>
+          <w:sz w:val="18"/>
+          <w:szCs w:val="18"/>
+        </w:rPr>
+        <w:t>Netkit</w:t>
+      </w:r>
+      <w:proofErr w:type="spellEnd"/>
+      <w:r>
+        <w:rPr>
+          <w:sz w:val="18"/>
+          <w:szCs w:val="18"/>
+        </w:rPr>
+        <w:t xml:space="preserve"> uses the file “</w:t>
+      </w:r>
+      <w:proofErr w:type="spellStart"/>
+      <w:r>
+        <w:rPr>
+          <w:sz w:val="18"/>
+          <w:szCs w:val="18"/>
+        </w:rPr>
+        <w:t>labs.conf</w:t>
+      </w:r>
+      <w:proofErr w:type="spellEnd"/>
+      <w:r>
+        <w:rPr>
+          <w:sz w:val="18"/>
+          <w:szCs w:val="18"/>
+        </w:rPr>
+        <w:t xml:space="preserve">” in order to initialize the Ethernet devices and their respective collision domains for each node. For example inside the </w:t>
+      </w:r>
+      <w:proofErr w:type="spellStart"/>
+      <w:r>
+        <w:rPr>
+          <w:sz w:val="18"/>
+          <w:szCs w:val="18"/>
+        </w:rPr>
+        <w:t>labs.conf</w:t>
+      </w:r>
+      <w:proofErr w:type="spellEnd"/>
+      <w:r>
+        <w:rPr>
+          <w:sz w:val="18"/>
+          <w:szCs w:val="18"/>
+        </w:rPr>
+        <w:t xml:space="preserve"> there is a line “</w:t>
+      </w:r>
+      <w:proofErr w:type="spellStart"/>
+      <w:proofErr w:type="gramStart"/>
       <w:r>
         <w:rPr>
           <w:rFonts w:ascii="Courier Code" w:hAnsi="Courier Code"/>
           <w:sz w:val="18"/>
           <w:szCs w:val="18"/>
         </w:rPr>
-        <w:t>RouterAC[0]=LANA</w:t>
+        <w:t>RouterAC</w:t>
+      </w:r>
+      <w:proofErr w:type="spellEnd"/>
+      <w:r>
+        <w:rPr>
+          <w:rFonts w:ascii="Courier Code" w:hAnsi="Courier Code"/>
+          <w:sz w:val="18"/>
+          <w:szCs w:val="18"/>
+        </w:rPr>
+        <w:t>[</w:t>
+      </w:r>
+      <w:proofErr w:type="gramEnd"/>
+      <w:r>
+        <w:rPr>
+          <w:rFonts w:ascii="Courier Code" w:hAnsi="Courier Code"/>
+          <w:sz w:val="18"/>
+          <w:szCs w:val="18"/>
+        </w:rPr>
+        <w:t>0]=LANA</w:t>
       </w:r>
       <w:r>
         <w:rPr>
@@ -4293,13 +5061,23 @@
         </w:rPr>
         <w:t>“</w:t>
       </w:r>
+      <w:proofErr w:type="spellStart"/>
       <w:r>
         <w:rPr>
           <w:rFonts w:ascii="Courier Code" w:hAnsi="Courier Code"/>
           <w:sz w:val="18"/>
           <w:szCs w:val="18"/>
         </w:rPr>
-        <w:t>RouterAC[1]=LANC</w:t>
+        <w:t>RouterAC</w:t>
+      </w:r>
+      <w:proofErr w:type="spellEnd"/>
+      <w:r>
+        <w:rPr>
+          <w:rFonts w:ascii="Courier Code" w:hAnsi="Courier Code"/>
+          <w:sz w:val="18"/>
+          <w:szCs w:val="18"/>
+        </w:rPr>
+        <w:t>[1]=LANC</w:t>
       </w:r>
       <w:r>
         <w:rPr>
@@ -4321,7 +5099,39 @@
           <w:szCs w:val="18"/>
         </w:rPr>
         <w:br/>
-        <w:t>These two lines have same effect when  the node “RouterAC” is initialized, as if we would run the command:</w:t>
+        <w:t xml:space="preserve">These two lines have same effect </w:t>
+      </w:r>
+      <w:proofErr w:type="gramStart"/>
+      <w:r>
+        <w:rPr>
+          <w:sz w:val="18"/>
+          <w:szCs w:val="18"/>
+        </w:rPr>
+        <w:t>when  the</w:t>
+      </w:r>
+      <w:proofErr w:type="gramEnd"/>
+      <w:r>
+        <w:rPr>
+          <w:sz w:val="18"/>
+          <w:szCs w:val="18"/>
+        </w:rPr>
+        <w:t xml:space="preserve"> node “</w:t>
+      </w:r>
+      <w:proofErr w:type="spellStart"/>
+      <w:r>
+        <w:rPr>
+          <w:sz w:val="18"/>
+          <w:szCs w:val="18"/>
+        </w:rPr>
+        <w:t>RouterAC</w:t>
+      </w:r>
+      <w:proofErr w:type="spellEnd"/>
+      <w:r>
+        <w:rPr>
+          <w:sz w:val="18"/>
+          <w:szCs w:val="18"/>
+        </w:rPr>
+        <w:t>” is initialized, as if we would run the command:</w:t>
       </w:r>
       <w:r>
         <w:rPr>
@@ -4331,13 +5141,41 @@
         <w:br/>
         <w:t>“</w:t>
       </w:r>
+      <w:proofErr w:type="spellStart"/>
       <w:r>
         <w:rPr>
           <w:rFonts w:ascii="Courier Code" w:hAnsi="Courier Code"/>
           <w:sz w:val="18"/>
           <w:szCs w:val="18"/>
         </w:rPr>
-        <w:t xml:space="preserve">vstart RouterAC </w:t>
+        <w:t>vstart</w:t>
+      </w:r>
+      <w:proofErr w:type="spellEnd"/>
+      <w:r>
+        <w:rPr>
+          <w:rFonts w:ascii="Courier Code" w:hAnsi="Courier Code"/>
+          <w:sz w:val="18"/>
+          <w:szCs w:val="18"/>
+        </w:rPr>
+        <w:t xml:space="preserve"> </w:t>
+      </w:r>
+      <w:proofErr w:type="spellStart"/>
+      <w:r>
+        <w:rPr>
+          <w:rFonts w:ascii="Courier Code" w:hAnsi="Courier Code"/>
+          <w:sz w:val="18"/>
+          <w:szCs w:val="18"/>
+        </w:rPr>
+        <w:t>RouterAC</w:t>
+      </w:r>
+      <w:proofErr w:type="spellEnd"/>
+      <w:r>
+        <w:rPr>
+          <w:rFonts w:ascii="Courier Code" w:hAnsi="Courier Code"/>
+          <w:sz w:val="18"/>
+          <w:szCs w:val="18"/>
+        </w:rPr>
+        <w:t xml:space="preserve"> </w:t>
       </w:r>
       <w:r>
         <w:rPr>
@@ -4443,7 +5281,23 @@
           <w:sz w:val="18"/>
           <w:szCs w:val="18"/>
         </w:rPr>
-        <w:t>For example if your group number is 230 you should use IP address from the range 10.230.0.0/16 for LANA, 172.16.230.0/24 for LANB and 192.168.230.0/24. (see also</w:t>
+        <w:t xml:space="preserve">For </w:t>
+      </w:r>
+      <w:proofErr w:type="gramStart"/>
+      <w:r>
+        <w:rPr>
+          <w:sz w:val="18"/>
+          <w:szCs w:val="18"/>
+        </w:rPr>
+        <w:t>example</w:t>
+      </w:r>
+      <w:proofErr w:type="gramEnd"/>
+      <w:r>
+        <w:rPr>
+          <w:sz w:val="18"/>
+          <w:szCs w:val="18"/>
+        </w:rPr>
+        <w:t xml:space="preserve"> if your group number is 230 you should use IP address from the range 10.230.0.0/16 for LANA, 172.16.230.0/24 for LANB and 192.168.230.0/24. (see also</w:t>
       </w:r>
       <w:r>
         <w:rPr>
@@ -4515,7 +5369,51 @@
           <w:sz w:val="18"/>
           <w:szCs w:val="18"/>
         </w:rPr>
-        <w:t xml:space="preserve">Use either ifconfig or ip commands. Once you know how the commands should look like, it is highly recommended to put them in &lt;node&gt;.startup files, so next time you want to restart and present your lab, you don’t have to reconfigure it by hand again. </w:t>
+        <w:t xml:space="preserve">Use either ifconfig or </w:t>
+      </w:r>
+      <w:proofErr w:type="spellStart"/>
+      <w:r>
+        <w:rPr>
+          <w:rFonts w:ascii="Times New Roman" w:hAnsi="Times New Roman" w:cs="Times New Roman"/>
+          <w:i w:val="0"/>
+          <w:iCs w:val="0"/>
+          <w:sz w:val="18"/>
+          <w:szCs w:val="18"/>
+        </w:rPr>
+        <w:t>ip</w:t>
+      </w:r>
+      <w:proofErr w:type="spellEnd"/>
+      <w:r>
+        <w:rPr>
+          <w:rFonts w:ascii="Times New Roman" w:hAnsi="Times New Roman" w:cs="Times New Roman"/>
+          <w:i w:val="0"/>
+          <w:iCs w:val="0"/>
+          <w:sz w:val="18"/>
+          <w:szCs w:val="18"/>
+        </w:rPr>
+        <w:t xml:space="preserve"> commands. Once you know how the commands should look like, it is highly recommended to put them in &lt;node&gt;.</w:t>
+      </w:r>
+      <w:proofErr w:type="spellStart"/>
+      <w:r>
+        <w:rPr>
+          <w:rFonts w:ascii="Times New Roman" w:hAnsi="Times New Roman" w:cs="Times New Roman"/>
+          <w:i w:val="0"/>
+          <w:iCs w:val="0"/>
+          <w:sz w:val="18"/>
+          <w:szCs w:val="18"/>
+        </w:rPr>
+        <w:t>startup</w:t>
+      </w:r>
+      <w:proofErr w:type="spellEnd"/>
+      <w:r>
+        <w:rPr>
+          <w:rFonts w:ascii="Times New Roman" w:hAnsi="Times New Roman" w:cs="Times New Roman"/>
+          <w:i w:val="0"/>
+          <w:iCs w:val="0"/>
+          <w:sz w:val="18"/>
+          <w:szCs w:val="18"/>
+        </w:rPr>
+        <w:t xml:space="preserve"> files, so next time you want to restart and present your lab, you don’t have to reconfigure it by hand again. </w:t>
       </w:r>
     </w:p>
     <w:p>
@@ -4529,15 +5427,49 @@
           <w:szCs w:val="18"/>
         </w:rPr>
       </w:pPr>
-      <w:r>
-        <w:rPr>
-          <w:rFonts w:ascii="Times New Roman" w:hAnsi="Times New Roman" w:cs="Times New Roman"/>
-          <w:i w:val="0"/>
-          <w:iCs w:val="0"/>
-          <w:sz w:val="18"/>
-          <w:szCs w:val="18"/>
-        </w:rPr>
-        <w:t>Note : Please don’t remove the commands which are already present in the &lt;node&gt;.startup files. They are necessary for starting up Linux networking service.</w:t>
+      <w:proofErr w:type="gramStart"/>
+      <w:r>
+        <w:rPr>
+          <w:rFonts w:ascii="Times New Roman" w:hAnsi="Times New Roman" w:cs="Times New Roman"/>
+          <w:i w:val="0"/>
+          <w:iCs w:val="0"/>
+          <w:sz w:val="18"/>
+          <w:szCs w:val="18"/>
+        </w:rPr>
+        <w:t>Note :</w:t>
+      </w:r>
+      <w:proofErr w:type="gramEnd"/>
+      <w:r>
+        <w:rPr>
+          <w:rFonts w:ascii="Times New Roman" w:hAnsi="Times New Roman" w:cs="Times New Roman"/>
+          <w:i w:val="0"/>
+          <w:iCs w:val="0"/>
+          <w:sz w:val="18"/>
+          <w:szCs w:val="18"/>
+        </w:rPr>
+        <w:t xml:space="preserve"> Please don’t remove the commands which are already present in the &lt;node&gt;.</w:t>
+      </w:r>
+      <w:proofErr w:type="spellStart"/>
+      <w:r>
+        <w:rPr>
+          <w:rFonts w:ascii="Times New Roman" w:hAnsi="Times New Roman" w:cs="Times New Roman"/>
+          <w:i w:val="0"/>
+          <w:iCs w:val="0"/>
+          <w:sz w:val="18"/>
+          <w:szCs w:val="18"/>
+        </w:rPr>
+        <w:t>startup</w:t>
+      </w:r>
+      <w:proofErr w:type="spellEnd"/>
+      <w:r>
+        <w:rPr>
+          <w:rFonts w:ascii="Times New Roman" w:hAnsi="Times New Roman" w:cs="Times New Roman"/>
+          <w:i w:val="0"/>
+          <w:iCs w:val="0"/>
+          <w:sz w:val="18"/>
+          <w:szCs w:val="18"/>
+        </w:rPr>
+        <w:t xml:space="preserve"> files. They are necessary for starting up Linux networking service.</w:t>
       </w:r>
     </w:p>
     <w:p>
@@ -4598,7 +5530,29 @@
           <w:sz w:val="18"/>
           <w:szCs w:val="18"/>
         </w:rPr>
-        <w:t>In the netkit lab environment you can put any files the contents of which you want to see in the simulated node in the &lt;node&gt; directory. In this way, you can also put there &lt;node&gt;/etc/network/interfaces file. This file is used by Linux system to configure the network interfaces. An example of such a file is provided in the lab for PC1A node.</w:t>
+        <w:t xml:space="preserve">In the </w:t>
+      </w:r>
+      <w:proofErr w:type="spellStart"/>
+      <w:r>
+        <w:rPr>
+          <w:rFonts w:ascii="Times New Roman" w:hAnsi="Times New Roman" w:cs="Times New Roman"/>
+          <w:i w:val="0"/>
+          <w:iCs w:val="0"/>
+          <w:sz w:val="18"/>
+          <w:szCs w:val="18"/>
+        </w:rPr>
+        <w:t>netkit</w:t>
+      </w:r>
+      <w:proofErr w:type="spellEnd"/>
+      <w:r>
+        <w:rPr>
+          <w:rFonts w:ascii="Times New Roman" w:hAnsi="Times New Roman" w:cs="Times New Roman"/>
+          <w:i w:val="0"/>
+          <w:iCs w:val="0"/>
+          <w:sz w:val="18"/>
+          <w:szCs w:val="18"/>
+        </w:rPr>
+        <w:t xml:space="preserve"> lab environment you can put any files the contents of which you want to see in the simulated node in the &lt;node&gt; directory. In this way, you can also put there &lt;node&gt;/etc/network/interfaces file. This file is used by Linux system to configure the network interfaces. An example of such a file is provided in the lab for PC1A node.</w:t>
       </w:r>
     </w:p>
     <w:p>
@@ -4642,7 +5596,29 @@
           <w:sz w:val="18"/>
           <w:szCs w:val="18"/>
         </w:rPr>
-        <w:t>PC1A, PC2A and RouterAC are connected to LANA</w:t>
+        <w:t xml:space="preserve">PC1A, PC2A and </w:t>
+      </w:r>
+      <w:proofErr w:type="spellStart"/>
+      <w:r>
+        <w:rPr>
+          <w:rFonts w:ascii="Times New Roman" w:hAnsi="Times New Roman" w:cs="Times New Roman"/>
+          <w:i w:val="0"/>
+          <w:iCs w:val="0"/>
+          <w:sz w:val="18"/>
+          <w:szCs w:val="18"/>
+        </w:rPr>
+        <w:t>RouterAC</w:t>
+      </w:r>
+      <w:proofErr w:type="spellEnd"/>
+      <w:r>
+        <w:rPr>
+          <w:rFonts w:ascii="Times New Roman" w:hAnsi="Times New Roman" w:cs="Times New Roman"/>
+          <w:i w:val="0"/>
+          <w:iCs w:val="0"/>
+          <w:sz w:val="18"/>
+          <w:szCs w:val="18"/>
+        </w:rPr>
+        <w:t xml:space="preserve"> are connected to LANA</w:t>
       </w:r>
     </w:p>
     <w:p>
@@ -4669,7 +5645,29 @@
           <w:sz w:val="18"/>
           <w:szCs w:val="18"/>
         </w:rPr>
-        <w:t>PC1B, PC2B and RouterBC are connected to LANB</w:t>
+        <w:t xml:space="preserve">PC1B, PC2B and </w:t>
+      </w:r>
+      <w:proofErr w:type="spellStart"/>
+      <w:r>
+        <w:rPr>
+          <w:rFonts w:ascii="Times New Roman" w:hAnsi="Times New Roman" w:cs="Times New Roman"/>
+          <w:i w:val="0"/>
+          <w:iCs w:val="0"/>
+          <w:sz w:val="18"/>
+          <w:szCs w:val="18"/>
+        </w:rPr>
+        <w:t>RouterBC</w:t>
+      </w:r>
+      <w:proofErr w:type="spellEnd"/>
+      <w:r>
+        <w:rPr>
+          <w:rFonts w:ascii="Times New Roman" w:hAnsi="Times New Roman" w:cs="Times New Roman"/>
+          <w:i w:val="0"/>
+          <w:iCs w:val="0"/>
+          <w:sz w:val="18"/>
+          <w:szCs w:val="18"/>
+        </w:rPr>
+        <w:t xml:space="preserve"> are connected to LANB</w:t>
       </w:r>
     </w:p>
     <w:p>
@@ -4696,7 +5694,51 @@
           <w:sz w:val="18"/>
           <w:szCs w:val="18"/>
         </w:rPr>
-        <w:t>PC1C, PC2C, RouterBC, RouterAC and Gateway are connected to LANC</w:t>
+        <w:t xml:space="preserve">PC1C, PC2C, </w:t>
+      </w:r>
+      <w:proofErr w:type="spellStart"/>
+      <w:r>
+        <w:rPr>
+          <w:rFonts w:ascii="Times New Roman" w:hAnsi="Times New Roman" w:cs="Times New Roman"/>
+          <w:i w:val="0"/>
+          <w:iCs w:val="0"/>
+          <w:sz w:val="18"/>
+          <w:szCs w:val="18"/>
+        </w:rPr>
+        <w:t>RouterBC</w:t>
+      </w:r>
+      <w:proofErr w:type="spellEnd"/>
+      <w:r>
+        <w:rPr>
+          <w:rFonts w:ascii="Times New Roman" w:hAnsi="Times New Roman" w:cs="Times New Roman"/>
+          <w:i w:val="0"/>
+          <w:iCs w:val="0"/>
+          <w:sz w:val="18"/>
+          <w:szCs w:val="18"/>
+        </w:rPr>
+        <w:t xml:space="preserve">, </w:t>
+      </w:r>
+      <w:proofErr w:type="spellStart"/>
+      <w:r>
+        <w:rPr>
+          <w:rFonts w:ascii="Times New Roman" w:hAnsi="Times New Roman" w:cs="Times New Roman"/>
+          <w:i w:val="0"/>
+          <w:iCs w:val="0"/>
+          <w:sz w:val="18"/>
+          <w:szCs w:val="18"/>
+        </w:rPr>
+        <w:t>RouterAC</w:t>
+      </w:r>
+      <w:proofErr w:type="spellEnd"/>
+      <w:r>
+        <w:rPr>
+          <w:rFonts w:ascii="Times New Roman" w:hAnsi="Times New Roman" w:cs="Times New Roman"/>
+          <w:i w:val="0"/>
+          <w:iCs w:val="0"/>
+          <w:sz w:val="18"/>
+          <w:szCs w:val="18"/>
+        </w:rPr>
+        <w:t xml:space="preserve"> and Gateway are connected to LANC</w:t>
       </w:r>
     </w:p>
     <w:p>
@@ -4723,7 +5765,29 @@
           <w:sz w:val="18"/>
           <w:szCs w:val="18"/>
         </w:rPr>
-        <w:t xml:space="preserve">Gateway is connected to LANC through fixed eth0 interface with IP address 192.168.1.x/24 and to TAP_LAN through eth1 interface with IP address 192.168.200.1. The TAP_LAN is a Netkit-specific interface used for the connection to your guest Linux system. The Gateway node will be used for the optional part of the Assignment 3. </w:t>
+        <w:t xml:space="preserve">Gateway is connected to LANC through fixed eth0 interface with IP address 192.168.1.x/24 and to TAP_LAN through eth1 interface with IP address 192.168.200.1. The TAP_LAN is a </w:t>
+      </w:r>
+      <w:proofErr w:type="spellStart"/>
+      <w:r>
+        <w:rPr>
+          <w:rFonts w:ascii="Times New Roman" w:hAnsi="Times New Roman" w:cs="Times New Roman"/>
+          <w:i w:val="0"/>
+          <w:iCs w:val="0"/>
+          <w:sz w:val="18"/>
+          <w:szCs w:val="18"/>
+        </w:rPr>
+        <w:t>Netkit</w:t>
+      </w:r>
+      <w:proofErr w:type="spellEnd"/>
+      <w:r>
+        <w:rPr>
+          <w:rFonts w:ascii="Times New Roman" w:hAnsi="Times New Roman" w:cs="Times New Roman"/>
+          <w:i w:val="0"/>
+          <w:iCs w:val="0"/>
+          <w:sz w:val="18"/>
+          <w:szCs w:val="18"/>
+        </w:rPr>
+        <w:t xml:space="preserve">-specific interface used for the connection to your guest Linux system. The Gateway node will be used for the optional part of the Assignment 3. </w:t>
       </w:r>
     </w:p>
     <w:p>
@@ -4750,7 +5814,95 @@
           <w:sz w:val="18"/>
           <w:szCs w:val="18"/>
         </w:rPr>
-        <w:t>Your guest Linux system is connected to your simulated Netkit node Gateway through Netkit specific tap interface nk_tap_student 192.168.200.254, see the detail of the connection between the Netkit simulated environment and your Guest machine in the picture below.</w:t>
+        <w:t xml:space="preserve">Your guest Linux system is connected to your simulated </w:t>
+      </w:r>
+      <w:proofErr w:type="spellStart"/>
+      <w:r>
+        <w:rPr>
+          <w:rFonts w:ascii="Times New Roman" w:hAnsi="Times New Roman" w:cs="Times New Roman"/>
+          <w:i w:val="0"/>
+          <w:iCs w:val="0"/>
+          <w:sz w:val="18"/>
+          <w:szCs w:val="18"/>
+        </w:rPr>
+        <w:t>Netkit</w:t>
+      </w:r>
+      <w:proofErr w:type="spellEnd"/>
+      <w:r>
+        <w:rPr>
+          <w:rFonts w:ascii="Times New Roman" w:hAnsi="Times New Roman" w:cs="Times New Roman"/>
+          <w:i w:val="0"/>
+          <w:iCs w:val="0"/>
+          <w:sz w:val="18"/>
+          <w:szCs w:val="18"/>
+        </w:rPr>
+        <w:t xml:space="preserve"> node Gateway through </w:t>
+      </w:r>
+      <w:proofErr w:type="spellStart"/>
+      <w:r>
+        <w:rPr>
+          <w:rFonts w:ascii="Times New Roman" w:hAnsi="Times New Roman" w:cs="Times New Roman"/>
+          <w:i w:val="0"/>
+          <w:iCs w:val="0"/>
+          <w:sz w:val="18"/>
+          <w:szCs w:val="18"/>
+        </w:rPr>
+        <w:t>Netkit</w:t>
+      </w:r>
+      <w:proofErr w:type="spellEnd"/>
+      <w:r>
+        <w:rPr>
+          <w:rFonts w:ascii="Times New Roman" w:hAnsi="Times New Roman" w:cs="Times New Roman"/>
+          <w:i w:val="0"/>
+          <w:iCs w:val="0"/>
+          <w:sz w:val="18"/>
+          <w:szCs w:val="18"/>
+        </w:rPr>
+        <w:t xml:space="preserve"> specific tap interface </w:t>
+      </w:r>
+      <w:proofErr w:type="spellStart"/>
+      <w:r>
+        <w:rPr>
+          <w:rFonts w:ascii="Times New Roman" w:hAnsi="Times New Roman" w:cs="Times New Roman"/>
+          <w:i w:val="0"/>
+          <w:iCs w:val="0"/>
+          <w:sz w:val="18"/>
+          <w:szCs w:val="18"/>
+        </w:rPr>
+        <w:t>nk_tap_student</w:t>
+      </w:r>
+      <w:proofErr w:type="spellEnd"/>
+      <w:r>
+        <w:rPr>
+          <w:rFonts w:ascii="Times New Roman" w:hAnsi="Times New Roman" w:cs="Times New Roman"/>
+          <w:i w:val="0"/>
+          <w:iCs w:val="0"/>
+          <w:sz w:val="18"/>
+          <w:szCs w:val="18"/>
+        </w:rPr>
+        <w:t xml:space="preserve"> 192.168.200.254, see the detail of the connection between the </w:t>
+      </w:r>
+      <w:proofErr w:type="spellStart"/>
+      <w:r>
+        <w:rPr>
+          <w:rFonts w:ascii="Times New Roman" w:hAnsi="Times New Roman" w:cs="Times New Roman"/>
+          <w:i w:val="0"/>
+          <w:iCs w:val="0"/>
+          <w:sz w:val="18"/>
+          <w:szCs w:val="18"/>
+        </w:rPr>
+        <w:t>Netkit</w:t>
+      </w:r>
+      <w:proofErr w:type="spellEnd"/>
+      <w:r>
+        <w:rPr>
+          <w:rFonts w:ascii="Times New Roman" w:hAnsi="Times New Roman" w:cs="Times New Roman"/>
+          <w:i w:val="0"/>
+          <w:iCs w:val="0"/>
+          <w:sz w:val="18"/>
+          <w:szCs w:val="18"/>
+        </w:rPr>
+        <w:t xml:space="preserve"> simulated environment and your Guest machine in the picture below.</w:t>
       </w:r>
     </w:p>
     <w:p>
@@ -4970,7 +6122,55 @@
           <w:sz w:val="18"/>
           <w:szCs w:val="18"/>
         </w:rPr>
-        <w:t>Note 1: In the provided netkit lab there are files HOWTO, interfaces.example and Example.startup which can give you more info on how to use and configure the lab.</w:t>
+        <w:t xml:space="preserve">Note 1: In the provided </w:t>
+      </w:r>
+      <w:proofErr w:type="spellStart"/>
+      <w:r>
+        <w:rPr>
+          <w:sz w:val="18"/>
+          <w:szCs w:val="18"/>
+        </w:rPr>
+        <w:t>netkit</w:t>
+      </w:r>
+      <w:proofErr w:type="spellEnd"/>
+      <w:r>
+        <w:rPr>
+          <w:sz w:val="18"/>
+          <w:szCs w:val="18"/>
+        </w:rPr>
+        <w:t xml:space="preserve"> lab there are files HOWTO, </w:t>
+      </w:r>
+      <w:proofErr w:type="spellStart"/>
+      <w:r>
+        <w:rPr>
+          <w:sz w:val="18"/>
+          <w:szCs w:val="18"/>
+        </w:rPr>
+        <w:t>interfaces.example</w:t>
+      </w:r>
+      <w:proofErr w:type="spellEnd"/>
+      <w:r>
+        <w:rPr>
+          <w:sz w:val="18"/>
+          <w:szCs w:val="18"/>
+        </w:rPr>
+        <w:t xml:space="preserve"> and </w:t>
+      </w:r>
+      <w:proofErr w:type="spellStart"/>
+      <w:r>
+        <w:rPr>
+          <w:sz w:val="18"/>
+          <w:szCs w:val="18"/>
+        </w:rPr>
+        <w:t>Example.startup</w:t>
+      </w:r>
+      <w:proofErr w:type="spellEnd"/>
+      <w:r>
+        <w:rPr>
+          <w:sz w:val="18"/>
+          <w:szCs w:val="18"/>
+        </w:rPr>
+        <w:t xml:space="preserve"> which can give you more info on how to use and configure the lab.</w:t>
       </w:r>
     </w:p>
     <w:p>
@@ -5773,7 +6973,19 @@
           <w:sz w:val="16"/>
           <w:szCs w:val="16"/>
         </w:rPr>
-        <w:t>Network Address</w:t>
+        <w:t xml:space="preserve">Network </w:t>
+      </w:r>
+      <w:proofErr w:type="gramStart"/>
+      <w:r>
+        <w:rPr>
+          <w:rFonts w:ascii="Times New Roman" w:hAnsi="Times New Roman" w:cs="Times New Roman"/>
+          <w:i w:val="0"/>
+          <w:iCs w:val="0"/>
+          <w:color w:val="A5A5A5" w:themeColor="accent3"/>
+          <w:sz w:val="16"/>
+          <w:szCs w:val="16"/>
+        </w:rPr>
+        <w:t>Address</w:t>
       </w:r>
       <w:r>
         <w:rPr>
@@ -5796,6 +7008,7 @@
         </w:rPr>
         <w:t>:</w:t>
       </w:r>
+      <w:proofErr w:type="gramEnd"/>
       <w:r>
         <w:rPr>
           <w:rFonts w:ascii="Times New Roman" w:hAnsi="Times New Roman" w:cs="Times New Roman"/>
@@ -5844,7 +7057,19 @@
           <w:sz w:val="16"/>
           <w:szCs w:val="16"/>
         </w:rPr>
-        <w:t>Broadcast Address</w:t>
+        <w:t xml:space="preserve">Broadcast </w:t>
+      </w:r>
+      <w:proofErr w:type="gramStart"/>
+      <w:r>
+        <w:rPr>
+          <w:rFonts w:ascii="Times New Roman" w:hAnsi="Times New Roman" w:cs="Times New Roman"/>
+          <w:i w:val="0"/>
+          <w:iCs w:val="0"/>
+          <w:color w:val="A5A5A5" w:themeColor="accent3"/>
+          <w:sz w:val="16"/>
+          <w:szCs w:val="16"/>
+        </w:rPr>
+        <w:t>Address</w:t>
       </w:r>
       <w:r>
         <w:rPr>
@@ -5865,7 +7090,18 @@
           <w:sz w:val="16"/>
           <w:szCs w:val="16"/>
         </w:rPr>
-        <w:t>:  122.33.196.255</w:t>
+        <w:t>:</w:t>
+      </w:r>
+      <w:proofErr w:type="gramEnd"/>
+      <w:r>
+        <w:rPr>
+          <w:rFonts w:ascii="Times New Roman" w:hAnsi="Times New Roman" w:cs="Times New Roman"/>
+          <w:i w:val="0"/>
+          <w:iCs w:val="0"/>
+          <w:sz w:val="16"/>
+          <w:szCs w:val="16"/>
+        </w:rPr>
+        <w:t xml:space="preserve">  122.33.196.255</w:t>
       </w:r>
     </w:p>
     <w:p>
@@ -5905,17 +7141,40 @@
           <w:sz w:val="16"/>
           <w:szCs w:val="16"/>
         </w:rPr>
-        <w:t xml:space="preserve">   </w:t>
-      </w:r>
-      <w:r>
-        <w:rPr>
-          <w:rFonts w:ascii="Times New Roman" w:hAnsi="Times New Roman" w:cs="Times New Roman"/>
-          <w:i w:val="0"/>
-          <w:iCs w:val="0"/>
-          <w:sz w:val="16"/>
-          <w:szCs w:val="16"/>
-        </w:rPr>
-        <w:t>: 255.255.255.0</w:t>
+        <w:t xml:space="preserve"> </w:t>
+      </w:r>
+      <w:proofErr w:type="gramStart"/>
+      <w:r>
+        <w:rPr>
+          <w:rFonts w:ascii="Times New Roman" w:hAnsi="Times New Roman" w:cs="Times New Roman"/>
+          <w:i w:val="0"/>
+          <w:iCs w:val="0"/>
+          <w:color w:val="A5A5A5" w:themeColor="accent3"/>
+          <w:sz w:val="16"/>
+          <w:szCs w:val="16"/>
+        </w:rPr>
+        <w:t xml:space="preserve">  </w:t>
+      </w:r>
+      <w:r>
+        <w:rPr>
+          <w:rFonts w:ascii="Times New Roman" w:hAnsi="Times New Roman" w:cs="Times New Roman"/>
+          <w:i w:val="0"/>
+          <w:iCs w:val="0"/>
+          <w:sz w:val="16"/>
+          <w:szCs w:val="16"/>
+        </w:rPr>
+        <w:t>:</w:t>
+      </w:r>
+      <w:proofErr w:type="gramEnd"/>
+      <w:r>
+        <w:rPr>
+          <w:rFonts w:ascii="Times New Roman" w:hAnsi="Times New Roman" w:cs="Times New Roman"/>
+          <w:i w:val="0"/>
+          <w:iCs w:val="0"/>
+          <w:sz w:val="16"/>
+          <w:szCs w:val="16"/>
+        </w:rPr>
+        <w:t xml:space="preserve"> 255.255.255.0</w:t>
       </w:r>
     </w:p>
     <w:p>
@@ -6046,17 +7305,40 @@
           <w:sz w:val="16"/>
           <w:szCs w:val="16"/>
         </w:rPr>
-        <w:t xml:space="preserve">   </w:t>
-      </w:r>
-      <w:r>
-        <w:rPr>
-          <w:rFonts w:ascii="Times New Roman" w:hAnsi="Times New Roman" w:cs="Times New Roman"/>
-          <w:i w:val="0"/>
-          <w:iCs w:val="0"/>
-          <w:sz w:val="16"/>
-          <w:szCs w:val="16"/>
-        </w:rPr>
-        <w:t>: 163.249.223.128/25</w:t>
+        <w:t xml:space="preserve"> </w:t>
+      </w:r>
+      <w:proofErr w:type="gramStart"/>
+      <w:r>
+        <w:rPr>
+          <w:rFonts w:ascii="Times New Roman" w:hAnsi="Times New Roman" w:cs="Times New Roman"/>
+          <w:i w:val="0"/>
+          <w:iCs w:val="0"/>
+          <w:color w:val="A5A5A5" w:themeColor="accent3"/>
+          <w:sz w:val="16"/>
+          <w:szCs w:val="16"/>
+        </w:rPr>
+        <w:t xml:space="preserve">  </w:t>
+      </w:r>
+      <w:r>
+        <w:rPr>
+          <w:rFonts w:ascii="Times New Roman" w:hAnsi="Times New Roman" w:cs="Times New Roman"/>
+          <w:i w:val="0"/>
+          <w:iCs w:val="0"/>
+          <w:sz w:val="16"/>
+          <w:szCs w:val="16"/>
+        </w:rPr>
+        <w:t>:</w:t>
+      </w:r>
+      <w:proofErr w:type="gramEnd"/>
+      <w:r>
+        <w:rPr>
+          <w:rFonts w:ascii="Times New Roman" w:hAnsi="Times New Roman" w:cs="Times New Roman"/>
+          <w:i w:val="0"/>
+          <w:iCs w:val="0"/>
+          <w:sz w:val="16"/>
+          <w:szCs w:val="16"/>
+        </w:rPr>
+        <w:t xml:space="preserve"> 163.249.223.128/25</w:t>
       </w:r>
     </w:p>
     <w:p>
@@ -6096,17 +7378,40 @@
           <w:sz w:val="16"/>
           <w:szCs w:val="16"/>
         </w:rPr>
-        <w:t xml:space="preserve">   </w:t>
-      </w:r>
-      <w:r>
-        <w:rPr>
-          <w:rFonts w:ascii="Times New Roman" w:hAnsi="Times New Roman" w:cs="Times New Roman"/>
-          <w:i w:val="0"/>
-          <w:iCs w:val="0"/>
-          <w:sz w:val="16"/>
-          <w:szCs w:val="16"/>
-        </w:rPr>
-        <w:t>: 163.249.223.129</w:t>
+        <w:t xml:space="preserve"> </w:t>
+      </w:r>
+      <w:proofErr w:type="gramStart"/>
+      <w:r>
+        <w:rPr>
+          <w:rFonts w:ascii="Times New Roman" w:hAnsi="Times New Roman" w:cs="Times New Roman"/>
+          <w:i w:val="0"/>
+          <w:iCs w:val="0"/>
+          <w:color w:val="A5A5A5" w:themeColor="accent3"/>
+          <w:sz w:val="16"/>
+          <w:szCs w:val="16"/>
+        </w:rPr>
+        <w:t xml:space="preserve">  </w:t>
+      </w:r>
+      <w:r>
+        <w:rPr>
+          <w:rFonts w:ascii="Times New Roman" w:hAnsi="Times New Roman" w:cs="Times New Roman"/>
+          <w:i w:val="0"/>
+          <w:iCs w:val="0"/>
+          <w:sz w:val="16"/>
+          <w:szCs w:val="16"/>
+        </w:rPr>
+        <w:t>:</w:t>
+      </w:r>
+      <w:proofErr w:type="gramEnd"/>
+      <w:r>
+        <w:rPr>
+          <w:rFonts w:ascii="Times New Roman" w:hAnsi="Times New Roman" w:cs="Times New Roman"/>
+          <w:i w:val="0"/>
+          <w:iCs w:val="0"/>
+          <w:sz w:val="16"/>
+          <w:szCs w:val="16"/>
+        </w:rPr>
+        <w:t xml:space="preserve"> 163.249.223.129</w:t>
       </w:r>
     </w:p>
     <w:p>
@@ -6213,6 +7518,2428 @@
       <w:pPr>
         <w:rPr>
           <w:color w:val="A5A5A5" w:themeColor="accent3"/>
+        </w:rPr>
+      </w:pPr>
+    </w:p>
+    <w:p>
+      <w:pPr>
+        <w:rPr>
+          <w:b/>
+          <w:bCs/>
+          <w:sz w:val="36"/>
+          <w:szCs w:val="36"/>
+          <w:u w:val="single"/>
+        </w:rPr>
+      </w:pPr>
+      <w:r>
+        <w:rPr>
+          <w:b/>
+          <w:bCs/>
+          <w:sz w:val="36"/>
+          <w:szCs w:val="36"/>
+          <w:u w:val="single"/>
+        </w:rPr>
+        <w:t xml:space="preserve">WEEK 9 </w:t>
+      </w:r>
+    </w:p>
+    <w:p>
+      <w:pPr>
+        <w:pStyle w:val="Heading1"/>
+      </w:pPr>
+      <w:r>
+        <w:t>IP Routing</w:t>
+      </w:r>
+    </w:p>
+    <w:p>
+      <w:pPr>
+        <w:rPr>
+          <w:rStyle w:val="SubtleEmphasis"/>
+        </w:rPr>
+      </w:pPr>
+      <w:r>
+        <w:rPr>
+          <w:rStyle w:val="SubtleEmphasis"/>
+        </w:rPr>
+        <w:t>Task 1a: Online exercises</w:t>
+      </w:r>
+    </w:p>
+    <w:p>
+      <w:pPr>
+        <w:rPr>
+          <w:rFonts w:ascii="Times New Roman" w:hAnsi="Times New Roman" w:cs="Times New Roman"/>
+          <w:i w:val="0"/>
+          <w:iCs w:val="0"/>
+          <w:color w:val="000000" w:themeColor="text1"/>
+        </w:rPr>
+      </w:pPr>
+      <w:r>
+        <w:rPr>
+          <w:rFonts w:ascii="Times New Roman" w:hAnsi="Times New Roman" w:cs="Times New Roman"/>
+          <w:color w:val="000000" w:themeColor="text1"/>
+        </w:rPr>
+        <w:t xml:space="preserve">Complete </w:t>
+      </w:r>
+      <w:r>
+        <w:rPr>
+          <w:rFonts w:ascii="Times New Roman" w:hAnsi="Times New Roman" w:cs="Times New Roman"/>
+          <w:b/>
+          <w:color w:val="000000" w:themeColor="text1"/>
+        </w:rPr>
+        <w:t>all</w:t>
+      </w:r>
+      <w:r>
+        <w:rPr>
+          <w:rFonts w:ascii="Times New Roman" w:hAnsi="Times New Roman" w:cs="Times New Roman"/>
+          <w:color w:val="000000" w:themeColor="text1"/>
+        </w:rPr>
+        <w:t xml:space="preserve"> the online exercises in the following URL and provide a screenshot as evidence</w:t>
+      </w:r>
+    </w:p>
+    <w:p>
+      <w:pPr>
+        <w:rPr>
+          <w:rFonts w:ascii="Times New Roman" w:hAnsi="Times New Roman" w:cs="Times New Roman"/>
+          <w:i w:val="0"/>
+          <w:iCs w:val="0"/>
+          <w:color w:val="000000" w:themeColor="text1"/>
+        </w:rPr>
+      </w:pPr>
+      <w:hyperlink r:id="rId27" w:history="1">
+        <w:r>
+          <w:rPr>
+            <w:rStyle w:val="Hyperlink"/>
+            <w:rFonts w:ascii="Times New Roman" w:hAnsi="Times New Roman" w:cs="Times New Roman"/>
+          </w:rPr>
+          <w:t>https://courses.codemax.net/w9.html</w:t>
+        </w:r>
+      </w:hyperlink>
+    </w:p>
+    <w:p>
+      <w:pPr>
+        <w:rPr>
+          <w:rFonts w:ascii="Times New Roman" w:hAnsi="Times New Roman" w:cs="Times New Roman"/>
+          <w:i w:val="0"/>
+          <w:iCs w:val="0"/>
+          <w:color w:val="000000" w:themeColor="text1"/>
+        </w:rPr>
+      </w:pPr>
+      <w:r>
+        <w:rPr>
+          <w:rFonts w:ascii="Times New Roman" w:hAnsi="Times New Roman" w:cs="Times New Roman"/>
+          <w:color w:val="000000" w:themeColor="text1"/>
+        </w:rPr>
+        <w:t>[Place here the screenshot]</w:t>
+      </w:r>
+    </w:p>
+    <w:p>
+      <w:pPr>
+        <w:rPr>
+          <w:rFonts w:ascii="Times New Roman" w:hAnsi="Times New Roman" w:cs="Times New Roman"/>
+          <w:i w:val="0"/>
+          <w:iCs w:val="0"/>
+          <w:color w:val="000000" w:themeColor="text1"/>
+        </w:rPr>
+      </w:pPr>
+      <w:r>
+        <w:rPr>
+          <w:noProof/>
+        </w:rPr>
+        <w:lastRenderedPageBreak/>
+        <w:drawing>
+          <wp:inline distT="0" distB="0" distL="0" distR="0" wp14:anchorId="04504517" wp14:editId="16772560">
+            <wp:extent cx="6188710" cy="3479165"/>
+            <wp:effectExtent l="0" t="0" r="2540" b="6985"/>
+            <wp:docPr id="27" name="Picture 27"/>
+            <wp:cNvGraphicFramePr>
+              <a:graphicFrameLocks xmlns:a="http://schemas.openxmlformats.org/drawingml/2006/main" noChangeAspect="1"/>
+            </wp:cNvGraphicFramePr>
+            <a:graphic xmlns:a="http://schemas.openxmlformats.org/drawingml/2006/main">
+              <a:graphicData uri="http://schemas.openxmlformats.org/drawingml/2006/picture">
+                <pic:pic xmlns:pic="http://schemas.openxmlformats.org/drawingml/2006/picture">
+                  <pic:nvPicPr>
+                    <pic:cNvPr id="1" name=""/>
+                    <pic:cNvPicPr/>
+                  </pic:nvPicPr>
+                  <pic:blipFill>
+                    <a:blip r:embed="rId28"/>
+                    <a:stretch>
+                      <a:fillRect/>
+                    </a:stretch>
+                  </pic:blipFill>
+                  <pic:spPr>
+                    <a:xfrm>
+                      <a:off x="0" y="0"/>
+                      <a:ext cx="6188710" cy="3479165"/>
+                    </a:xfrm>
+                    <a:prstGeom prst="rect">
+                      <a:avLst/>
+                    </a:prstGeom>
+                  </pic:spPr>
+                </pic:pic>
+              </a:graphicData>
+            </a:graphic>
+          </wp:inline>
+        </w:drawing>
+      </w:r>
+    </w:p>
+    <w:p>
+      <w:pPr>
+        <w:rPr>
+          <w:rFonts w:ascii="Times New Roman" w:hAnsi="Times New Roman" w:cs="Times New Roman"/>
+          <w:i w:val="0"/>
+          <w:iCs w:val="0"/>
+          <w:color w:val="000000" w:themeColor="text1"/>
+        </w:rPr>
+      </w:pPr>
+    </w:p>
+    <w:p>
+      <w:pPr>
+        <w:rPr>
+          <w:rFonts w:ascii="Times New Roman" w:hAnsi="Times New Roman" w:cs="Times New Roman"/>
+          <w:i w:val="0"/>
+          <w:iCs w:val="0"/>
+          <w:color w:val="000000" w:themeColor="text1"/>
+        </w:rPr>
+      </w:pPr>
+    </w:p>
+    <w:p>
+      <w:pPr>
+        <w:rPr>
+          <w:rStyle w:val="SubtleEmphasis"/>
+        </w:rPr>
+      </w:pPr>
+      <w:r>
+        <w:rPr>
+          <w:rStyle w:val="SubtleEmphasis"/>
+        </w:rPr>
+        <w:t>Task 1</w:t>
+      </w:r>
+      <w:r>
+        <w:rPr>
+          <w:rStyle w:val="SubtleEmphasis"/>
+        </w:rPr>
+        <w:t>b</w:t>
+      </w:r>
+      <w:r>
+        <w:rPr>
+          <w:rStyle w:val="SubtleEmphasis"/>
+        </w:rPr>
+        <w:t>: A bit more complex network: Part 2</w:t>
+      </w:r>
+    </w:p>
+    <w:p>
+      <w:pPr>
+        <w:rPr>
+          <w:rFonts w:ascii="Times New Roman" w:hAnsi="Times New Roman" w:cs="Times New Roman"/>
+          <w:i w:val="0"/>
+          <w:iCs w:val="0"/>
+          <w:color w:val="000000" w:themeColor="text1"/>
+        </w:rPr>
+      </w:pPr>
+      <w:r>
+        <w:rPr>
+          <w:rFonts w:ascii="Times New Roman" w:hAnsi="Times New Roman" w:cs="Times New Roman"/>
+          <w:color w:val="000000" w:themeColor="text1"/>
+        </w:rPr>
+        <w:t>Last week you did the configuration of your IP network for the preconfigured lab.</w:t>
+      </w:r>
+    </w:p>
+    <w:p>
+      <w:pPr>
+        <w:rPr>
+          <w:rFonts w:ascii="Times New Roman" w:hAnsi="Times New Roman" w:cs="Times New Roman"/>
+          <w:i w:val="0"/>
+          <w:iCs w:val="0"/>
+          <w:color w:val="000000" w:themeColor="text1"/>
+        </w:rPr>
+      </w:pPr>
+      <w:r>
+        <w:rPr>
+          <w:rFonts w:ascii="Times New Roman" w:hAnsi="Times New Roman" w:cs="Times New Roman"/>
+          <w:color w:val="000000" w:themeColor="text1"/>
+        </w:rPr>
+        <w:t>If you have done well and used either scripts or network/interfaces files, you should be able to restart your configured environment again. Also, you should have a drawing of your network.</w:t>
+      </w:r>
+    </w:p>
+    <w:p>
+      <w:pPr>
+        <w:rPr>
+          <w:rFonts w:ascii="Times New Roman" w:hAnsi="Times New Roman" w:cs="Times New Roman"/>
+          <w:i w:val="0"/>
+          <w:iCs w:val="0"/>
+          <w:color w:val="000000" w:themeColor="text1"/>
+        </w:rPr>
+      </w:pPr>
+      <w:r>
+        <w:rPr>
+          <w:rFonts w:ascii="Times New Roman" w:hAnsi="Times New Roman" w:cs="Times New Roman"/>
+          <w:color w:val="000000" w:themeColor="text1"/>
+        </w:rPr>
+        <w:t>Your task is adding routing information to your nodes in such a way, that every node of your network should be able to ping any other node of your network. The routes should be optimal, so the shortest path from node to node should be used. To implement routing, you’ll have to use different types of routes as learned on the theory lesson.</w:t>
+      </w:r>
+    </w:p>
+    <w:p>
+      <w:pPr>
+        <w:rPr>
+          <w:rFonts w:ascii="Times New Roman" w:hAnsi="Times New Roman" w:cs="Times New Roman"/>
+          <w:i w:val="0"/>
+          <w:iCs w:val="0"/>
+          <w:color w:val="000000" w:themeColor="text1"/>
+        </w:rPr>
+      </w:pPr>
+      <w:r>
+        <w:rPr>
+          <w:rFonts w:ascii="Times New Roman" w:hAnsi="Times New Roman" w:cs="Times New Roman"/>
+          <w:color w:val="000000" w:themeColor="text1"/>
+        </w:rPr>
+        <w:t xml:space="preserve">Tip: Use the network drawing from the </w:t>
+      </w:r>
+      <w:r>
+        <w:rPr>
+          <w:rFonts w:ascii="Times New Roman" w:hAnsi="Times New Roman" w:cs="Times New Roman"/>
+          <w:color w:val="000000" w:themeColor="text1"/>
+        </w:rPr>
+        <w:t>last week a</w:t>
+      </w:r>
+      <w:r>
+        <w:rPr>
+          <w:rFonts w:ascii="Times New Roman" w:hAnsi="Times New Roman" w:cs="Times New Roman"/>
+          <w:color w:val="000000" w:themeColor="text1"/>
+        </w:rPr>
+        <w:t xml:space="preserve">ssignment </w:t>
+      </w:r>
+      <w:r>
+        <w:rPr>
+          <w:rFonts w:ascii="Times New Roman" w:hAnsi="Times New Roman" w:cs="Times New Roman"/>
+          <w:color w:val="000000" w:themeColor="text1"/>
+        </w:rPr>
+        <w:t xml:space="preserve">(week </w:t>
+      </w:r>
+      <w:proofErr w:type="gramStart"/>
+      <w:r>
+        <w:rPr>
+          <w:rFonts w:ascii="Times New Roman" w:hAnsi="Times New Roman" w:cs="Times New Roman"/>
+          <w:color w:val="000000" w:themeColor="text1"/>
+        </w:rPr>
+        <w:t>8 )</w:t>
+      </w:r>
+      <w:proofErr w:type="gramEnd"/>
+      <w:r>
+        <w:rPr>
+          <w:rFonts w:ascii="Times New Roman" w:hAnsi="Times New Roman" w:cs="Times New Roman"/>
+          <w:color w:val="000000" w:themeColor="text1"/>
+        </w:rPr>
+        <w:t xml:space="preserve"> and first think about the way you’re going to route. Use </w:t>
+      </w:r>
+      <w:proofErr w:type="spellStart"/>
+      <w:r>
+        <w:rPr>
+          <w:rFonts w:ascii="Times New Roman" w:hAnsi="Times New Roman" w:cs="Times New Roman"/>
+          <w:b/>
+          <w:color w:val="000000" w:themeColor="text1"/>
+        </w:rPr>
+        <w:t>tcpdump</w:t>
+      </w:r>
+      <w:proofErr w:type="spellEnd"/>
+      <w:r>
+        <w:rPr>
+          <w:rFonts w:ascii="Times New Roman" w:hAnsi="Times New Roman" w:cs="Times New Roman"/>
+          <w:color w:val="000000" w:themeColor="text1"/>
+        </w:rPr>
+        <w:t xml:space="preserve"> and </w:t>
+      </w:r>
+      <w:r>
+        <w:rPr>
+          <w:rFonts w:ascii="Times New Roman" w:hAnsi="Times New Roman" w:cs="Times New Roman"/>
+          <w:b/>
+          <w:color w:val="000000" w:themeColor="text1"/>
+        </w:rPr>
+        <w:t>traceroute</w:t>
+      </w:r>
+      <w:r>
+        <w:rPr>
+          <w:rFonts w:ascii="Times New Roman" w:hAnsi="Times New Roman" w:cs="Times New Roman"/>
+          <w:color w:val="000000" w:themeColor="text1"/>
+        </w:rPr>
+        <w:t xml:space="preserve"> commands to debug your routing.</w:t>
+      </w:r>
+    </w:p>
+    <w:p>
+      <w:pPr>
+        <w:rPr>
+          <w:rFonts w:ascii="Times New Roman" w:hAnsi="Times New Roman" w:cs="Times New Roman"/>
+          <w:i w:val="0"/>
+          <w:iCs w:val="0"/>
+          <w:color w:val="A5A5A5" w:themeColor="accent3"/>
+        </w:rPr>
+      </w:pPr>
+      <w:r>
+        <w:rPr>
+          <w:rFonts w:ascii="Times New Roman" w:hAnsi="Times New Roman" w:cs="Times New Roman"/>
+          <w:color w:val="A5A5A5" w:themeColor="accent3"/>
+        </w:rPr>
+        <w:t>Provide screenshots of the following pings:</w:t>
+      </w:r>
+    </w:p>
+    <w:p>
+      <w:pPr>
+        <w:pStyle w:val="ListParagraph"/>
+        <w:numPr>
+          <w:ilvl w:val="0"/>
+          <w:numId w:val="16"/>
+        </w:numPr>
+        <w:spacing w:after="0" w:line="240" w:lineRule="auto"/>
+        <w:rPr>
+          <w:rFonts w:ascii="Times New Roman" w:hAnsi="Times New Roman" w:cs="Times New Roman"/>
+          <w:i w:val="0"/>
+          <w:iCs w:val="0"/>
+          <w:color w:val="A5A5A5" w:themeColor="accent3"/>
+        </w:rPr>
+      </w:pPr>
+      <w:r>
+        <w:rPr>
+          <w:rFonts w:ascii="Times New Roman" w:hAnsi="Times New Roman" w:cs="Times New Roman"/>
+          <w:i w:val="0"/>
+          <w:iCs w:val="0"/>
+          <w:color w:val="A5A5A5" w:themeColor="accent3"/>
+        </w:rPr>
+        <w:t>PC1A to PC1B</w:t>
+      </w:r>
+    </w:p>
+    <w:p>
+      <w:pPr>
+        <w:pStyle w:val="ListParagraph"/>
+        <w:numPr>
+          <w:ilvl w:val="0"/>
+          <w:numId w:val="16"/>
+        </w:numPr>
+        <w:spacing w:after="0" w:line="240" w:lineRule="auto"/>
+        <w:rPr>
+          <w:rFonts w:ascii="Times New Roman" w:hAnsi="Times New Roman" w:cs="Times New Roman"/>
+          <w:i w:val="0"/>
+          <w:iCs w:val="0"/>
+          <w:color w:val="A5A5A5" w:themeColor="accent3"/>
+        </w:rPr>
+      </w:pPr>
+      <w:r>
+        <w:rPr>
+          <w:rFonts w:ascii="Times New Roman" w:hAnsi="Times New Roman" w:cs="Times New Roman"/>
+          <w:i w:val="0"/>
+          <w:iCs w:val="0"/>
+          <w:color w:val="A5A5A5" w:themeColor="accent3"/>
+        </w:rPr>
+        <w:t>PC2B to PC2A</w:t>
+      </w:r>
+    </w:p>
+    <w:p>
+      <w:pPr>
+        <w:pStyle w:val="ListParagraph"/>
+        <w:numPr>
+          <w:ilvl w:val="0"/>
+          <w:numId w:val="16"/>
+        </w:numPr>
+        <w:spacing w:after="0" w:line="240" w:lineRule="auto"/>
+        <w:rPr>
+          <w:rFonts w:ascii="Times New Roman" w:hAnsi="Times New Roman" w:cs="Times New Roman"/>
+          <w:i w:val="0"/>
+          <w:iCs w:val="0"/>
+          <w:color w:val="A5A5A5" w:themeColor="accent3"/>
+        </w:rPr>
+      </w:pPr>
+      <w:r>
+        <w:rPr>
+          <w:rFonts w:ascii="Times New Roman" w:hAnsi="Times New Roman" w:cs="Times New Roman"/>
+          <w:i w:val="0"/>
+          <w:iCs w:val="0"/>
+          <w:color w:val="A5A5A5" w:themeColor="accent3"/>
+        </w:rPr>
+        <w:t>PC2A to PC1C</w:t>
+      </w:r>
+    </w:p>
+    <w:p>
+      <w:pPr>
+        <w:rPr>
+          <w:rFonts w:ascii="Times New Roman" w:hAnsi="Times New Roman" w:cs="Times New Roman"/>
+          <w:i w:val="0"/>
+          <w:iCs w:val="0"/>
+        </w:rPr>
+      </w:pPr>
+    </w:p>
+    <w:p>
+      <w:pPr>
+        <w:rPr>
+          <w:rFonts w:ascii="Times New Roman" w:hAnsi="Times New Roman" w:cs="Times New Roman"/>
+          <w:i w:val="0"/>
+          <w:iCs w:val="0"/>
+          <w:color w:val="A5A5A5" w:themeColor="accent3"/>
+        </w:rPr>
+      </w:pPr>
+      <w:r>
+        <w:rPr>
+          <w:rFonts w:ascii="Times New Roman" w:hAnsi="Times New Roman" w:cs="Times New Roman"/>
+          <w:color w:val="A5A5A5" w:themeColor="accent3"/>
+        </w:rPr>
+        <w:t>Give a list of all nodes where you had to adjust the routing tables and the screenshots of their configured routing tables.</w:t>
+      </w:r>
+    </w:p>
+    <w:p>
+      <w:pPr>
+        <w:rPr>
+          <w:rFonts w:ascii="Times New Roman" w:hAnsi="Times New Roman" w:cs="Times New Roman"/>
+          <w:i w:val="0"/>
+          <w:iCs w:val="0"/>
+          <w:color w:val="A5A5A5" w:themeColor="accent3"/>
+        </w:rPr>
+      </w:pPr>
+    </w:p>
+    <w:p>
+      <w:pPr>
+        <w:rPr>
+          <w:rFonts w:ascii="Times New Roman" w:hAnsi="Times New Roman" w:cs="Times New Roman"/>
+          <w:i w:val="0"/>
+          <w:iCs w:val="0"/>
+          <w:color w:val="A5A5A5" w:themeColor="accent3"/>
+        </w:rPr>
+      </w:pPr>
+      <w:r>
+        <w:rPr>
+          <w:noProof/>
+        </w:rPr>
+        <w:lastRenderedPageBreak/>
+        <w:drawing>
+          <wp:inline distT="0" distB="0" distL="0" distR="0" wp14:anchorId="1CDCB375" wp14:editId="430C8B92">
+            <wp:extent cx="5731510" cy="3155950"/>
+            <wp:effectExtent l="0" t="0" r="2540" b="6350"/>
+            <wp:docPr id="31" name="Picture 31"/>
+            <wp:cNvGraphicFramePr>
+              <a:graphicFrameLocks xmlns:a="http://schemas.openxmlformats.org/drawingml/2006/main" noChangeAspect="1"/>
+            </wp:cNvGraphicFramePr>
+            <a:graphic xmlns:a="http://schemas.openxmlformats.org/drawingml/2006/main">
+              <a:graphicData uri="http://schemas.openxmlformats.org/drawingml/2006/picture">
+                <pic:pic xmlns:pic="http://schemas.openxmlformats.org/drawingml/2006/picture">
+                  <pic:nvPicPr>
+                    <pic:cNvPr id="0" name="Picture 3"/>
+                    <pic:cNvPicPr>
+                      <a:picLocks noChangeAspect="1" noChangeArrowheads="1"/>
+                    </pic:cNvPicPr>
+                  </pic:nvPicPr>
+                  <pic:blipFill>
+                    <a:blip r:embed="rId29" cstate="print">
+                      <a:extLst>
+                        <a:ext uri="{28A0092B-C50C-407E-A947-70E740481C1C}">
+                          <a14:useLocalDpi xmlns:a14="http://schemas.microsoft.com/office/drawing/2010/main" val="0"/>
+                        </a:ext>
+                      </a:extLst>
+                    </a:blip>
+                    <a:srcRect/>
+                    <a:stretch>
+                      <a:fillRect/>
+                    </a:stretch>
+                  </pic:blipFill>
+                  <pic:spPr bwMode="auto">
+                    <a:xfrm>
+                      <a:off x="0" y="0"/>
+                      <a:ext cx="5731510" cy="3155950"/>
+                    </a:xfrm>
+                    <a:prstGeom prst="rect">
+                      <a:avLst/>
+                    </a:prstGeom>
+                    <a:noFill/>
+                    <a:ln>
+                      <a:noFill/>
+                    </a:ln>
+                  </pic:spPr>
+                </pic:pic>
+              </a:graphicData>
+            </a:graphic>
+          </wp:inline>
+        </w:drawing>
+      </w:r>
+    </w:p>
+    <w:p>
+      <w:pPr>
+        <w:rPr>
+          <w:rFonts w:ascii="Times New Roman" w:hAnsi="Times New Roman" w:cs="Times New Roman"/>
+          <w:i w:val="0"/>
+          <w:iCs w:val="0"/>
+          <w:color w:val="A5A5A5" w:themeColor="accent3"/>
+        </w:rPr>
+      </w:pPr>
+      <w:r>
+        <w:rPr>
+          <w:rFonts w:ascii="Times New Roman" w:hAnsi="Times New Roman" w:cs="Times New Roman"/>
+          <w:i w:val="0"/>
+          <w:iCs w:val="0"/>
+          <w:noProof/>
+          <w:color w:val="A5A5A5" w:themeColor="accent3"/>
+        </w:rPr>
+        <w:drawing>
+          <wp:inline distT="0" distB="0" distL="0" distR="0" wp14:anchorId="11BCC8D8" wp14:editId="3B8A1440">
+            <wp:extent cx="5725160" cy="3156585"/>
+            <wp:effectExtent l="0" t="0" r="8890" b="5715"/>
+            <wp:docPr id="35" name="Picture 35"/>
+            <wp:cNvGraphicFramePr>
+              <a:graphicFrameLocks xmlns:a="http://schemas.openxmlformats.org/drawingml/2006/main" noChangeAspect="1"/>
+            </wp:cNvGraphicFramePr>
+            <a:graphic xmlns:a="http://schemas.openxmlformats.org/drawingml/2006/main">
+              <a:graphicData uri="http://schemas.openxmlformats.org/drawingml/2006/picture">
+                <pic:pic xmlns:pic="http://schemas.openxmlformats.org/drawingml/2006/picture">
+                  <pic:nvPicPr>
+                    <pic:cNvPr id="0" name="Picture 9"/>
+                    <pic:cNvPicPr>
+                      <a:picLocks noChangeAspect="1" noChangeArrowheads="1"/>
+                    </pic:cNvPicPr>
+                  </pic:nvPicPr>
+                  <pic:blipFill>
+                    <a:blip r:embed="rId30" cstate="print">
+                      <a:extLst>
+                        <a:ext uri="{28A0092B-C50C-407E-A947-70E740481C1C}">
+                          <a14:useLocalDpi xmlns:a14="http://schemas.microsoft.com/office/drawing/2010/main" val="0"/>
+                        </a:ext>
+                      </a:extLst>
+                    </a:blip>
+                    <a:srcRect/>
+                    <a:stretch>
+                      <a:fillRect/>
+                    </a:stretch>
+                  </pic:blipFill>
+                  <pic:spPr bwMode="auto">
+                    <a:xfrm>
+                      <a:off x="0" y="0"/>
+                      <a:ext cx="5725160" cy="3156585"/>
+                    </a:xfrm>
+                    <a:prstGeom prst="rect">
+                      <a:avLst/>
+                    </a:prstGeom>
+                    <a:noFill/>
+                    <a:ln>
+                      <a:noFill/>
+                    </a:ln>
+                  </pic:spPr>
+                </pic:pic>
+              </a:graphicData>
+            </a:graphic>
+          </wp:inline>
+        </w:drawing>
+      </w:r>
+    </w:p>
+    <w:p>
+      <w:pPr>
+        <w:rPr>
+          <w:rStyle w:val="SubtleEmphasis"/>
+        </w:rPr>
+      </w:pPr>
+      <w:r>
+        <w:rPr>
+          <w:rStyle w:val="SubtleEmphasis"/>
+        </w:rPr>
+        <w:t>Task 2 (Optional): Access the outside world</w:t>
+      </w:r>
+    </w:p>
+    <w:p>
+      <w:pPr>
+        <w:rPr>
+          <w:rFonts w:ascii="Times New Roman" w:hAnsi="Times New Roman" w:cs="Times New Roman"/>
+          <w:i w:val="0"/>
+          <w:iCs w:val="0"/>
+          <w:color w:val="000000" w:themeColor="text1"/>
+        </w:rPr>
+      </w:pPr>
+      <w:r>
+        <w:rPr>
+          <w:rFonts w:ascii="Times New Roman" w:hAnsi="Times New Roman" w:cs="Times New Roman"/>
+          <w:color w:val="000000" w:themeColor="text1"/>
+        </w:rPr>
+        <w:t xml:space="preserve">The provided lab has also an interface outside of the </w:t>
+      </w:r>
+      <w:proofErr w:type="spellStart"/>
+      <w:r>
+        <w:rPr>
+          <w:rFonts w:ascii="Times New Roman" w:hAnsi="Times New Roman" w:cs="Times New Roman"/>
+          <w:color w:val="000000" w:themeColor="text1"/>
+        </w:rPr>
+        <w:t>Netkit</w:t>
+      </w:r>
+      <w:proofErr w:type="spellEnd"/>
+      <w:r>
+        <w:rPr>
+          <w:rFonts w:ascii="Times New Roman" w:hAnsi="Times New Roman" w:cs="Times New Roman"/>
+          <w:color w:val="000000" w:themeColor="text1"/>
+        </w:rPr>
+        <w:t xml:space="preserve"> to your host Linux machine, so called </w:t>
+      </w:r>
+      <w:proofErr w:type="spellStart"/>
+      <w:r>
+        <w:rPr>
+          <w:rFonts w:ascii="Times New Roman" w:hAnsi="Times New Roman" w:cs="Times New Roman"/>
+          <w:color w:val="000000" w:themeColor="text1"/>
+        </w:rPr>
+        <w:t>Netkit</w:t>
+      </w:r>
+      <w:proofErr w:type="spellEnd"/>
+      <w:r>
+        <w:rPr>
+          <w:rFonts w:ascii="Times New Roman" w:hAnsi="Times New Roman" w:cs="Times New Roman"/>
+          <w:color w:val="000000" w:themeColor="text1"/>
+        </w:rPr>
+        <w:t xml:space="preserve"> tap interface. To use this </w:t>
+      </w:r>
+      <w:proofErr w:type="gramStart"/>
+      <w:r>
+        <w:rPr>
+          <w:rFonts w:ascii="Times New Roman" w:hAnsi="Times New Roman" w:cs="Times New Roman"/>
+          <w:color w:val="000000" w:themeColor="text1"/>
+        </w:rPr>
+        <w:t>interface</w:t>
+      </w:r>
+      <w:proofErr w:type="gramEnd"/>
+      <w:r>
+        <w:rPr>
+          <w:rFonts w:ascii="Times New Roman" w:hAnsi="Times New Roman" w:cs="Times New Roman"/>
+          <w:color w:val="000000" w:themeColor="text1"/>
+        </w:rPr>
+        <w:t xml:space="preserve"> you need to use node Gateway, which is connected with one interface to LANC and with the other (tap) interface to your guest Linux system which is then connected to the outside world. The schematics of this interface is:</w:t>
+      </w:r>
+    </w:p>
+    <w:p>
+      <w:pPr>
+        <w:rPr>
+          <w:rFonts w:ascii="Times New Roman" w:hAnsi="Times New Roman" w:cs="Times New Roman"/>
+          <w:i w:val="0"/>
+          <w:iCs w:val="0"/>
+          <w:color w:val="000000" w:themeColor="text1"/>
+        </w:rPr>
+      </w:pPr>
+    </w:p>
+    <w:p>
+      <w:pPr>
+        <w:jc w:val="center"/>
+        <w:rPr>
+          <w:rFonts w:ascii="Times New Roman" w:hAnsi="Times New Roman" w:cs="Times New Roman"/>
+          <w:i w:val="0"/>
+          <w:iCs w:val="0"/>
+          <w:color w:val="000000" w:themeColor="text1"/>
+        </w:rPr>
+      </w:pPr>
+      <w:r>
+        <w:rPr>
+          <w:rFonts w:ascii="Times New Roman" w:hAnsi="Times New Roman" w:cs="Times New Roman"/>
+          <w:i w:val="0"/>
+          <w:iCs w:val="0"/>
+          <w:noProof/>
+          <w:color w:val="000000" w:themeColor="text1"/>
+        </w:rPr>
+        <w:lastRenderedPageBreak/>
+        <w:drawing>
+          <wp:inline distT="0" distB="0" distL="0" distR="0" wp14:anchorId="73E1992E" wp14:editId="30BE7A97">
+            <wp:extent cx="2960736" cy="3100325"/>
+            <wp:effectExtent l="0" t="0" r="0" b="0"/>
+            <wp:docPr id="28" name="Picture 28"/>
+            <wp:cNvGraphicFramePr>
+              <a:graphicFrameLocks xmlns:a="http://schemas.openxmlformats.org/drawingml/2006/main" noChangeAspect="1"/>
+            </wp:cNvGraphicFramePr>
+            <a:graphic xmlns:a="http://schemas.openxmlformats.org/drawingml/2006/main">
+              <a:graphicData uri="http://schemas.openxmlformats.org/drawingml/2006/picture">
+                <pic:pic xmlns:pic="http://schemas.openxmlformats.org/drawingml/2006/picture">
+                  <pic:nvPicPr>
+                    <pic:cNvPr id="0" name="tap_interface.emf"/>
+                    <pic:cNvPicPr/>
+                  </pic:nvPicPr>
+                  <pic:blipFill>
+                    <a:blip r:embed="rId23">
+                      <a:extLst>
+                        <a:ext uri="{28A0092B-C50C-407E-A947-70E740481C1C}">
+                          <a14:useLocalDpi xmlns:a14="http://schemas.microsoft.com/office/drawing/2010/main" val="0"/>
+                        </a:ext>
+                      </a:extLst>
+                    </a:blip>
+                    <a:stretch>
+                      <a:fillRect/>
+                    </a:stretch>
+                  </pic:blipFill>
+                  <pic:spPr>
+                    <a:xfrm>
+                      <a:off x="0" y="0"/>
+                      <a:ext cx="2967836" cy="3107760"/>
+                    </a:xfrm>
+                    <a:prstGeom prst="rect">
+                      <a:avLst/>
+                    </a:prstGeom>
+                  </pic:spPr>
+                </pic:pic>
+              </a:graphicData>
+            </a:graphic>
+          </wp:inline>
+        </w:drawing>
+      </w:r>
+    </w:p>
+    <w:p>
+      <w:pPr>
+        <w:rPr>
+          <w:rFonts w:ascii="Times New Roman" w:hAnsi="Times New Roman" w:cs="Times New Roman"/>
+          <w:i w:val="0"/>
+          <w:iCs w:val="0"/>
+          <w:color w:val="000000" w:themeColor="text1"/>
+        </w:rPr>
+      </w:pPr>
+    </w:p>
+    <w:p>
+      <w:pPr>
+        <w:rPr>
+          <w:rFonts w:ascii="Times New Roman" w:hAnsi="Times New Roman" w:cs="Times New Roman"/>
+          <w:i w:val="0"/>
+          <w:iCs w:val="0"/>
+          <w:color w:val="000000" w:themeColor="text1"/>
+        </w:rPr>
+      </w:pPr>
+    </w:p>
+    <w:p>
+      <w:pPr>
+        <w:rPr>
+          <w:rFonts w:ascii="Times New Roman" w:hAnsi="Times New Roman" w:cs="Times New Roman"/>
+          <w:i w:val="0"/>
+          <w:iCs w:val="0"/>
+          <w:color w:val="000000" w:themeColor="text1"/>
+        </w:rPr>
+      </w:pPr>
+      <w:r>
+        <w:rPr>
+          <w:rFonts w:ascii="Times New Roman" w:hAnsi="Times New Roman" w:cs="Times New Roman"/>
+          <w:color w:val="000000" w:themeColor="text1"/>
+        </w:rPr>
+        <w:t>Configure your network in such a way that you can reach a node on Internet.</w:t>
+      </w:r>
+    </w:p>
+    <w:p>
+      <w:pPr>
+        <w:rPr>
+          <w:rFonts w:ascii="Times New Roman" w:hAnsi="Times New Roman" w:cs="Times New Roman"/>
+          <w:i w:val="0"/>
+          <w:iCs w:val="0"/>
+          <w:color w:val="000000" w:themeColor="text1"/>
+        </w:rPr>
+      </w:pPr>
+      <w:r>
+        <w:rPr>
+          <w:rFonts w:ascii="Times New Roman" w:hAnsi="Times New Roman" w:cs="Times New Roman"/>
+          <w:color w:val="000000" w:themeColor="text1"/>
+        </w:rPr>
+        <w:t xml:space="preserve">To prove your correct </w:t>
+      </w:r>
+      <w:proofErr w:type="gramStart"/>
+      <w:r>
+        <w:rPr>
+          <w:rFonts w:ascii="Times New Roman" w:hAnsi="Times New Roman" w:cs="Times New Roman"/>
+          <w:color w:val="000000" w:themeColor="text1"/>
+        </w:rPr>
+        <w:t>configuration</w:t>
+      </w:r>
+      <w:proofErr w:type="gramEnd"/>
+      <w:r>
+        <w:rPr>
+          <w:rFonts w:ascii="Times New Roman" w:hAnsi="Times New Roman" w:cs="Times New Roman"/>
+          <w:color w:val="000000" w:themeColor="text1"/>
+        </w:rPr>
+        <w:t xml:space="preserve"> you should be able to ping a host like 8.8.8.8 (Google DNS server) from any node on your network.</w:t>
+      </w:r>
+    </w:p>
+    <w:p>
+      <w:pPr>
+        <w:rPr>
+          <w:rFonts w:ascii="Times New Roman" w:hAnsi="Times New Roman" w:cs="Times New Roman"/>
+          <w:i w:val="0"/>
+          <w:iCs w:val="0"/>
+          <w:color w:val="A5A5A5" w:themeColor="accent3"/>
+        </w:rPr>
+      </w:pPr>
+    </w:p>
+    <w:p>
+      <w:pPr>
+        <w:rPr>
+          <w:rFonts w:ascii="Times New Roman" w:hAnsi="Times New Roman" w:cs="Times New Roman"/>
+          <w:i w:val="0"/>
+          <w:iCs w:val="0"/>
+          <w:color w:val="A5A5A5" w:themeColor="accent3"/>
+        </w:rPr>
+      </w:pPr>
+      <w:r>
+        <w:rPr>
+          <w:rFonts w:ascii="Times New Roman" w:hAnsi="Times New Roman" w:cs="Times New Roman"/>
+          <w:color w:val="A5A5A5" w:themeColor="accent3"/>
+        </w:rPr>
+        <w:t>Provide screenshots of the following ping:</w:t>
+      </w:r>
+    </w:p>
+    <w:p>
+      <w:pPr>
+        <w:rPr>
+          <w:rFonts w:ascii="Times New Roman" w:hAnsi="Times New Roman" w:cs="Times New Roman"/>
+          <w:i w:val="0"/>
+          <w:iCs w:val="0"/>
+          <w:color w:val="A5A5A5" w:themeColor="accent3"/>
+        </w:rPr>
+      </w:pPr>
+      <w:r>
+        <w:rPr>
+          <w:rFonts w:ascii="Times New Roman" w:hAnsi="Times New Roman" w:cs="Times New Roman"/>
+          <w:color w:val="A5A5A5" w:themeColor="accent3"/>
+        </w:rPr>
+        <w:tab/>
+        <w:t>PC1A to 8.8.8.8, PC1B to 8.8.8.8</w:t>
+      </w:r>
+    </w:p>
+    <w:p>
+      <w:pPr>
+        <w:rPr>
+          <w:rFonts w:ascii="Times New Roman" w:hAnsi="Times New Roman" w:cs="Times New Roman"/>
+          <w:i w:val="0"/>
+          <w:iCs w:val="0"/>
+          <w:color w:val="A5A5A5" w:themeColor="accent3"/>
+        </w:rPr>
+      </w:pPr>
+      <w:r>
+        <w:rPr>
+          <w:noProof/>
+        </w:rPr>
+        <w:drawing>
+          <wp:inline distT="0" distB="0" distL="0" distR="0" wp14:anchorId="7529B059" wp14:editId="029D9EE4">
+            <wp:extent cx="5731510" cy="3166745"/>
+            <wp:effectExtent l="0" t="0" r="2540" b="0"/>
+            <wp:docPr id="32" name="Picture 32"/>
+            <wp:cNvGraphicFramePr>
+              <a:graphicFrameLocks xmlns:a="http://schemas.openxmlformats.org/drawingml/2006/main" noChangeAspect="1"/>
+            </wp:cNvGraphicFramePr>
+            <a:graphic xmlns:a="http://schemas.openxmlformats.org/drawingml/2006/main">
+              <a:graphicData uri="http://schemas.openxmlformats.org/drawingml/2006/picture">
+                <pic:pic xmlns:pic="http://schemas.openxmlformats.org/drawingml/2006/picture">
+                  <pic:nvPicPr>
+                    <pic:cNvPr id="0" name="Picture 5"/>
+                    <pic:cNvPicPr>
+                      <a:picLocks noChangeAspect="1" noChangeArrowheads="1"/>
+                    </pic:cNvPicPr>
+                  </pic:nvPicPr>
+                  <pic:blipFill>
+                    <a:blip r:embed="rId31" cstate="print">
+                      <a:extLst>
+                        <a:ext uri="{28A0092B-C50C-407E-A947-70E740481C1C}">
+                          <a14:useLocalDpi xmlns:a14="http://schemas.microsoft.com/office/drawing/2010/main" val="0"/>
+                        </a:ext>
+                      </a:extLst>
+                    </a:blip>
+                    <a:srcRect/>
+                    <a:stretch>
+                      <a:fillRect/>
+                    </a:stretch>
+                  </pic:blipFill>
+                  <pic:spPr bwMode="auto">
+                    <a:xfrm>
+                      <a:off x="0" y="0"/>
+                      <a:ext cx="5731510" cy="3166745"/>
+                    </a:xfrm>
+                    <a:prstGeom prst="rect">
+                      <a:avLst/>
+                    </a:prstGeom>
+                    <a:noFill/>
+                    <a:ln>
+                      <a:noFill/>
+                    </a:ln>
+                  </pic:spPr>
+                </pic:pic>
+              </a:graphicData>
+            </a:graphic>
+          </wp:inline>
+        </w:drawing>
+      </w:r>
+    </w:p>
+    <w:p>
+      <w:pPr>
+        <w:rPr>
+          <w:rFonts w:ascii="Times New Roman" w:hAnsi="Times New Roman" w:cs="Times New Roman"/>
+          <w:i w:val="0"/>
+          <w:iCs w:val="0"/>
+          <w:color w:val="A5A5A5" w:themeColor="accent3"/>
+        </w:rPr>
+      </w:pPr>
+    </w:p>
+    <w:p>
+      <w:pPr>
+        <w:rPr>
+          <w:rFonts w:ascii="Times New Roman" w:hAnsi="Times New Roman" w:cs="Times New Roman"/>
+          <w:i w:val="0"/>
+          <w:iCs w:val="0"/>
+          <w:color w:val="A5A5A5" w:themeColor="accent3"/>
+        </w:rPr>
+      </w:pPr>
+    </w:p>
+    <w:p>
+      <w:pPr>
+        <w:rPr>
+          <w:rFonts w:ascii="Times New Roman" w:hAnsi="Times New Roman" w:cs="Times New Roman"/>
+          <w:i w:val="0"/>
+          <w:iCs w:val="0"/>
+          <w:color w:val="A5A5A5" w:themeColor="accent3"/>
+        </w:rPr>
+      </w:pPr>
+    </w:p>
+    <w:p>
+      <w:pPr>
+        <w:rPr>
+          <w:rFonts w:ascii="Times New Roman" w:hAnsi="Times New Roman" w:cs="Times New Roman"/>
+          <w:i w:val="0"/>
+          <w:iCs w:val="0"/>
+          <w:color w:val="A5A5A5" w:themeColor="accent3"/>
+        </w:rPr>
+      </w:pPr>
+    </w:p>
+    <w:p>
+      <w:pPr>
+        <w:rPr>
+          <w:rFonts w:ascii="Times New Roman" w:hAnsi="Times New Roman" w:cs="Times New Roman"/>
+          <w:i w:val="0"/>
+          <w:iCs w:val="0"/>
+          <w:color w:val="A5A5A5" w:themeColor="accent3"/>
+        </w:rPr>
+      </w:pPr>
+    </w:p>
+    <w:p>
+      <w:pPr>
+        <w:rPr>
+          <w:rFonts w:ascii="Times New Roman" w:hAnsi="Times New Roman" w:cs="Times New Roman"/>
+          <w:i w:val="0"/>
+          <w:iCs w:val="0"/>
+          <w:color w:val="A5A5A5" w:themeColor="accent3"/>
+        </w:rPr>
+      </w:pPr>
+    </w:p>
+    <w:p>
+      <w:pPr>
+        <w:jc w:val="center"/>
+        <w:rPr>
+          <w:rFonts w:ascii="Times New Roman" w:hAnsi="Times New Roman" w:cs="Times New Roman"/>
+          <w:i w:val="0"/>
+          <w:iCs w:val="0"/>
+          <w:color w:val="A5A5A5" w:themeColor="accent3"/>
+        </w:rPr>
+      </w:pPr>
+      <w:r>
+        <w:rPr>
+          <w:color w:val="44546A" w:themeColor="text2"/>
+        </w:rPr>
+        <w:t xml:space="preserve">Table </w:t>
+      </w:r>
+      <w:r>
+        <w:rPr>
+          <w:i w:val="0"/>
+          <w:iCs w:val="0"/>
+          <w:color w:val="44546A" w:themeColor="text2"/>
+        </w:rPr>
+        <w:fldChar w:fldCharType="begin"/>
+      </w:r>
+      <w:r>
+        <w:rPr>
+          <w:color w:val="44546A" w:themeColor="text2"/>
+        </w:rPr>
+        <w:instrText xml:space="preserve"> SEQ Table \* ARABIC </w:instrText>
+      </w:r>
+      <w:r>
+        <w:rPr>
+          <w:i w:val="0"/>
+          <w:iCs w:val="0"/>
+          <w:color w:val="44546A" w:themeColor="text2"/>
+        </w:rPr>
+        <w:fldChar w:fldCharType="separate"/>
+      </w:r>
+      <w:r>
+        <w:rPr>
+          <w:noProof/>
+          <w:color w:val="44546A" w:themeColor="text2"/>
+        </w:rPr>
+        <w:t>1</w:t>
+      </w:r>
+      <w:r>
+        <w:rPr>
+          <w:i w:val="0"/>
+          <w:iCs w:val="0"/>
+          <w:noProof/>
+          <w:color w:val="44546A" w:themeColor="text2"/>
+        </w:rPr>
+        <w:fldChar w:fldCharType="end"/>
+      </w:r>
+      <w:r>
+        <w:rPr>
+          <w:color w:val="44546A" w:themeColor="text2"/>
+        </w:rPr>
+        <w:t xml:space="preserve"> : IPv4 address ranges per </w:t>
+      </w:r>
+      <w:r>
+        <w:rPr>
+          <w:color w:val="44546A" w:themeColor="text2"/>
+        </w:rPr>
+        <w:t>pair</w:t>
+      </w:r>
+    </w:p>
+    <w:tbl>
+      <w:tblPr>
+        <w:tblStyle w:val="TableGrid"/>
+        <w:tblW w:w="0" w:type="auto"/>
+        <w:tblLook w:val="04A0" w:firstRow="1" w:lastRow="0" w:firstColumn="1" w:lastColumn="0" w:noHBand="0" w:noVBand="1"/>
+      </w:tblPr>
+      <w:tblGrid>
+        <w:gridCol w:w="2129"/>
+        <w:gridCol w:w="2129"/>
+        <w:gridCol w:w="2129"/>
+        <w:gridCol w:w="2129"/>
+      </w:tblGrid>
+      <w:tr>
+        <w:tc>
+          <w:tcPr>
+            <w:tcW w:w="2129" w:type="dxa"/>
+          </w:tcPr>
+          <w:p>
+            <w:pPr>
+              <w:rPr>
+                <w:rFonts w:ascii="Times New Roman" w:hAnsi="Times New Roman" w:cs="Times New Roman"/>
+                <w:i w:val="0"/>
+                <w:iCs w:val="0"/>
+              </w:rPr>
+            </w:pPr>
+            <w:r>
+              <w:rPr>
+                <w:rFonts w:ascii="Times New Roman" w:hAnsi="Times New Roman" w:cs="Times New Roman"/>
+              </w:rPr>
+              <w:t>Pair</w:t>
+            </w:r>
+            <w:r>
+              <w:rPr>
+                <w:rFonts w:ascii="Times New Roman" w:hAnsi="Times New Roman" w:cs="Times New Roman"/>
+              </w:rPr>
+              <w:t xml:space="preserve"> </w:t>
+            </w:r>
+          </w:p>
+        </w:tc>
+        <w:tc>
+          <w:tcPr>
+            <w:tcW w:w="2129" w:type="dxa"/>
+          </w:tcPr>
+          <w:p>
+            <w:pPr>
+              <w:rPr>
+                <w:rFonts w:ascii="Times New Roman" w:hAnsi="Times New Roman" w:cs="Times New Roman"/>
+                <w:i w:val="0"/>
+                <w:iCs w:val="0"/>
+              </w:rPr>
+            </w:pPr>
+            <w:r>
+              <w:rPr>
+                <w:rFonts w:ascii="Times New Roman" w:hAnsi="Times New Roman" w:cs="Times New Roman"/>
+              </w:rPr>
+              <w:t>LANA</w:t>
+            </w:r>
+          </w:p>
+        </w:tc>
+        <w:tc>
+          <w:tcPr>
+            <w:tcW w:w="2129" w:type="dxa"/>
+          </w:tcPr>
+          <w:p>
+            <w:pPr>
+              <w:rPr>
+                <w:rFonts w:ascii="Times New Roman" w:hAnsi="Times New Roman" w:cs="Times New Roman"/>
+                <w:i w:val="0"/>
+                <w:iCs w:val="0"/>
+              </w:rPr>
+            </w:pPr>
+            <w:r>
+              <w:rPr>
+                <w:rFonts w:ascii="Times New Roman" w:hAnsi="Times New Roman" w:cs="Times New Roman"/>
+              </w:rPr>
+              <w:t>LANB</w:t>
+            </w:r>
+          </w:p>
+        </w:tc>
+        <w:tc>
+          <w:tcPr>
+            <w:tcW w:w="2129" w:type="dxa"/>
+          </w:tcPr>
+          <w:p>
+            <w:pPr>
+              <w:rPr>
+                <w:rFonts w:ascii="Times New Roman" w:hAnsi="Times New Roman" w:cs="Times New Roman"/>
+                <w:i w:val="0"/>
+                <w:iCs w:val="0"/>
+              </w:rPr>
+            </w:pPr>
+            <w:r>
+              <w:rPr>
+                <w:rFonts w:ascii="Times New Roman" w:hAnsi="Times New Roman" w:cs="Times New Roman"/>
+              </w:rPr>
+              <w:t>LANC</w:t>
+            </w:r>
+          </w:p>
+        </w:tc>
+      </w:tr>
+      <w:tr>
+        <w:tc>
+          <w:tcPr>
+            <w:tcW w:w="2129" w:type="dxa"/>
+          </w:tcPr>
+          <w:p>
+            <w:pPr>
+              <w:rPr>
+                <w:rFonts w:ascii="Times New Roman" w:hAnsi="Times New Roman" w:cs="Times New Roman"/>
+                <w:i w:val="0"/>
+                <w:iCs w:val="0"/>
+              </w:rPr>
+            </w:pPr>
+            <w:r>
+              <w:rPr>
+                <w:rFonts w:ascii="Times New Roman" w:hAnsi="Times New Roman" w:cs="Times New Roman"/>
+              </w:rPr>
+              <w:t>1</w:t>
+            </w:r>
+          </w:p>
+        </w:tc>
+        <w:tc>
+          <w:tcPr>
+            <w:tcW w:w="2129" w:type="dxa"/>
+          </w:tcPr>
+          <w:p>
+            <w:pPr>
+              <w:rPr>
+                <w:rFonts w:ascii="Times New Roman" w:hAnsi="Times New Roman" w:cs="Times New Roman"/>
+                <w:i w:val="0"/>
+                <w:iCs w:val="0"/>
+              </w:rPr>
+            </w:pPr>
+            <w:r>
+              <w:rPr>
+                <w:rFonts w:ascii="Times New Roman" w:hAnsi="Times New Roman" w:cs="Times New Roman"/>
+              </w:rPr>
+              <w:t>10.1.0.0/16</w:t>
+            </w:r>
+          </w:p>
+        </w:tc>
+        <w:tc>
+          <w:tcPr>
+            <w:tcW w:w="2129" w:type="dxa"/>
+          </w:tcPr>
+          <w:p>
+            <w:pPr>
+              <w:rPr>
+                <w:rFonts w:ascii="Times New Roman" w:hAnsi="Times New Roman" w:cs="Times New Roman"/>
+                <w:i w:val="0"/>
+                <w:iCs w:val="0"/>
+              </w:rPr>
+            </w:pPr>
+            <w:r>
+              <w:rPr>
+                <w:rFonts w:ascii="Times New Roman" w:hAnsi="Times New Roman" w:cs="Times New Roman"/>
+              </w:rPr>
+              <w:t>172.16.1.0/24</w:t>
+            </w:r>
+          </w:p>
+        </w:tc>
+        <w:tc>
+          <w:tcPr>
+            <w:tcW w:w="2129" w:type="dxa"/>
+          </w:tcPr>
+          <w:p>
+            <w:pPr>
+              <w:rPr>
+                <w:rFonts w:ascii="Times New Roman" w:hAnsi="Times New Roman" w:cs="Times New Roman"/>
+                <w:i w:val="0"/>
+                <w:iCs w:val="0"/>
+              </w:rPr>
+            </w:pPr>
+            <w:r>
+              <w:rPr>
+                <w:rFonts w:ascii="Times New Roman" w:hAnsi="Times New Roman" w:cs="Times New Roman"/>
+              </w:rPr>
+              <w:t>192.168.1.0/24</w:t>
+            </w:r>
+          </w:p>
+        </w:tc>
+      </w:tr>
+      <w:tr>
+        <w:tc>
+          <w:tcPr>
+            <w:tcW w:w="2129" w:type="dxa"/>
+          </w:tcPr>
+          <w:p>
+            <w:pPr>
+              <w:rPr>
+                <w:rFonts w:ascii="Times New Roman" w:hAnsi="Times New Roman" w:cs="Times New Roman"/>
+                <w:i w:val="0"/>
+                <w:iCs w:val="0"/>
+              </w:rPr>
+            </w:pPr>
+            <w:r>
+              <w:rPr>
+                <w:rFonts w:ascii="Times New Roman" w:hAnsi="Times New Roman" w:cs="Times New Roman"/>
+              </w:rPr>
+              <w:t>2</w:t>
+            </w:r>
+          </w:p>
+        </w:tc>
+        <w:tc>
+          <w:tcPr>
+            <w:tcW w:w="2129" w:type="dxa"/>
+          </w:tcPr>
+          <w:p>
+            <w:pPr>
+              <w:rPr>
+                <w:rFonts w:ascii="Times New Roman" w:hAnsi="Times New Roman" w:cs="Times New Roman"/>
+                <w:i w:val="0"/>
+                <w:iCs w:val="0"/>
+              </w:rPr>
+            </w:pPr>
+            <w:r>
+              <w:rPr>
+                <w:rFonts w:ascii="Times New Roman" w:hAnsi="Times New Roman" w:cs="Times New Roman"/>
+              </w:rPr>
+              <w:t>10.2.0.0/16</w:t>
+            </w:r>
+          </w:p>
+        </w:tc>
+        <w:tc>
+          <w:tcPr>
+            <w:tcW w:w="2129" w:type="dxa"/>
+          </w:tcPr>
+          <w:p>
+            <w:pPr>
+              <w:rPr>
+                <w:rFonts w:ascii="Times New Roman" w:hAnsi="Times New Roman" w:cs="Times New Roman"/>
+                <w:i w:val="0"/>
+                <w:iCs w:val="0"/>
+              </w:rPr>
+            </w:pPr>
+            <w:r>
+              <w:rPr>
+                <w:rFonts w:ascii="Times New Roman" w:hAnsi="Times New Roman" w:cs="Times New Roman"/>
+              </w:rPr>
+              <w:t>172.16.2.0/24</w:t>
+            </w:r>
+          </w:p>
+        </w:tc>
+        <w:tc>
+          <w:tcPr>
+            <w:tcW w:w="2129" w:type="dxa"/>
+          </w:tcPr>
+          <w:p>
+            <w:pPr>
+              <w:rPr>
+                <w:rFonts w:ascii="Times New Roman" w:hAnsi="Times New Roman" w:cs="Times New Roman"/>
+                <w:i w:val="0"/>
+                <w:iCs w:val="0"/>
+              </w:rPr>
+            </w:pPr>
+            <w:r>
+              <w:rPr>
+                <w:rFonts w:ascii="Times New Roman" w:hAnsi="Times New Roman" w:cs="Times New Roman"/>
+              </w:rPr>
+              <w:t>192.168.2.0/24</w:t>
+            </w:r>
+          </w:p>
+        </w:tc>
+      </w:tr>
+      <w:tr>
+        <w:tc>
+          <w:tcPr>
+            <w:tcW w:w="2129" w:type="dxa"/>
+          </w:tcPr>
+          <w:p>
+            <w:pPr>
+              <w:rPr>
+                <w:rFonts w:ascii="Times New Roman" w:hAnsi="Times New Roman" w:cs="Times New Roman"/>
+                <w:i w:val="0"/>
+                <w:iCs w:val="0"/>
+              </w:rPr>
+            </w:pPr>
+            <w:r>
+              <w:rPr>
+                <w:rFonts w:ascii="Times New Roman" w:hAnsi="Times New Roman" w:cs="Times New Roman"/>
+              </w:rPr>
+              <w:t>3</w:t>
+            </w:r>
+          </w:p>
+        </w:tc>
+        <w:tc>
+          <w:tcPr>
+            <w:tcW w:w="2129" w:type="dxa"/>
+          </w:tcPr>
+          <w:p>
+            <w:pPr>
+              <w:rPr>
+                <w:rFonts w:ascii="Times New Roman" w:hAnsi="Times New Roman" w:cs="Times New Roman"/>
+                <w:i w:val="0"/>
+                <w:iCs w:val="0"/>
+              </w:rPr>
+            </w:pPr>
+            <w:r>
+              <w:rPr>
+                <w:rFonts w:ascii="Times New Roman" w:hAnsi="Times New Roman" w:cs="Times New Roman"/>
+              </w:rPr>
+              <w:t>10.3.0.0/16</w:t>
+            </w:r>
+          </w:p>
+        </w:tc>
+        <w:tc>
+          <w:tcPr>
+            <w:tcW w:w="2129" w:type="dxa"/>
+          </w:tcPr>
+          <w:p>
+            <w:pPr>
+              <w:rPr>
+                <w:rFonts w:ascii="Times New Roman" w:hAnsi="Times New Roman" w:cs="Times New Roman"/>
+                <w:i w:val="0"/>
+                <w:iCs w:val="0"/>
+              </w:rPr>
+            </w:pPr>
+            <w:r>
+              <w:rPr>
+                <w:rFonts w:ascii="Times New Roman" w:hAnsi="Times New Roman" w:cs="Times New Roman"/>
+              </w:rPr>
+              <w:t>172.16.3.0/24</w:t>
+            </w:r>
+          </w:p>
+        </w:tc>
+        <w:tc>
+          <w:tcPr>
+            <w:tcW w:w="2129" w:type="dxa"/>
+          </w:tcPr>
+          <w:p>
+            <w:pPr>
+              <w:rPr>
+                <w:rFonts w:ascii="Times New Roman" w:hAnsi="Times New Roman" w:cs="Times New Roman"/>
+                <w:i w:val="0"/>
+                <w:iCs w:val="0"/>
+              </w:rPr>
+            </w:pPr>
+            <w:r>
+              <w:rPr>
+                <w:rFonts w:ascii="Times New Roman" w:hAnsi="Times New Roman" w:cs="Times New Roman"/>
+              </w:rPr>
+              <w:t>192.168.3.0/24</w:t>
+            </w:r>
+          </w:p>
+        </w:tc>
+      </w:tr>
+      <w:tr>
+        <w:tc>
+          <w:tcPr>
+            <w:tcW w:w="2129" w:type="dxa"/>
+          </w:tcPr>
+          <w:p>
+            <w:pPr>
+              <w:rPr>
+                <w:rFonts w:ascii="Times New Roman" w:hAnsi="Times New Roman" w:cs="Times New Roman"/>
+                <w:i w:val="0"/>
+                <w:iCs w:val="0"/>
+              </w:rPr>
+            </w:pPr>
+            <w:r>
+              <w:rPr>
+                <w:rFonts w:ascii="Times New Roman" w:hAnsi="Times New Roman" w:cs="Times New Roman"/>
+              </w:rPr>
+              <w:t>4</w:t>
+            </w:r>
+          </w:p>
+        </w:tc>
+        <w:tc>
+          <w:tcPr>
+            <w:tcW w:w="2129" w:type="dxa"/>
+          </w:tcPr>
+          <w:p>
+            <w:pPr>
+              <w:rPr>
+                <w:rFonts w:ascii="Times New Roman" w:hAnsi="Times New Roman" w:cs="Times New Roman"/>
+                <w:i w:val="0"/>
+                <w:iCs w:val="0"/>
+              </w:rPr>
+            </w:pPr>
+            <w:r>
+              <w:rPr>
+                <w:rFonts w:ascii="Times New Roman" w:hAnsi="Times New Roman" w:cs="Times New Roman"/>
+              </w:rPr>
+              <w:t>10.4.0.0/16</w:t>
+            </w:r>
+          </w:p>
+        </w:tc>
+        <w:tc>
+          <w:tcPr>
+            <w:tcW w:w="2129" w:type="dxa"/>
+          </w:tcPr>
+          <w:p>
+            <w:pPr>
+              <w:rPr>
+                <w:rFonts w:ascii="Times New Roman" w:hAnsi="Times New Roman" w:cs="Times New Roman"/>
+                <w:i w:val="0"/>
+                <w:iCs w:val="0"/>
+              </w:rPr>
+            </w:pPr>
+            <w:r>
+              <w:rPr>
+                <w:rFonts w:ascii="Times New Roman" w:hAnsi="Times New Roman" w:cs="Times New Roman"/>
+              </w:rPr>
+              <w:t>172.16.4.0/24</w:t>
+            </w:r>
+          </w:p>
+        </w:tc>
+        <w:tc>
+          <w:tcPr>
+            <w:tcW w:w="2129" w:type="dxa"/>
+          </w:tcPr>
+          <w:p>
+            <w:pPr>
+              <w:rPr>
+                <w:rFonts w:ascii="Times New Roman" w:hAnsi="Times New Roman" w:cs="Times New Roman"/>
+                <w:i w:val="0"/>
+                <w:iCs w:val="0"/>
+              </w:rPr>
+            </w:pPr>
+            <w:r>
+              <w:rPr>
+                <w:rFonts w:ascii="Times New Roman" w:hAnsi="Times New Roman" w:cs="Times New Roman"/>
+              </w:rPr>
+              <w:t>192.168.4.0/24</w:t>
+            </w:r>
+          </w:p>
+        </w:tc>
+      </w:tr>
+      <w:tr>
+        <w:tc>
+          <w:tcPr>
+            <w:tcW w:w="2129" w:type="dxa"/>
+          </w:tcPr>
+          <w:p>
+            <w:pPr>
+              <w:rPr>
+                <w:rFonts w:ascii="Times New Roman" w:hAnsi="Times New Roman" w:cs="Times New Roman"/>
+                <w:i w:val="0"/>
+                <w:iCs w:val="0"/>
+              </w:rPr>
+            </w:pPr>
+            <w:r>
+              <w:rPr>
+                <w:rFonts w:ascii="Times New Roman" w:hAnsi="Times New Roman" w:cs="Times New Roman"/>
+              </w:rPr>
+              <w:t>5</w:t>
+            </w:r>
+          </w:p>
+        </w:tc>
+        <w:tc>
+          <w:tcPr>
+            <w:tcW w:w="2129" w:type="dxa"/>
+          </w:tcPr>
+          <w:p>
+            <w:pPr>
+              <w:rPr>
+                <w:rFonts w:ascii="Times New Roman" w:hAnsi="Times New Roman" w:cs="Times New Roman"/>
+                <w:i w:val="0"/>
+                <w:iCs w:val="0"/>
+              </w:rPr>
+            </w:pPr>
+            <w:r>
+              <w:rPr>
+                <w:rFonts w:ascii="Times New Roman" w:hAnsi="Times New Roman" w:cs="Times New Roman"/>
+              </w:rPr>
+              <w:t>10.5.0.0/16</w:t>
+            </w:r>
+          </w:p>
+        </w:tc>
+        <w:tc>
+          <w:tcPr>
+            <w:tcW w:w="2129" w:type="dxa"/>
+          </w:tcPr>
+          <w:p>
+            <w:pPr>
+              <w:rPr>
+                <w:rFonts w:ascii="Times New Roman" w:hAnsi="Times New Roman" w:cs="Times New Roman"/>
+                <w:i w:val="0"/>
+                <w:iCs w:val="0"/>
+              </w:rPr>
+            </w:pPr>
+            <w:r>
+              <w:rPr>
+                <w:rFonts w:ascii="Times New Roman" w:hAnsi="Times New Roman" w:cs="Times New Roman"/>
+              </w:rPr>
+              <w:t>172.16.5.0/24</w:t>
+            </w:r>
+          </w:p>
+        </w:tc>
+        <w:tc>
+          <w:tcPr>
+            <w:tcW w:w="2129" w:type="dxa"/>
+          </w:tcPr>
+          <w:p>
+            <w:pPr>
+              <w:rPr>
+                <w:rFonts w:ascii="Times New Roman" w:hAnsi="Times New Roman" w:cs="Times New Roman"/>
+                <w:i w:val="0"/>
+                <w:iCs w:val="0"/>
+              </w:rPr>
+            </w:pPr>
+            <w:r>
+              <w:rPr>
+                <w:rFonts w:ascii="Times New Roman" w:hAnsi="Times New Roman" w:cs="Times New Roman"/>
+              </w:rPr>
+              <w:t>192.168.5.0/24</w:t>
+            </w:r>
+          </w:p>
+        </w:tc>
+      </w:tr>
+      <w:tr>
+        <w:tc>
+          <w:tcPr>
+            <w:tcW w:w="2129" w:type="dxa"/>
+          </w:tcPr>
+          <w:p>
+            <w:pPr>
+              <w:rPr>
+                <w:rFonts w:ascii="Times New Roman" w:hAnsi="Times New Roman" w:cs="Times New Roman"/>
+                <w:i w:val="0"/>
+                <w:iCs w:val="0"/>
+              </w:rPr>
+            </w:pPr>
+            <w:r>
+              <w:rPr>
+                <w:rFonts w:ascii="Times New Roman" w:hAnsi="Times New Roman" w:cs="Times New Roman"/>
+              </w:rPr>
+              <w:t>6</w:t>
+            </w:r>
+          </w:p>
+        </w:tc>
+        <w:tc>
+          <w:tcPr>
+            <w:tcW w:w="2129" w:type="dxa"/>
+          </w:tcPr>
+          <w:p>
+            <w:pPr>
+              <w:rPr>
+                <w:rFonts w:ascii="Times New Roman" w:hAnsi="Times New Roman" w:cs="Times New Roman"/>
+                <w:i w:val="0"/>
+                <w:iCs w:val="0"/>
+              </w:rPr>
+            </w:pPr>
+            <w:r>
+              <w:rPr>
+                <w:rFonts w:ascii="Times New Roman" w:hAnsi="Times New Roman" w:cs="Times New Roman"/>
+              </w:rPr>
+              <w:t>10.6.0.0/16</w:t>
+            </w:r>
+          </w:p>
+        </w:tc>
+        <w:tc>
+          <w:tcPr>
+            <w:tcW w:w="2129" w:type="dxa"/>
+          </w:tcPr>
+          <w:p>
+            <w:pPr>
+              <w:rPr>
+                <w:rFonts w:ascii="Times New Roman" w:hAnsi="Times New Roman" w:cs="Times New Roman"/>
+                <w:i w:val="0"/>
+                <w:iCs w:val="0"/>
+              </w:rPr>
+            </w:pPr>
+            <w:r>
+              <w:rPr>
+                <w:rFonts w:ascii="Times New Roman" w:hAnsi="Times New Roman" w:cs="Times New Roman"/>
+              </w:rPr>
+              <w:t>172.16.6.0/24</w:t>
+            </w:r>
+          </w:p>
+        </w:tc>
+        <w:tc>
+          <w:tcPr>
+            <w:tcW w:w="2129" w:type="dxa"/>
+          </w:tcPr>
+          <w:p>
+            <w:pPr>
+              <w:rPr>
+                <w:rFonts w:ascii="Times New Roman" w:hAnsi="Times New Roman" w:cs="Times New Roman"/>
+                <w:i w:val="0"/>
+                <w:iCs w:val="0"/>
+              </w:rPr>
+            </w:pPr>
+            <w:r>
+              <w:rPr>
+                <w:rFonts w:ascii="Times New Roman" w:hAnsi="Times New Roman" w:cs="Times New Roman"/>
+              </w:rPr>
+              <w:t>192.168.6.0/24</w:t>
+            </w:r>
+          </w:p>
+        </w:tc>
+      </w:tr>
+      <w:tr>
+        <w:tc>
+          <w:tcPr>
+            <w:tcW w:w="2129" w:type="dxa"/>
+          </w:tcPr>
+          <w:p>
+            <w:pPr>
+              <w:rPr>
+                <w:rFonts w:ascii="Times New Roman" w:hAnsi="Times New Roman" w:cs="Times New Roman"/>
+                <w:i w:val="0"/>
+                <w:iCs w:val="0"/>
+              </w:rPr>
+            </w:pPr>
+            <w:r>
+              <w:rPr>
+                <w:rFonts w:ascii="Times New Roman" w:hAnsi="Times New Roman" w:cs="Times New Roman"/>
+              </w:rPr>
+              <w:t>7</w:t>
+            </w:r>
+          </w:p>
+        </w:tc>
+        <w:tc>
+          <w:tcPr>
+            <w:tcW w:w="2129" w:type="dxa"/>
+          </w:tcPr>
+          <w:p>
+            <w:pPr>
+              <w:rPr>
+                <w:rFonts w:ascii="Times New Roman" w:hAnsi="Times New Roman" w:cs="Times New Roman"/>
+                <w:i w:val="0"/>
+                <w:iCs w:val="0"/>
+              </w:rPr>
+            </w:pPr>
+            <w:r>
+              <w:rPr>
+                <w:rFonts w:ascii="Times New Roman" w:hAnsi="Times New Roman" w:cs="Times New Roman"/>
+              </w:rPr>
+              <w:t>10.7.0.0/16</w:t>
+            </w:r>
+          </w:p>
+        </w:tc>
+        <w:tc>
+          <w:tcPr>
+            <w:tcW w:w="2129" w:type="dxa"/>
+          </w:tcPr>
+          <w:p>
+            <w:pPr>
+              <w:rPr>
+                <w:rFonts w:ascii="Times New Roman" w:hAnsi="Times New Roman" w:cs="Times New Roman"/>
+                <w:i w:val="0"/>
+                <w:iCs w:val="0"/>
+              </w:rPr>
+            </w:pPr>
+            <w:r>
+              <w:rPr>
+                <w:rFonts w:ascii="Times New Roman" w:hAnsi="Times New Roman" w:cs="Times New Roman"/>
+              </w:rPr>
+              <w:t>172.16.7.0/24</w:t>
+            </w:r>
+          </w:p>
+        </w:tc>
+        <w:tc>
+          <w:tcPr>
+            <w:tcW w:w="2129" w:type="dxa"/>
+          </w:tcPr>
+          <w:p>
+            <w:pPr>
+              <w:rPr>
+                <w:rFonts w:ascii="Times New Roman" w:hAnsi="Times New Roman" w:cs="Times New Roman"/>
+                <w:i w:val="0"/>
+                <w:iCs w:val="0"/>
+              </w:rPr>
+            </w:pPr>
+            <w:r>
+              <w:rPr>
+                <w:rFonts w:ascii="Times New Roman" w:hAnsi="Times New Roman" w:cs="Times New Roman"/>
+              </w:rPr>
+              <w:t>192.168.7.0/24</w:t>
+            </w:r>
+          </w:p>
+        </w:tc>
+      </w:tr>
+      <w:tr>
+        <w:tc>
+          <w:tcPr>
+            <w:tcW w:w="2129" w:type="dxa"/>
+          </w:tcPr>
+          <w:p>
+            <w:pPr>
+              <w:rPr>
+                <w:rFonts w:ascii="Times New Roman" w:hAnsi="Times New Roman" w:cs="Times New Roman"/>
+                <w:i w:val="0"/>
+                <w:iCs w:val="0"/>
+              </w:rPr>
+            </w:pPr>
+            <w:r>
+              <w:rPr>
+                <w:rFonts w:ascii="Times New Roman" w:hAnsi="Times New Roman" w:cs="Times New Roman"/>
+              </w:rPr>
+              <w:t>8</w:t>
+            </w:r>
+          </w:p>
+        </w:tc>
+        <w:tc>
+          <w:tcPr>
+            <w:tcW w:w="2129" w:type="dxa"/>
+          </w:tcPr>
+          <w:p>
+            <w:pPr>
+              <w:rPr>
+                <w:rFonts w:ascii="Times New Roman" w:hAnsi="Times New Roman" w:cs="Times New Roman"/>
+                <w:i w:val="0"/>
+                <w:iCs w:val="0"/>
+              </w:rPr>
+            </w:pPr>
+            <w:r>
+              <w:rPr>
+                <w:rFonts w:ascii="Times New Roman" w:hAnsi="Times New Roman" w:cs="Times New Roman"/>
+              </w:rPr>
+              <w:t>10.8.0.0/16</w:t>
+            </w:r>
+          </w:p>
+        </w:tc>
+        <w:tc>
+          <w:tcPr>
+            <w:tcW w:w="2129" w:type="dxa"/>
+          </w:tcPr>
+          <w:p>
+            <w:pPr>
+              <w:rPr>
+                <w:rFonts w:ascii="Times New Roman" w:hAnsi="Times New Roman" w:cs="Times New Roman"/>
+                <w:i w:val="0"/>
+                <w:iCs w:val="0"/>
+              </w:rPr>
+            </w:pPr>
+            <w:r>
+              <w:rPr>
+                <w:rFonts w:ascii="Times New Roman" w:hAnsi="Times New Roman" w:cs="Times New Roman"/>
+              </w:rPr>
+              <w:t>172.16.8.0/24</w:t>
+            </w:r>
+          </w:p>
+        </w:tc>
+        <w:tc>
+          <w:tcPr>
+            <w:tcW w:w="2129" w:type="dxa"/>
+          </w:tcPr>
+          <w:p>
+            <w:pPr>
+              <w:rPr>
+                <w:rFonts w:ascii="Times New Roman" w:hAnsi="Times New Roman" w:cs="Times New Roman"/>
+                <w:i w:val="0"/>
+                <w:iCs w:val="0"/>
+              </w:rPr>
+            </w:pPr>
+            <w:r>
+              <w:rPr>
+                <w:rFonts w:ascii="Times New Roman" w:hAnsi="Times New Roman" w:cs="Times New Roman"/>
+              </w:rPr>
+              <w:t>192.168.8.0/24</w:t>
+            </w:r>
+          </w:p>
+        </w:tc>
+      </w:tr>
+      <w:tr>
+        <w:tc>
+          <w:tcPr>
+            <w:tcW w:w="2129" w:type="dxa"/>
+          </w:tcPr>
+          <w:p>
+            <w:pPr>
+              <w:rPr>
+                <w:rFonts w:ascii="Times New Roman" w:hAnsi="Times New Roman" w:cs="Times New Roman"/>
+                <w:i w:val="0"/>
+                <w:iCs w:val="0"/>
+              </w:rPr>
+            </w:pPr>
+            <w:r>
+              <w:rPr>
+                <w:rFonts w:ascii="Times New Roman" w:hAnsi="Times New Roman" w:cs="Times New Roman"/>
+              </w:rPr>
+              <w:t>9</w:t>
+            </w:r>
+          </w:p>
+        </w:tc>
+        <w:tc>
+          <w:tcPr>
+            <w:tcW w:w="2129" w:type="dxa"/>
+          </w:tcPr>
+          <w:p>
+            <w:pPr>
+              <w:rPr>
+                <w:rFonts w:ascii="Times New Roman" w:hAnsi="Times New Roman" w:cs="Times New Roman"/>
+                <w:i w:val="0"/>
+                <w:iCs w:val="0"/>
+              </w:rPr>
+            </w:pPr>
+            <w:r>
+              <w:rPr>
+                <w:rFonts w:ascii="Times New Roman" w:hAnsi="Times New Roman" w:cs="Times New Roman"/>
+              </w:rPr>
+              <w:t>10.9.0.0/16</w:t>
+            </w:r>
+          </w:p>
+        </w:tc>
+        <w:tc>
+          <w:tcPr>
+            <w:tcW w:w="2129" w:type="dxa"/>
+          </w:tcPr>
+          <w:p>
+            <w:pPr>
+              <w:rPr>
+                <w:rFonts w:ascii="Times New Roman" w:hAnsi="Times New Roman" w:cs="Times New Roman"/>
+                <w:i w:val="0"/>
+                <w:iCs w:val="0"/>
+              </w:rPr>
+            </w:pPr>
+            <w:r>
+              <w:rPr>
+                <w:rFonts w:ascii="Times New Roman" w:hAnsi="Times New Roman" w:cs="Times New Roman"/>
+              </w:rPr>
+              <w:t>172.16.9.0/24</w:t>
+            </w:r>
+          </w:p>
+        </w:tc>
+        <w:tc>
+          <w:tcPr>
+            <w:tcW w:w="2129" w:type="dxa"/>
+          </w:tcPr>
+          <w:p>
+            <w:pPr>
+              <w:rPr>
+                <w:rFonts w:ascii="Times New Roman" w:hAnsi="Times New Roman" w:cs="Times New Roman"/>
+                <w:i w:val="0"/>
+                <w:iCs w:val="0"/>
+              </w:rPr>
+            </w:pPr>
+            <w:r>
+              <w:rPr>
+                <w:rFonts w:ascii="Times New Roman" w:hAnsi="Times New Roman" w:cs="Times New Roman"/>
+              </w:rPr>
+              <w:t>192.168.9.0/24</w:t>
+            </w:r>
+          </w:p>
+        </w:tc>
+      </w:tr>
+      <w:tr>
+        <w:tc>
+          <w:tcPr>
+            <w:tcW w:w="2129" w:type="dxa"/>
+          </w:tcPr>
+          <w:p>
+            <w:pPr>
+              <w:rPr>
+                <w:rFonts w:ascii="Times New Roman" w:hAnsi="Times New Roman" w:cs="Times New Roman"/>
+                <w:i w:val="0"/>
+                <w:iCs w:val="0"/>
+              </w:rPr>
+            </w:pPr>
+            <w:r>
+              <w:rPr>
+                <w:rFonts w:ascii="Times New Roman" w:hAnsi="Times New Roman" w:cs="Times New Roman"/>
+              </w:rPr>
+              <w:t>10</w:t>
+            </w:r>
+          </w:p>
+        </w:tc>
+        <w:tc>
+          <w:tcPr>
+            <w:tcW w:w="2129" w:type="dxa"/>
+          </w:tcPr>
+          <w:p>
+            <w:pPr>
+              <w:rPr>
+                <w:rFonts w:ascii="Times New Roman" w:hAnsi="Times New Roman" w:cs="Times New Roman"/>
+                <w:i w:val="0"/>
+                <w:iCs w:val="0"/>
+              </w:rPr>
+            </w:pPr>
+            <w:r>
+              <w:rPr>
+                <w:rFonts w:ascii="Times New Roman" w:hAnsi="Times New Roman" w:cs="Times New Roman"/>
+              </w:rPr>
+              <w:t>10.10.0.0/16</w:t>
+            </w:r>
+          </w:p>
+        </w:tc>
+        <w:tc>
+          <w:tcPr>
+            <w:tcW w:w="2129" w:type="dxa"/>
+          </w:tcPr>
+          <w:p>
+            <w:pPr>
+              <w:rPr>
+                <w:rFonts w:ascii="Times New Roman" w:hAnsi="Times New Roman" w:cs="Times New Roman"/>
+                <w:i w:val="0"/>
+                <w:iCs w:val="0"/>
+              </w:rPr>
+            </w:pPr>
+            <w:r>
+              <w:rPr>
+                <w:rFonts w:ascii="Times New Roman" w:hAnsi="Times New Roman" w:cs="Times New Roman"/>
+              </w:rPr>
+              <w:t>172.16.10.0/24</w:t>
+            </w:r>
+          </w:p>
+        </w:tc>
+        <w:tc>
+          <w:tcPr>
+            <w:tcW w:w="2129" w:type="dxa"/>
+          </w:tcPr>
+          <w:p>
+            <w:pPr>
+              <w:rPr>
+                <w:rFonts w:ascii="Times New Roman" w:hAnsi="Times New Roman" w:cs="Times New Roman"/>
+                <w:i w:val="0"/>
+                <w:iCs w:val="0"/>
+              </w:rPr>
+            </w:pPr>
+            <w:r>
+              <w:rPr>
+                <w:rFonts w:ascii="Times New Roman" w:hAnsi="Times New Roman" w:cs="Times New Roman"/>
+              </w:rPr>
+              <w:t>192.168.10.0/24</w:t>
+            </w:r>
+          </w:p>
+        </w:tc>
+      </w:tr>
+      <w:tr>
+        <w:tc>
+          <w:tcPr>
+            <w:tcW w:w="2129" w:type="dxa"/>
+          </w:tcPr>
+          <w:p>
+            <w:pPr>
+              <w:rPr>
+                <w:rFonts w:ascii="Times New Roman" w:hAnsi="Times New Roman" w:cs="Times New Roman"/>
+                <w:i w:val="0"/>
+                <w:iCs w:val="0"/>
+              </w:rPr>
+            </w:pPr>
+            <w:r>
+              <w:rPr>
+                <w:rFonts w:ascii="Times New Roman" w:hAnsi="Times New Roman" w:cs="Times New Roman"/>
+              </w:rPr>
+              <w:t>11</w:t>
+            </w:r>
+          </w:p>
+        </w:tc>
+        <w:tc>
+          <w:tcPr>
+            <w:tcW w:w="2129" w:type="dxa"/>
+          </w:tcPr>
+          <w:p>
+            <w:pPr>
+              <w:rPr>
+                <w:rFonts w:ascii="Times New Roman" w:hAnsi="Times New Roman" w:cs="Times New Roman"/>
+                <w:i w:val="0"/>
+                <w:iCs w:val="0"/>
+              </w:rPr>
+            </w:pPr>
+            <w:r>
+              <w:rPr>
+                <w:rFonts w:ascii="Times New Roman" w:hAnsi="Times New Roman" w:cs="Times New Roman"/>
+              </w:rPr>
+              <w:t>10.11.0.0/16</w:t>
+            </w:r>
+          </w:p>
+        </w:tc>
+        <w:tc>
+          <w:tcPr>
+            <w:tcW w:w="2129" w:type="dxa"/>
+          </w:tcPr>
+          <w:p>
+            <w:pPr>
+              <w:rPr>
+                <w:rFonts w:ascii="Times New Roman" w:hAnsi="Times New Roman" w:cs="Times New Roman"/>
+                <w:i w:val="0"/>
+                <w:iCs w:val="0"/>
+              </w:rPr>
+            </w:pPr>
+            <w:r>
+              <w:rPr>
+                <w:rFonts w:ascii="Times New Roman" w:hAnsi="Times New Roman" w:cs="Times New Roman"/>
+              </w:rPr>
+              <w:t>172.16.11.0/24</w:t>
+            </w:r>
+          </w:p>
+        </w:tc>
+        <w:tc>
+          <w:tcPr>
+            <w:tcW w:w="2129" w:type="dxa"/>
+          </w:tcPr>
+          <w:p>
+            <w:pPr>
+              <w:rPr>
+                <w:rFonts w:ascii="Times New Roman" w:hAnsi="Times New Roman" w:cs="Times New Roman"/>
+                <w:i w:val="0"/>
+                <w:iCs w:val="0"/>
+              </w:rPr>
+            </w:pPr>
+            <w:r>
+              <w:rPr>
+                <w:rFonts w:ascii="Times New Roman" w:hAnsi="Times New Roman" w:cs="Times New Roman"/>
+              </w:rPr>
+              <w:t>192.168.11.0/24</w:t>
+            </w:r>
+          </w:p>
+        </w:tc>
+      </w:tr>
+      <w:tr>
+        <w:tc>
+          <w:tcPr>
+            <w:tcW w:w="2129" w:type="dxa"/>
+          </w:tcPr>
+          <w:p>
+            <w:pPr>
+              <w:rPr>
+                <w:rFonts w:ascii="Times New Roman" w:hAnsi="Times New Roman" w:cs="Times New Roman"/>
+                <w:i w:val="0"/>
+                <w:iCs w:val="0"/>
+              </w:rPr>
+            </w:pPr>
+            <w:r>
+              <w:rPr>
+                <w:rFonts w:ascii="Times New Roman" w:hAnsi="Times New Roman" w:cs="Times New Roman"/>
+              </w:rPr>
+              <w:t>12</w:t>
+            </w:r>
+          </w:p>
+        </w:tc>
+        <w:tc>
+          <w:tcPr>
+            <w:tcW w:w="2129" w:type="dxa"/>
+          </w:tcPr>
+          <w:p>
+            <w:pPr>
+              <w:rPr>
+                <w:rFonts w:ascii="Times New Roman" w:hAnsi="Times New Roman" w:cs="Times New Roman"/>
+                <w:i w:val="0"/>
+                <w:iCs w:val="0"/>
+              </w:rPr>
+            </w:pPr>
+            <w:r>
+              <w:rPr>
+                <w:rFonts w:ascii="Times New Roman" w:hAnsi="Times New Roman" w:cs="Times New Roman"/>
+              </w:rPr>
+              <w:t>10.12.0.0/16</w:t>
+            </w:r>
+          </w:p>
+        </w:tc>
+        <w:tc>
+          <w:tcPr>
+            <w:tcW w:w="2129" w:type="dxa"/>
+          </w:tcPr>
+          <w:p>
+            <w:pPr>
+              <w:rPr>
+                <w:rFonts w:ascii="Times New Roman" w:hAnsi="Times New Roman" w:cs="Times New Roman"/>
+                <w:i w:val="0"/>
+                <w:iCs w:val="0"/>
+              </w:rPr>
+            </w:pPr>
+            <w:r>
+              <w:rPr>
+                <w:rFonts w:ascii="Times New Roman" w:hAnsi="Times New Roman" w:cs="Times New Roman"/>
+              </w:rPr>
+              <w:t>172.16.12.0/24</w:t>
+            </w:r>
+          </w:p>
+        </w:tc>
+        <w:tc>
+          <w:tcPr>
+            <w:tcW w:w="2129" w:type="dxa"/>
+          </w:tcPr>
+          <w:p>
+            <w:pPr>
+              <w:rPr>
+                <w:rFonts w:ascii="Times New Roman" w:hAnsi="Times New Roman" w:cs="Times New Roman"/>
+                <w:i w:val="0"/>
+                <w:iCs w:val="0"/>
+              </w:rPr>
+            </w:pPr>
+            <w:r>
+              <w:rPr>
+                <w:rFonts w:ascii="Times New Roman" w:hAnsi="Times New Roman" w:cs="Times New Roman"/>
+              </w:rPr>
+              <w:t>192.168.12.0/24</w:t>
+            </w:r>
+          </w:p>
+        </w:tc>
+      </w:tr>
+      <w:tr>
+        <w:tc>
+          <w:tcPr>
+            <w:tcW w:w="2129" w:type="dxa"/>
+          </w:tcPr>
+          <w:p>
+            <w:pPr>
+              <w:rPr>
+                <w:rFonts w:ascii="Times New Roman" w:hAnsi="Times New Roman" w:cs="Times New Roman"/>
+                <w:i w:val="0"/>
+                <w:iCs w:val="0"/>
+              </w:rPr>
+            </w:pPr>
+            <w:r>
+              <w:rPr>
+                <w:rFonts w:ascii="Times New Roman" w:hAnsi="Times New Roman" w:cs="Times New Roman"/>
+              </w:rPr>
+              <w:t>13</w:t>
+            </w:r>
+          </w:p>
+        </w:tc>
+        <w:tc>
+          <w:tcPr>
+            <w:tcW w:w="2129" w:type="dxa"/>
+          </w:tcPr>
+          <w:p>
+            <w:pPr>
+              <w:rPr>
+                <w:rFonts w:ascii="Times New Roman" w:hAnsi="Times New Roman" w:cs="Times New Roman"/>
+                <w:i w:val="0"/>
+                <w:iCs w:val="0"/>
+              </w:rPr>
+            </w:pPr>
+            <w:r>
+              <w:rPr>
+                <w:rFonts w:ascii="Times New Roman" w:hAnsi="Times New Roman" w:cs="Times New Roman"/>
+              </w:rPr>
+              <w:t>10.13.0.0/16</w:t>
+            </w:r>
+          </w:p>
+        </w:tc>
+        <w:tc>
+          <w:tcPr>
+            <w:tcW w:w="2129" w:type="dxa"/>
+          </w:tcPr>
+          <w:p>
+            <w:pPr>
+              <w:rPr>
+                <w:rFonts w:ascii="Times New Roman" w:hAnsi="Times New Roman" w:cs="Times New Roman"/>
+                <w:i w:val="0"/>
+                <w:iCs w:val="0"/>
+              </w:rPr>
+            </w:pPr>
+            <w:r>
+              <w:rPr>
+                <w:rFonts w:ascii="Times New Roman" w:hAnsi="Times New Roman" w:cs="Times New Roman"/>
+              </w:rPr>
+              <w:t>172.16.13.0/24</w:t>
+            </w:r>
+          </w:p>
+        </w:tc>
+        <w:tc>
+          <w:tcPr>
+            <w:tcW w:w="2129" w:type="dxa"/>
+          </w:tcPr>
+          <w:p>
+            <w:pPr>
+              <w:rPr>
+                <w:rFonts w:ascii="Times New Roman" w:hAnsi="Times New Roman" w:cs="Times New Roman"/>
+                <w:i w:val="0"/>
+                <w:iCs w:val="0"/>
+              </w:rPr>
+            </w:pPr>
+            <w:r>
+              <w:rPr>
+                <w:rFonts w:ascii="Times New Roman" w:hAnsi="Times New Roman" w:cs="Times New Roman"/>
+              </w:rPr>
+              <w:t>192.168.13.0/24</w:t>
+            </w:r>
+          </w:p>
+        </w:tc>
+      </w:tr>
+      <w:tr>
+        <w:tc>
+          <w:tcPr>
+            <w:tcW w:w="2129" w:type="dxa"/>
+          </w:tcPr>
+          <w:p>
+            <w:pPr>
+              <w:rPr>
+                <w:rFonts w:ascii="Times New Roman" w:hAnsi="Times New Roman" w:cs="Times New Roman"/>
+                <w:i w:val="0"/>
+                <w:iCs w:val="0"/>
+              </w:rPr>
+            </w:pPr>
+            <w:r>
+              <w:rPr>
+                <w:rFonts w:ascii="Times New Roman" w:hAnsi="Times New Roman" w:cs="Times New Roman"/>
+              </w:rPr>
+              <w:t>14</w:t>
+            </w:r>
+          </w:p>
+        </w:tc>
+        <w:tc>
+          <w:tcPr>
+            <w:tcW w:w="2129" w:type="dxa"/>
+          </w:tcPr>
+          <w:p>
+            <w:pPr>
+              <w:rPr>
+                <w:rFonts w:ascii="Times New Roman" w:hAnsi="Times New Roman" w:cs="Times New Roman"/>
+                <w:i w:val="0"/>
+                <w:iCs w:val="0"/>
+              </w:rPr>
+            </w:pPr>
+            <w:r>
+              <w:rPr>
+                <w:rFonts w:ascii="Times New Roman" w:hAnsi="Times New Roman" w:cs="Times New Roman"/>
+              </w:rPr>
+              <w:t>10.14.0.0/16</w:t>
+            </w:r>
+          </w:p>
+        </w:tc>
+        <w:tc>
+          <w:tcPr>
+            <w:tcW w:w="2129" w:type="dxa"/>
+          </w:tcPr>
+          <w:p>
+            <w:pPr>
+              <w:rPr>
+                <w:rFonts w:ascii="Times New Roman" w:hAnsi="Times New Roman" w:cs="Times New Roman"/>
+                <w:i w:val="0"/>
+                <w:iCs w:val="0"/>
+              </w:rPr>
+            </w:pPr>
+            <w:r>
+              <w:rPr>
+                <w:rFonts w:ascii="Times New Roman" w:hAnsi="Times New Roman" w:cs="Times New Roman"/>
+              </w:rPr>
+              <w:t>172.16.14.0/24</w:t>
+            </w:r>
+          </w:p>
+        </w:tc>
+        <w:tc>
+          <w:tcPr>
+            <w:tcW w:w="2129" w:type="dxa"/>
+          </w:tcPr>
+          <w:p>
+            <w:pPr>
+              <w:rPr>
+                <w:rFonts w:ascii="Times New Roman" w:hAnsi="Times New Roman" w:cs="Times New Roman"/>
+                <w:i w:val="0"/>
+                <w:iCs w:val="0"/>
+              </w:rPr>
+            </w:pPr>
+            <w:r>
+              <w:rPr>
+                <w:rFonts w:ascii="Times New Roman" w:hAnsi="Times New Roman" w:cs="Times New Roman"/>
+              </w:rPr>
+              <w:t>192.168.14.0/24</w:t>
+            </w:r>
+          </w:p>
+        </w:tc>
+      </w:tr>
+      <w:tr>
+        <w:tc>
+          <w:tcPr>
+            <w:tcW w:w="2129" w:type="dxa"/>
+          </w:tcPr>
+          <w:p>
+            <w:pPr>
+              <w:rPr>
+                <w:rFonts w:ascii="Times New Roman" w:hAnsi="Times New Roman" w:cs="Times New Roman"/>
+                <w:i w:val="0"/>
+                <w:iCs w:val="0"/>
+              </w:rPr>
+            </w:pPr>
+            <w:r>
+              <w:rPr>
+                <w:rFonts w:ascii="Times New Roman" w:hAnsi="Times New Roman" w:cs="Times New Roman"/>
+              </w:rPr>
+              <w:t>15</w:t>
+            </w:r>
+          </w:p>
+        </w:tc>
+        <w:tc>
+          <w:tcPr>
+            <w:tcW w:w="2129" w:type="dxa"/>
+          </w:tcPr>
+          <w:p>
+            <w:pPr>
+              <w:rPr>
+                <w:rFonts w:ascii="Times New Roman" w:hAnsi="Times New Roman" w:cs="Times New Roman"/>
+                <w:i w:val="0"/>
+                <w:iCs w:val="0"/>
+              </w:rPr>
+            </w:pPr>
+            <w:r>
+              <w:rPr>
+                <w:rFonts w:ascii="Times New Roman" w:hAnsi="Times New Roman" w:cs="Times New Roman"/>
+              </w:rPr>
+              <w:t>10.15.0.0/16</w:t>
+            </w:r>
+          </w:p>
+        </w:tc>
+        <w:tc>
+          <w:tcPr>
+            <w:tcW w:w="2129" w:type="dxa"/>
+          </w:tcPr>
+          <w:p>
+            <w:pPr>
+              <w:rPr>
+                <w:rFonts w:ascii="Times New Roman" w:hAnsi="Times New Roman" w:cs="Times New Roman"/>
+                <w:i w:val="0"/>
+                <w:iCs w:val="0"/>
+              </w:rPr>
+            </w:pPr>
+            <w:r>
+              <w:rPr>
+                <w:rFonts w:ascii="Times New Roman" w:hAnsi="Times New Roman" w:cs="Times New Roman"/>
+              </w:rPr>
+              <w:t>172.16.15.0/24</w:t>
+            </w:r>
+          </w:p>
+        </w:tc>
+        <w:tc>
+          <w:tcPr>
+            <w:tcW w:w="2129" w:type="dxa"/>
+          </w:tcPr>
+          <w:p>
+            <w:pPr>
+              <w:rPr>
+                <w:rFonts w:ascii="Times New Roman" w:hAnsi="Times New Roman" w:cs="Times New Roman"/>
+                <w:i w:val="0"/>
+                <w:iCs w:val="0"/>
+              </w:rPr>
+            </w:pPr>
+            <w:r>
+              <w:rPr>
+                <w:rFonts w:ascii="Times New Roman" w:hAnsi="Times New Roman" w:cs="Times New Roman"/>
+              </w:rPr>
+              <w:t>192.168.15.0/24</w:t>
+            </w:r>
+          </w:p>
+        </w:tc>
+      </w:tr>
+    </w:tbl>
+    <w:p>
+      <w:pPr>
+        <w:tabs>
+          <w:tab w:val="left" w:pos="1198"/>
+        </w:tabs>
+        <w:rPr>
+          <w:rFonts w:ascii="Times New Roman" w:hAnsi="Times New Roman" w:cs="Times New Roman"/>
+          <w:i w:val="0"/>
+          <w:iCs w:val="0"/>
+          <w:color w:val="000000" w:themeColor="text1"/>
+          <w:sz w:val="2"/>
+          <w:szCs w:val="2"/>
+        </w:rPr>
+      </w:pPr>
+    </w:p>
+    <w:p>
+      <w:pPr>
+        <w:rPr>
+          <w:i w:val="0"/>
+          <w:iCs w:val="0"/>
+        </w:rPr>
+      </w:pPr>
+    </w:p>
+    <w:p>
+      <w:pPr>
+        <w:rPr>
+          <w:b/>
+          <w:bCs/>
+          <w:sz w:val="36"/>
+          <w:szCs w:val="36"/>
+          <w:u w:val="single"/>
         </w:rPr>
       </w:pPr>
     </w:p>
@@ -6530,6 +10257,95 @@
     </w:lvl>
   </w:abstractNum>
   <w:abstractNum w:abstractNumId="3" w15:restartNumberingAfterBreak="0">
+    <w:nsid w:val="24563F13"/>
+    <w:multiLevelType w:val="hybridMultilevel"/>
+    <w:tmpl w:val="AA007442"/>
+    <w:lvl w:ilvl="0" w:tplc="0409000F">
+      <w:start w:val="1"/>
+      <w:numFmt w:val="decimal"/>
+      <w:lvlText w:val="%1."/>
+      <w:lvlJc w:val="left"/>
+      <w:pPr>
+        <w:ind w:left="720" w:hanging="360"/>
+      </w:pPr>
+      <w:rPr>
+        <w:rFonts w:hint="default"/>
+      </w:rPr>
+    </w:lvl>
+    <w:lvl w:ilvl="1" w:tplc="04090019" w:tentative="1">
+      <w:start w:val="1"/>
+      <w:numFmt w:val="lowerLetter"/>
+      <w:lvlText w:val="%2."/>
+      <w:lvlJc w:val="left"/>
+      <w:pPr>
+        <w:ind w:left="1440" w:hanging="360"/>
+      </w:pPr>
+    </w:lvl>
+    <w:lvl w:ilvl="2" w:tplc="0409001B" w:tentative="1">
+      <w:start w:val="1"/>
+      <w:numFmt w:val="lowerRoman"/>
+      <w:lvlText w:val="%3."/>
+      <w:lvlJc w:val="right"/>
+      <w:pPr>
+        <w:ind w:left="2160" w:hanging="180"/>
+      </w:pPr>
+    </w:lvl>
+    <w:lvl w:ilvl="3" w:tplc="0409000F" w:tentative="1">
+      <w:start w:val="1"/>
+      <w:numFmt w:val="decimal"/>
+      <w:lvlText w:val="%4."/>
+      <w:lvlJc w:val="left"/>
+      <w:pPr>
+        <w:ind w:left="2880" w:hanging="360"/>
+      </w:pPr>
+    </w:lvl>
+    <w:lvl w:ilvl="4" w:tplc="04090019" w:tentative="1">
+      <w:start w:val="1"/>
+      <w:numFmt w:val="lowerLetter"/>
+      <w:lvlText w:val="%5."/>
+      <w:lvlJc w:val="left"/>
+      <w:pPr>
+        <w:ind w:left="3600" w:hanging="360"/>
+      </w:pPr>
+    </w:lvl>
+    <w:lvl w:ilvl="5" w:tplc="0409001B" w:tentative="1">
+      <w:start w:val="1"/>
+      <w:numFmt w:val="lowerRoman"/>
+      <w:lvlText w:val="%6."/>
+      <w:lvlJc w:val="right"/>
+      <w:pPr>
+        <w:ind w:left="4320" w:hanging="180"/>
+      </w:pPr>
+    </w:lvl>
+    <w:lvl w:ilvl="6" w:tplc="0409000F" w:tentative="1">
+      <w:start w:val="1"/>
+      <w:numFmt w:val="decimal"/>
+      <w:lvlText w:val="%7."/>
+      <w:lvlJc w:val="left"/>
+      <w:pPr>
+        <w:ind w:left="5040" w:hanging="360"/>
+      </w:pPr>
+    </w:lvl>
+    <w:lvl w:ilvl="7" w:tplc="04090019" w:tentative="1">
+      <w:start w:val="1"/>
+      <w:numFmt w:val="lowerLetter"/>
+      <w:lvlText w:val="%8."/>
+      <w:lvlJc w:val="left"/>
+      <w:pPr>
+        <w:ind w:left="5760" w:hanging="360"/>
+      </w:pPr>
+    </w:lvl>
+    <w:lvl w:ilvl="8" w:tplc="0409001B" w:tentative="1">
+      <w:start w:val="1"/>
+      <w:numFmt w:val="lowerRoman"/>
+      <w:lvlText w:val="%9."/>
+      <w:lvlJc w:val="right"/>
+      <w:pPr>
+        <w:ind w:left="6480" w:hanging="180"/>
+      </w:pPr>
+    </w:lvl>
+  </w:abstractNum>
+  <w:abstractNum w:abstractNumId="4" w15:restartNumberingAfterBreak="0">
     <w:nsid w:val="33505111"/>
     <w:multiLevelType w:val="hybridMultilevel"/>
     <w:tmpl w:val="FA02B052"/>
@@ -6642,7 +10458,7 @@
       </w:rPr>
     </w:lvl>
   </w:abstractNum>
-  <w:abstractNum w:abstractNumId="4" w15:restartNumberingAfterBreak="0">
+  <w:abstractNum w:abstractNumId="5" w15:restartNumberingAfterBreak="0">
     <w:nsid w:val="3C7471B4"/>
     <w:multiLevelType w:val="hybridMultilevel"/>
     <w:tmpl w:val="F060325E"/>
@@ -6731,7 +10547,7 @@
       </w:pPr>
     </w:lvl>
   </w:abstractNum>
-  <w:abstractNum w:abstractNumId="5" w15:restartNumberingAfterBreak="0">
+  <w:abstractNum w:abstractNumId="6" w15:restartNumberingAfterBreak="0">
     <w:nsid w:val="3DFE0B30"/>
     <w:multiLevelType w:val="hybridMultilevel"/>
     <w:tmpl w:val="409CFFA8"/>
@@ -6820,7 +10636,7 @@
       </w:pPr>
     </w:lvl>
   </w:abstractNum>
-  <w:abstractNum w:abstractNumId="6" w15:restartNumberingAfterBreak="0">
+  <w:abstractNum w:abstractNumId="7" w15:restartNumberingAfterBreak="0">
     <w:nsid w:val="4A235F2D"/>
     <w:multiLevelType w:val="hybridMultilevel"/>
     <w:tmpl w:val="2E9C9E7A"/>
@@ -6933,7 +10749,7 @@
       </w:rPr>
     </w:lvl>
   </w:abstractNum>
-  <w:abstractNum w:abstractNumId="7" w15:restartNumberingAfterBreak="0">
+  <w:abstractNum w:abstractNumId="8" w15:restartNumberingAfterBreak="0">
     <w:nsid w:val="539E1874"/>
     <w:multiLevelType w:val="hybridMultilevel"/>
     <w:tmpl w:val="9788BBA4"/>
@@ -7023,7 +10839,7 @@
       </w:pPr>
     </w:lvl>
   </w:abstractNum>
-  <w:abstractNum w:abstractNumId="8" w15:restartNumberingAfterBreak="0">
+  <w:abstractNum w:abstractNumId="9" w15:restartNumberingAfterBreak="0">
     <w:nsid w:val="58770460"/>
     <w:multiLevelType w:val="hybridMultilevel"/>
     <w:tmpl w:val="F060325E"/>
@@ -7112,7 +10928,7 @@
       </w:pPr>
     </w:lvl>
   </w:abstractNum>
-  <w:abstractNum w:abstractNumId="9" w15:restartNumberingAfterBreak="0">
+  <w:abstractNum w:abstractNumId="10" w15:restartNumberingAfterBreak="0">
     <w:nsid w:val="632A7FF9"/>
     <w:multiLevelType w:val="hybridMultilevel"/>
     <w:tmpl w:val="808E660A"/>
@@ -7201,7 +11017,7 @@
       </w:pPr>
     </w:lvl>
   </w:abstractNum>
-  <w:abstractNum w:abstractNumId="10" w15:restartNumberingAfterBreak="0">
+  <w:abstractNum w:abstractNumId="11" w15:restartNumberingAfterBreak="0">
     <w:nsid w:val="68525F2F"/>
     <w:multiLevelType w:val="hybridMultilevel"/>
     <w:tmpl w:val="9BEE956A"/>
@@ -7314,7 +11130,7 @@
       </w:rPr>
     </w:lvl>
   </w:abstractNum>
-  <w:abstractNum w:abstractNumId="11" w15:restartNumberingAfterBreak="0">
+  <w:abstractNum w:abstractNumId="12" w15:restartNumberingAfterBreak="0">
     <w:nsid w:val="6B0D2691"/>
     <w:multiLevelType w:val="hybridMultilevel"/>
     <w:tmpl w:val="808E660A"/>
@@ -7403,7 +11219,7 @@
       </w:pPr>
     </w:lvl>
   </w:abstractNum>
-  <w:abstractNum w:abstractNumId="12" w15:restartNumberingAfterBreak="0">
+  <w:abstractNum w:abstractNumId="13" w15:restartNumberingAfterBreak="0">
     <w:nsid w:val="6CFD6CFA"/>
     <w:multiLevelType w:val="hybridMultilevel"/>
     <w:tmpl w:val="1D22EA22"/>
@@ -7492,7 +11308,7 @@
       </w:pPr>
     </w:lvl>
   </w:abstractNum>
-  <w:abstractNum w:abstractNumId="13" w15:restartNumberingAfterBreak="0">
+  <w:abstractNum w:abstractNumId="14" w15:restartNumberingAfterBreak="0">
     <w:nsid w:val="778A4310"/>
     <w:multiLevelType w:val="hybridMultilevel"/>
     <w:tmpl w:val="07C0BD06"/>
@@ -7605,7 +11421,7 @@
       </w:rPr>
     </w:lvl>
   </w:abstractNum>
-  <w:abstractNum w:abstractNumId="14" w15:restartNumberingAfterBreak="0">
+  <w:abstractNum w:abstractNumId="15" w15:restartNumberingAfterBreak="0">
     <w:nsid w:val="793B166F"/>
     <w:multiLevelType w:val="hybridMultilevel"/>
     <w:tmpl w:val="9258BD24"/>
@@ -7719,7 +11535,7 @@
     </w:lvl>
   </w:abstractNum>
   <w:num w:numId="1">
-    <w:abstractNumId w:val="6"/>
+    <w:abstractNumId w:val="7"/>
   </w:num>
   <w:num w:numId="2">
     <w:abstractNumId w:val="2"/>
@@ -7728,40 +11544,43 @@
     <w:abstractNumId w:val="1"/>
   </w:num>
   <w:num w:numId="4">
+    <w:abstractNumId w:val="11"/>
+  </w:num>
+  <w:num w:numId="5">
+    <w:abstractNumId w:val="14"/>
+  </w:num>
+  <w:num w:numId="6">
+    <w:abstractNumId w:val="15"/>
+  </w:num>
+  <w:num w:numId="7">
+    <w:abstractNumId w:val="4"/>
+  </w:num>
+  <w:num w:numId="8">
+    <w:abstractNumId w:val="9"/>
+  </w:num>
+  <w:num w:numId="9">
+    <w:abstractNumId w:val="5"/>
+  </w:num>
+  <w:num w:numId="10">
+    <w:abstractNumId w:val="6"/>
+  </w:num>
+  <w:num w:numId="11">
+    <w:abstractNumId w:val="13"/>
+  </w:num>
+  <w:num w:numId="12">
     <w:abstractNumId w:val="10"/>
   </w:num>
-  <w:num w:numId="5">
-    <w:abstractNumId w:val="13"/>
-  </w:num>
-  <w:num w:numId="6">
-    <w:abstractNumId w:val="14"/>
-  </w:num>
-  <w:num w:numId="7">
-    <w:abstractNumId w:val="3"/>
-  </w:num>
-  <w:num w:numId="8">
-    <w:abstractNumId w:val="8"/>
-  </w:num>
-  <w:num w:numId="9">
-    <w:abstractNumId w:val="4"/>
-  </w:num>
-  <w:num w:numId="10">
-    <w:abstractNumId w:val="5"/>
-  </w:num>
-  <w:num w:numId="11">
+  <w:num w:numId="13">
     <w:abstractNumId w:val="12"/>
-  </w:num>
-  <w:num w:numId="12">
-    <w:abstractNumId w:val="9"/>
-  </w:num>
-  <w:num w:numId="13">
-    <w:abstractNumId w:val="11"/>
   </w:num>
   <w:num w:numId="14">
     <w:abstractNumId w:val="0"/>
   </w:num>
   <w:num w:numId="15">
-    <w:abstractNumId w:val="7"/>
+    <w:abstractNumId w:val="8"/>
+  </w:num>
+  <w:num w:numId="16">
+    <w:abstractNumId w:val="3"/>
   </w:num>
 </w:numbering>
 </file>

</xml_diff>

<commit_message>
Added the networkdiagram to my report
</commit_message>
<xml_diff>
--- a/Nacedo-Zorgvol/Report-Nacedo.docx
+++ b/Nacedo-Zorgvol/Report-Nacedo.docx
@@ -188,7 +188,7 @@
       <w:r>
         <w:t xml:space="preserve">Go to </w:t>
       </w:r>
-      <w:hyperlink r:id="rId5" w:history="1">
+      <w:hyperlink r:id="rId7" w:history="1">
         <w:r>
           <w:rPr>
             <w:rStyle w:val="Hyperlink"/>
@@ -1119,7 +1119,7 @@
                     <pic:cNvPicPr/>
                   </pic:nvPicPr>
                   <pic:blipFill>
-                    <a:blip r:embed="rId6"/>
+                    <a:blip r:embed="rId8"/>
                     <a:stretch>
                       <a:fillRect/>
                     </a:stretch>
@@ -1224,7 +1224,7 @@
         </w:rPr>
         <w:t xml:space="preserve">Start capturing the network traffic. To generate HTTP traffic, go to </w:t>
       </w:r>
-      <w:hyperlink r:id="rId7">
+      <w:hyperlink r:id="rId9">
         <w:r>
           <w:rPr>
             <w:rStyle w:val="Hyperlink"/>
@@ -1333,7 +1333,7 @@
                     <pic:cNvPicPr/>
                   </pic:nvPicPr>
                   <pic:blipFill rotWithShape="1">
-                    <a:blip r:embed="rId8"/>
+                    <a:blip r:embed="rId10"/>
                     <a:srcRect b="4378"/>
                     <a:stretch/>
                   </pic:blipFill>
@@ -1773,7 +1773,7 @@
                     <pic:cNvPicPr/>
                   </pic:nvPicPr>
                   <pic:blipFill rotWithShape="1">
-                    <a:blip r:embed="rId9"/>
+                    <a:blip r:embed="rId11"/>
                     <a:srcRect b="5001"/>
                     <a:stretch/>
                   </pic:blipFill>
@@ -2053,7 +2053,7 @@
                     <pic:cNvPicPr/>
                   </pic:nvPicPr>
                   <pic:blipFill rotWithShape="1">
-                    <a:blip r:embed="rId10"/>
+                    <a:blip r:embed="rId12"/>
                     <a:srcRect b="5073"/>
                     <a:stretch/>
                   </pic:blipFill>
@@ -2231,7 +2231,7 @@
                     <pic:cNvPicPr/>
                   </pic:nvPicPr>
                   <pic:blipFill rotWithShape="1">
-                    <a:blip r:embed="rId11"/>
+                    <a:blip r:embed="rId13"/>
                     <a:srcRect b="4469"/>
                     <a:stretch/>
                   </pic:blipFill>
@@ -2323,7 +2323,7 @@
                     <pic:cNvPicPr/>
                   </pic:nvPicPr>
                   <pic:blipFill rotWithShape="1">
-                    <a:blip r:embed="rId12"/>
+                    <a:blip r:embed="rId14"/>
                     <a:srcRect b="3968"/>
                     <a:stretch/>
                   </pic:blipFill>
@@ -2498,7 +2498,7 @@
         </w:rPr>
         <w:t xml:space="preserve">o </w:t>
       </w:r>
-      <w:hyperlink r:id="rId13" w:history="1">
+      <w:hyperlink r:id="rId15" w:history="1">
         <w:r>
           <w:rPr>
             <w:rStyle w:val="Hyperlink"/>
@@ -2591,7 +2591,7 @@
                     <pic:cNvPicPr/>
                   </pic:nvPicPr>
                   <pic:blipFill>
-                    <a:blip r:embed="rId14"/>
+                    <a:blip r:embed="rId16"/>
                     <a:stretch>
                       <a:fillRect/>
                     </a:stretch>
@@ -2656,7 +2656,7 @@
                     <pic:cNvPicPr/>
                   </pic:nvPicPr>
                   <pic:blipFill>
-                    <a:blip r:embed="rId14"/>
+                    <a:blip r:embed="rId16"/>
                     <a:stretch>
                       <a:fillRect/>
                     </a:stretch>
@@ -2779,7 +2779,7 @@
         </w:rPr>
         <w:t xml:space="preserve"> </w:t>
       </w:r>
-      <w:hyperlink r:id="rId15" w:history="1">
+      <w:hyperlink r:id="rId17" w:history="1">
         <w:r>
           <w:rPr>
             <w:rStyle w:val="Hyperlink"/>
@@ -2916,7 +2916,7 @@
                     <pic:cNvPicPr/>
                   </pic:nvPicPr>
                   <pic:blipFill rotWithShape="1">
-                    <a:blip r:embed="rId16"/>
+                    <a:blip r:embed="rId18"/>
                     <a:srcRect r="22572" b="4727"/>
                     <a:stretch/>
                   </pic:blipFill>
@@ -3033,7 +3033,7 @@
                     <pic:cNvPicPr/>
                   </pic:nvPicPr>
                   <pic:blipFill rotWithShape="1">
-                    <a:blip r:embed="rId17"/>
+                    <a:blip r:embed="rId19"/>
                     <a:srcRect r="21711" b="3968"/>
                     <a:stretch/>
                   </pic:blipFill>
@@ -3171,7 +3171,7 @@
         </w:rPr>
         <w:t xml:space="preserve"> </w:t>
       </w:r>
-      <w:hyperlink r:id="rId18" w:history="1">
+      <w:hyperlink r:id="rId20" w:history="1">
         <w:r>
           <w:rPr>
             <w:rStyle w:val="Hyperlink"/>
@@ -3273,7 +3273,7 @@
                     <pic:cNvPicPr/>
                   </pic:nvPicPr>
                   <pic:blipFill>
-                    <a:blip r:embed="rId19"/>
+                    <a:blip r:embed="rId21"/>
                     <a:stretch>
                       <a:fillRect/>
                     </a:stretch>
@@ -3540,7 +3540,7 @@
                     </pic:cNvPicPr>
                   </pic:nvPicPr>
                   <pic:blipFill>
-                    <a:blip r:embed="rId20">
+                    <a:blip r:embed="rId22">
                       <a:extLst>
                         <a:ext uri="{28A0092B-C50C-407E-A947-70E740481C1C}">
                           <a14:useLocalDpi xmlns:a14="http://schemas.microsoft.com/office/drawing/2010/main" val="0"/>
@@ -3946,9 +3946,9 @@
           <w:szCs w:val="16"/>
         </w:rPr>
         <w:drawing>
-          <wp:inline distT="0" distB="0" distL="0" distR="0" wp14:anchorId="6DEC43BC" wp14:editId="1BEF8560">
-            <wp:extent cx="6186170" cy="6054725"/>
-            <wp:effectExtent l="0" t="0" r="5080" b="3175"/>
+          <wp:inline distT="0" distB="0" distL="0" distR="0" wp14:anchorId="6DEC43BC" wp14:editId="787F0662">
+            <wp:extent cx="5803387" cy="5680075"/>
+            <wp:effectExtent l="0" t="0" r="6985" b="0"/>
             <wp:docPr id="24" name="Picture 24"/>
             <wp:cNvGraphicFramePr>
               <a:graphicFrameLocks xmlns:a="http://schemas.openxmlformats.org/drawingml/2006/main" noChangeAspect="1"/>
@@ -3963,7 +3963,7 @@
                     </pic:cNvPicPr>
                   </pic:nvPicPr>
                   <pic:blipFill>
-                    <a:blip r:embed="rId21">
+                    <a:blip r:embed="rId23">
                       <a:extLst>
                         <a:ext uri="{28A0092B-C50C-407E-A947-70E740481C1C}">
                           <a14:useLocalDpi xmlns:a14="http://schemas.microsoft.com/office/drawing/2010/main" val="0"/>
@@ -3978,7 +3978,7 @@
                   <pic:spPr bwMode="auto">
                     <a:xfrm>
                       <a:off x="0" y="0"/>
-                      <a:ext cx="6186170" cy="6054725"/>
+                      <a:ext cx="5817436" cy="5693826"/>
                     </a:xfrm>
                     <a:prstGeom prst="rect">
                       <a:avLst/>
@@ -4046,7 +4046,6 @@
           <w:sz w:val="16"/>
           <w:szCs w:val="16"/>
         </w:rPr>
-        <w:lastRenderedPageBreak/>
         <w:t>Look at the ARP entries of your Node1 and Node2. Which ARP entries are there?</w:t>
       </w:r>
     </w:p>
@@ -4282,7 +4281,7 @@
                     </pic:cNvPicPr>
                   </pic:nvPicPr>
                   <pic:blipFill>
-                    <a:blip r:embed="rId22" cstate="print">
+                    <a:blip r:embed="rId24" cstate="print">
                       <a:extLst>
                         <a:ext uri="{28A0092B-C50C-407E-A947-70E740481C1C}">
                           <a14:useLocalDpi xmlns:a14="http://schemas.microsoft.com/office/drawing/2010/main" val="0"/>
@@ -4510,7 +4509,7 @@
                     </pic:cNvPicPr>
                   </pic:nvPicPr>
                   <pic:blipFill>
-                    <a:blip r:embed="rId22" cstate="print">
+                    <a:blip r:embed="rId24" cstate="print">
                       <a:extLst>
                         <a:ext uri="{28A0092B-C50C-407E-A947-70E740481C1C}">
                           <a14:useLocalDpi xmlns:a14="http://schemas.microsoft.com/office/drawing/2010/main" val="0"/>
@@ -5951,7 +5950,7 @@
                     <pic:cNvPicPr/>
                   </pic:nvPicPr>
                   <pic:blipFill>
-                    <a:blip r:embed="rId23">
+                    <a:blip r:embed="rId25">
                       <a:extLst>
                         <a:ext uri="{28A0092B-C50C-407E-A947-70E740481C1C}">
                           <a14:useLocalDpi xmlns:a14="http://schemas.microsoft.com/office/drawing/2010/main" val="0"/>
@@ -6016,7 +6015,7 @@
         </w:rPr>
         <w:t xml:space="preserve">you can use </w:t>
       </w:r>
-      <w:hyperlink r:id="rId24" w:history="1">
+      <w:hyperlink r:id="rId26" w:history="1">
         <w:r>
           <w:rPr>
             <w:color w:val="0000FF"/>
@@ -6763,7 +6762,7 @@
                     </pic:cNvPicPr>
                   </pic:nvPicPr>
                   <pic:blipFill>
-                    <a:blip r:embed="rId25">
+                    <a:blip r:embed="rId27">
                       <a:extLst>
                         <a:ext uri="{28A0092B-C50C-407E-A947-70E740481C1C}">
                           <a14:useLocalDpi xmlns:a14="http://schemas.microsoft.com/office/drawing/2010/main" val="0"/>
@@ -6827,7 +6826,7 @@
                     </pic:cNvPicPr>
                   </pic:nvPicPr>
                   <pic:blipFill>
-                    <a:blip r:embed="rId26" cstate="print">
+                    <a:blip r:embed="rId28" cstate="print">
                       <a:extLst>
                         <a:ext uri="{28A0092B-C50C-407E-A947-70E740481C1C}">
                           <a14:useLocalDpi xmlns:a14="http://schemas.microsoft.com/office/drawing/2010/main" val="0"/>
@@ -7604,7 +7603,7 @@
           <w:color w:val="000000" w:themeColor="text1"/>
         </w:rPr>
       </w:pPr>
-      <w:hyperlink r:id="rId27" w:history="1">
+      <w:hyperlink r:id="rId29" w:history="1">
         <w:r>
           <w:rPr>
             <w:rStyle w:val="Hyperlink"/>
@@ -7661,7 +7660,7 @@
                     <pic:cNvPicPr/>
                   </pic:nvPicPr>
                   <pic:blipFill>
-                    <a:blip r:embed="rId28"/>
+                    <a:blip r:embed="rId30"/>
                     <a:stretch>
                       <a:fillRect/>
                     </a:stretch>
@@ -8024,7 +8023,7 @@
                     </pic:cNvPicPr>
                   </pic:nvPicPr>
                   <pic:blipFill>
-                    <a:blip r:embed="rId29" cstate="print">
+                    <a:blip r:embed="rId31" cstate="print">
                       <a:extLst>
                         <a:ext uri="{28A0092B-C50C-407E-A947-70E740481C1C}">
                           <a14:useLocalDpi xmlns:a14="http://schemas.microsoft.com/office/drawing/2010/main" val="0"/>
@@ -8091,7 +8090,7 @@
                     </pic:cNvPicPr>
                   </pic:nvPicPr>
                   <pic:blipFill>
-                    <a:blip r:embed="rId30" cstate="print">
+                    <a:blip r:embed="rId32" cstate="print">
                       <a:extLst>
                         <a:ext uri="{28A0092B-C50C-407E-A947-70E740481C1C}">
                           <a14:useLocalDpi xmlns:a14="http://schemas.microsoft.com/office/drawing/2010/main" val="0"/>
@@ -8246,7 +8245,7 @@
                     <pic:cNvPicPr/>
                   </pic:nvPicPr>
                   <pic:blipFill>
-                    <a:blip r:embed="rId23">
+                    <a:blip r:embed="rId25">
                       <a:extLst>
                         <a:ext uri="{28A0092B-C50C-407E-A947-70E740481C1C}">
                           <a14:useLocalDpi xmlns:a14="http://schemas.microsoft.com/office/drawing/2010/main" val="0"/>
@@ -8402,7 +8401,7 @@
           <w:noProof/>
         </w:rPr>
         <w:drawing>
-          <wp:inline distT="0" distB="0" distL="0" distR="0" wp14:anchorId="7529B059" wp14:editId="029D9EE4">
+          <wp:inline distT="0" distB="0" distL="0" distR="0" wp14:anchorId="7529B059" wp14:editId="4C1D7ACD">
             <wp:extent cx="5731510" cy="3166745"/>
             <wp:effectExtent l="0" t="0" r="2540" b="0"/>
             <wp:docPr id="32" name="Picture 32"/>
@@ -8419,7 +8418,7 @@
                     </pic:cNvPicPr>
                   </pic:nvPicPr>
                   <pic:blipFill>
-                    <a:blip r:embed="rId31" cstate="print">
+                    <a:blip r:embed="rId33" cstate="print">
                       <a:extLst>
                         <a:ext uri="{28A0092B-C50C-407E-A947-70E740481C1C}">
                           <a14:useLocalDpi xmlns:a14="http://schemas.microsoft.com/office/drawing/2010/main" val="0"/>
@@ -8457,59 +8456,100 @@
           <w:rFonts w:ascii="Times New Roman" w:hAnsi="Times New Roman" w:cs="Times New Roman"/>
           <w:i w:val="0"/>
           <w:iCs w:val="0"/>
-          <w:color w:val="A5A5A5" w:themeColor="accent3"/>
-        </w:rPr>
-      </w:pPr>
-    </w:p>
-    <w:p>
-      <w:pPr>
-        <w:rPr>
-          <w:rFonts w:ascii="Times New Roman" w:hAnsi="Times New Roman" w:cs="Times New Roman"/>
-          <w:i w:val="0"/>
-          <w:iCs w:val="0"/>
-          <w:color w:val="A5A5A5" w:themeColor="accent3"/>
-        </w:rPr>
-      </w:pPr>
-    </w:p>
-    <w:p>
-      <w:pPr>
-        <w:rPr>
-          <w:rFonts w:ascii="Times New Roman" w:hAnsi="Times New Roman" w:cs="Times New Roman"/>
-          <w:i w:val="0"/>
-          <w:iCs w:val="0"/>
-          <w:color w:val="A5A5A5" w:themeColor="accent3"/>
-        </w:rPr>
-      </w:pPr>
-    </w:p>
-    <w:p>
-      <w:pPr>
-        <w:rPr>
-          <w:rFonts w:ascii="Times New Roman" w:hAnsi="Times New Roman" w:cs="Times New Roman"/>
-          <w:i w:val="0"/>
-          <w:iCs w:val="0"/>
-          <w:color w:val="A5A5A5" w:themeColor="accent3"/>
-        </w:rPr>
-      </w:pPr>
-    </w:p>
-    <w:p>
-      <w:pPr>
-        <w:rPr>
-          <w:rFonts w:ascii="Times New Roman" w:hAnsi="Times New Roman" w:cs="Times New Roman"/>
-          <w:i w:val="0"/>
-          <w:iCs w:val="0"/>
-          <w:color w:val="A5A5A5" w:themeColor="accent3"/>
-        </w:rPr>
-      </w:pPr>
-    </w:p>
-    <w:p>
-      <w:pPr>
-        <w:rPr>
-          <w:rFonts w:ascii="Times New Roman" w:hAnsi="Times New Roman" w:cs="Times New Roman"/>
-          <w:i w:val="0"/>
-          <w:iCs w:val="0"/>
-          <w:color w:val="A5A5A5" w:themeColor="accent3"/>
-        </w:rPr>
-      </w:pPr>
+          <w:color w:val="000000" w:themeColor="text1"/>
+        </w:rPr>
+      </w:pPr>
+      <w:r>
+        <w:rPr>
+          <w:noProof/>
+        </w:rPr>
+        <w:lastRenderedPageBreak/>
+        <w:drawing>
+          <wp:inline distT="0" distB="0" distL="0" distR="0" wp14:anchorId="2E44787E" wp14:editId="0D50AEE5">
+            <wp:extent cx="5731510" cy="4360545"/>
+            <wp:effectExtent l="0" t="0" r="2540" b="1905"/>
+            <wp:docPr id="30" name="Picture 30"/>
+            <wp:cNvGraphicFramePr>
+              <a:graphicFrameLocks xmlns:a="http://schemas.openxmlformats.org/drawingml/2006/main" noChangeAspect="1"/>
+            </wp:cNvGraphicFramePr>
+            <a:graphic xmlns:a="http://schemas.openxmlformats.org/drawingml/2006/main">
+              <a:graphicData uri="http://schemas.openxmlformats.org/drawingml/2006/picture">
+                <pic:pic xmlns:pic="http://schemas.openxmlformats.org/drawingml/2006/picture">
+                  <pic:nvPicPr>
+                    <pic:cNvPr id="0" name="Picture 3"/>
+                    <pic:cNvPicPr>
+                      <a:picLocks noChangeAspect="1" noChangeArrowheads="1"/>
+                    </pic:cNvPicPr>
+                  </pic:nvPicPr>
+                  <pic:blipFill>
+                    <a:blip r:embed="rId34">
+                      <a:extLst>
+                        <a:ext uri="{28A0092B-C50C-407E-A947-70E740481C1C}">
+                          <a14:useLocalDpi xmlns:a14="http://schemas.microsoft.com/office/drawing/2010/main" val="0"/>
+                        </a:ext>
+                      </a:extLst>
+                    </a:blip>
+                    <a:srcRect/>
+                    <a:stretch>
+                      <a:fillRect/>
+                    </a:stretch>
+                  </pic:blipFill>
+                  <pic:spPr bwMode="auto">
+                    <a:xfrm>
+                      <a:off x="0" y="0"/>
+                      <a:ext cx="5731510" cy="4360545"/>
+                    </a:xfrm>
+                    <a:prstGeom prst="rect">
+                      <a:avLst/>
+                    </a:prstGeom>
+                    <a:noFill/>
+                    <a:ln>
+                      <a:noFill/>
+                    </a:ln>
+                  </pic:spPr>
+                </pic:pic>
+              </a:graphicData>
+            </a:graphic>
+          </wp:inline>
+        </w:drawing>
+      </w:r>
+    </w:p>
+    <w:p>
+      <w:pPr>
+        <w:rPr>
+          <w:rFonts w:ascii="Times New Roman" w:hAnsi="Times New Roman" w:cs="Times New Roman"/>
+          <w:i w:val="0"/>
+          <w:iCs w:val="0"/>
+          <w:color w:val="000000" w:themeColor="text1"/>
+        </w:rPr>
+      </w:pPr>
+      <w:r>
+        <w:rPr>
+          <w:rFonts w:ascii="Times New Roman" w:hAnsi="Times New Roman" w:cs="Times New Roman"/>
+          <w:i w:val="0"/>
+          <w:iCs w:val="0"/>
+          <w:color w:val="000000" w:themeColor="text1"/>
+        </w:rPr>
+        <w:t>I know our way of connecting to the internet is not the most efficient</w:t>
+      </w:r>
+      <w:r>
+        <w:rPr>
+          <w:rFonts w:ascii="Times New Roman" w:hAnsi="Times New Roman" w:cs="Times New Roman"/>
+          <w:i w:val="0"/>
+          <w:iCs w:val="0"/>
+          <w:color w:val="000000" w:themeColor="text1"/>
+        </w:rPr>
+        <w:t>.</w:t>
+      </w:r>
+      <w:r>
+        <w:rPr>
+          <w:rFonts w:ascii="Times New Roman" w:hAnsi="Times New Roman" w:cs="Times New Roman"/>
+          <w:i w:val="0"/>
+          <w:iCs w:val="0"/>
+          <w:color w:val="000000" w:themeColor="text1"/>
+        </w:rPr>
+        <w:t xml:space="preserve"> We could improve on that.</w:t>
+      </w:r>
     </w:p>
     <w:p>
       <w:pPr>
@@ -9597,6 +9637,7 @@
               <w:rPr>
                 <w:rFonts w:ascii="Times New Roman" w:hAnsi="Times New Roman" w:cs="Times New Roman"/>
               </w:rPr>
+              <w:lastRenderedPageBreak/>
               <w:t>12</w:t>
             </w:r>
           </w:p>
@@ -9961,6 +10002,56 @@
     </w:sectPr>
   </w:body>
 </w:document>
+</file>
+
+<file path=word/endnotes.xml><?xml version="1.0" encoding="utf-8"?>
+<w:endnotes xmlns:wpc="http://schemas.microsoft.com/office/word/2010/wordprocessingCanvas" xmlns:cx="http://schemas.microsoft.com/office/drawing/2014/chartex" xmlns:cx1="http://schemas.microsoft.com/office/drawing/2015/9/8/chartex" xmlns:cx2="http://schemas.microsoft.com/office/drawing/2015/10/21/chartex" xmlns:cx3="http://schemas.microsoft.com/office/drawing/2016/5/9/chartex" xmlns:cx4="http://schemas.microsoft.com/office/drawing/2016/5/10/chartex" xmlns:cx5="http://schemas.microsoft.com/office/drawing/2016/5/11/chartex" xmlns:cx6="http://schemas.microsoft.com/office/drawing/2016/5/12/chartex" xmlns:cx7="http://schemas.microsoft.com/office/drawing/2016/5/13/chartex" xmlns:cx8="http://schemas.microsoft.com/office/drawing/2016/5/14/chartex" xmlns:mc="http://schemas.openxmlformats.org/markup-compatibility/2006" xmlns:aink="http://schemas.microsoft.com/office/drawing/2016/ink" xmlns:am3d="http://schemas.microsoft.com/office/drawing/2017/model3d" xmlns:o="urn:schemas-microsoft-com:office:office" xmlns:r="http://schemas.openxmlformats.org/officeDocument/2006/relationships" xmlns:m="http://schemas.openxmlformats.org/officeDocument/2006/math" xmlns:v="urn:schemas-microsoft-com:vml" xmlns:wp14="http://schemas.microsoft.com/office/word/2010/wordprocessingDrawing" xmlns:wp="http://schemas.openxmlformats.org/drawingml/2006/wordprocessingDrawing" xmlns:w10="urn:schemas-microsoft-com:office:word" xmlns:w="http://schemas.openxmlformats.org/wordprocessingml/2006/main" xmlns:w14="http://schemas.microsoft.com/office/word/2010/wordml" xmlns:w15="http://schemas.microsoft.com/office/word/2012/wordml" xmlns:w16cex="http://schemas.microsoft.com/office/word/2018/wordml/cex" xmlns:w16cid="http://schemas.microsoft.com/office/word/2016/wordml/cid" xmlns:w16="http://schemas.microsoft.com/office/word/2018/wordml" xmlns:w16se="http://schemas.microsoft.com/office/word/2015/wordml/symex" xmlns:wpg="http://schemas.microsoft.com/office/word/2010/wordprocessingGroup" xmlns:wpi="http://schemas.microsoft.com/office/word/2010/wordprocessingInk" xmlns:wne="http://schemas.microsoft.com/office/word/2006/wordml" xmlns:wps="http://schemas.microsoft.com/office/word/2010/wordprocessingShape" mc:Ignorable="w14 w15 w16se w16cid w16 w16cex wp14">
+  <w:endnote w:type="separator" w:id="-1">
+    <w:p>
+      <w:pPr>
+        <w:spacing w:after="0" w:line="240" w:lineRule="auto"/>
+      </w:pPr>
+      <w:r>
+        <w:separator/>
+      </w:r>
+    </w:p>
+  </w:endnote>
+  <w:endnote w:type="continuationSeparator" w:id="0">
+    <w:p>
+      <w:pPr>
+        <w:spacing w:after="0" w:line="240" w:lineRule="auto"/>
+      </w:pPr>
+      <w:r>
+        <w:continuationSeparator/>
+      </w:r>
+    </w:p>
+  </w:endnote>
+</w:endnotes>
+</file>
+
+<file path=word/footnotes.xml><?xml version="1.0" encoding="utf-8"?>
+<w:footnotes xmlns:wpc="http://schemas.microsoft.com/office/word/2010/wordprocessingCanvas" xmlns:cx="http://schemas.microsoft.com/office/drawing/2014/chartex" xmlns:cx1="http://schemas.microsoft.com/office/drawing/2015/9/8/chartex" xmlns:cx2="http://schemas.microsoft.com/office/drawing/2015/10/21/chartex" xmlns:cx3="http://schemas.microsoft.com/office/drawing/2016/5/9/chartex" xmlns:cx4="http://schemas.microsoft.com/office/drawing/2016/5/10/chartex" xmlns:cx5="http://schemas.microsoft.com/office/drawing/2016/5/11/chartex" xmlns:cx6="http://schemas.microsoft.com/office/drawing/2016/5/12/chartex" xmlns:cx7="http://schemas.microsoft.com/office/drawing/2016/5/13/chartex" xmlns:cx8="http://schemas.microsoft.com/office/drawing/2016/5/14/chartex" xmlns:mc="http://schemas.openxmlformats.org/markup-compatibility/2006" xmlns:aink="http://schemas.microsoft.com/office/drawing/2016/ink" xmlns:am3d="http://schemas.microsoft.com/office/drawing/2017/model3d" xmlns:o="urn:schemas-microsoft-com:office:office" xmlns:r="http://schemas.openxmlformats.org/officeDocument/2006/relationships" xmlns:m="http://schemas.openxmlformats.org/officeDocument/2006/math" xmlns:v="urn:schemas-microsoft-com:vml" xmlns:wp14="http://schemas.microsoft.com/office/word/2010/wordprocessingDrawing" xmlns:wp="http://schemas.openxmlformats.org/drawingml/2006/wordprocessingDrawing" xmlns:w10="urn:schemas-microsoft-com:office:word" xmlns:w="http://schemas.openxmlformats.org/wordprocessingml/2006/main" xmlns:w14="http://schemas.microsoft.com/office/word/2010/wordml" xmlns:w15="http://schemas.microsoft.com/office/word/2012/wordml" xmlns:w16cex="http://schemas.microsoft.com/office/word/2018/wordml/cex" xmlns:w16cid="http://schemas.microsoft.com/office/word/2016/wordml/cid" xmlns:w16="http://schemas.microsoft.com/office/word/2018/wordml" xmlns:w16se="http://schemas.microsoft.com/office/word/2015/wordml/symex" xmlns:wpg="http://schemas.microsoft.com/office/word/2010/wordprocessingGroup" xmlns:wpi="http://schemas.microsoft.com/office/word/2010/wordprocessingInk" xmlns:wne="http://schemas.microsoft.com/office/word/2006/wordml" xmlns:wps="http://schemas.microsoft.com/office/word/2010/wordprocessingShape" mc:Ignorable="w14 w15 w16se w16cid w16 w16cex wp14">
+  <w:footnote w:type="separator" w:id="-1">
+    <w:p>
+      <w:pPr>
+        <w:spacing w:after="0" w:line="240" w:lineRule="auto"/>
+      </w:pPr>
+      <w:r>
+        <w:separator/>
+      </w:r>
+    </w:p>
+  </w:footnote>
+  <w:footnote w:type="continuationSeparator" w:id="0">
+    <w:p>
+      <w:pPr>
+        <w:spacing w:after="0" w:line="240" w:lineRule="auto"/>
+      </w:pPr>
+      <w:r>
+        <w:continuationSeparator/>
+      </w:r>
+    </w:p>
+  </w:footnote>
+</w:footnotes>
 </file>
 
 <file path=word/numbering.xml><?xml version="1.0" encoding="utf-8"?>
@@ -12139,6 +12230,66 @@
       </w:tblBorders>
     </w:tblPr>
   </w:style>
+  <w:style w:type="paragraph" w:styleId="Header">
+    <w:name w:val="header"/>
+    <w:basedOn w:val="Normal"/>
+    <w:link w:val="HeaderChar"/>
+    <w:uiPriority w:val="99"/>
+    <w:unhideWhenUsed/>
+    <w:rsid w:val="00CC49DD"/>
+    <w:pPr>
+      <w:tabs>
+        <w:tab w:val="center" w:pos="4513"/>
+        <w:tab w:val="right" w:pos="9026"/>
+      </w:tabs>
+      <w:spacing w:after="0" w:line="240" w:lineRule="auto"/>
+    </w:pPr>
+  </w:style>
+  <w:style w:type="character" w:customStyle="1" w:styleId="HeaderChar">
+    <w:name w:val="Header Char"/>
+    <w:basedOn w:val="DefaultParagraphFont"/>
+    <w:link w:val="Header"/>
+    <w:uiPriority w:val="99"/>
+    <w:rsid w:val="00CC49DD"/>
+    <w:rPr>
+      <w:rFonts w:eastAsiaTheme="minorEastAsia"/>
+      <w:i/>
+      <w:iCs/>
+      <w:sz w:val="20"/>
+      <w:szCs w:val="20"/>
+      <w:lang w:eastAsia="en-GB"/>
+    </w:rPr>
+  </w:style>
+  <w:style w:type="paragraph" w:styleId="Footer">
+    <w:name w:val="footer"/>
+    <w:basedOn w:val="Normal"/>
+    <w:link w:val="FooterChar"/>
+    <w:uiPriority w:val="99"/>
+    <w:unhideWhenUsed/>
+    <w:rsid w:val="00CC49DD"/>
+    <w:pPr>
+      <w:tabs>
+        <w:tab w:val="center" w:pos="4513"/>
+        <w:tab w:val="right" w:pos="9026"/>
+      </w:tabs>
+      <w:spacing w:after="0" w:line="240" w:lineRule="auto"/>
+    </w:pPr>
+  </w:style>
+  <w:style w:type="character" w:customStyle="1" w:styleId="FooterChar">
+    <w:name w:val="Footer Char"/>
+    <w:basedOn w:val="DefaultParagraphFont"/>
+    <w:link w:val="Footer"/>
+    <w:uiPriority w:val="99"/>
+    <w:rsid w:val="00CC49DD"/>
+    <w:rPr>
+      <w:rFonts w:eastAsiaTheme="minorEastAsia"/>
+      <w:i/>
+      <w:iCs/>
+      <w:sz w:val="20"/>
+      <w:szCs w:val="20"/>
+      <w:lang w:eastAsia="en-GB"/>
+    </w:rPr>
+  </w:style>
 </w:styles>
 </file>
 

</xml_diff>